<commit_message>
fix typo in lecture 1
</commit_message>
<xml_diff>
--- a/Lecture-1/lecture-1.docx
+++ b/Lecture-1/lecture-1.docx
@@ -1,6 +1,6 @@
 
 <file path=word/document.xml><?xml version="1.0" encoding="utf-8"?>
-<w:document xmlns:wpc="http://schemas.microsoft.com/office/word/2010/wordprocessingCanvas" xmlns:cx="http://schemas.microsoft.com/office/drawing/2014/chartex" xmlns:cx1="http://schemas.microsoft.com/office/drawing/2015/9/8/chartex" xmlns:mc="http://schemas.openxmlformats.org/markup-compatibility/2006" xmlns:o="urn:schemas-microsoft-com:office:office" xmlns:r="http://schemas.openxmlformats.org/officeDocument/2006/relationships" xmlns:m="http://schemas.openxmlformats.org/officeDocument/2006/math" xmlns:v="urn:schemas-microsoft-com:vml" xmlns:wp14="http://schemas.microsoft.com/office/word/2010/wordprocessingDrawing" xmlns:wp="http://schemas.openxmlformats.org/drawingml/2006/wordprocessingDrawing" xmlns:w10="urn:schemas-microsoft-com:office:word" xmlns:w="http://schemas.openxmlformats.org/wordprocessingml/2006/main" xmlns:w14="http://schemas.microsoft.com/office/word/2010/wordml" xmlns:w15="http://schemas.microsoft.com/office/word/2012/wordml" xmlns:w16se="http://schemas.microsoft.com/office/word/2015/wordml/symex" xmlns:wpg="http://schemas.microsoft.com/office/word/2010/wordprocessingGroup" xmlns:wpi="http://schemas.microsoft.com/office/word/2010/wordprocessingInk" xmlns:wne="http://schemas.microsoft.com/office/word/2006/wordml" xmlns:wps="http://schemas.microsoft.com/office/word/2010/wordprocessingShape" mc:Ignorable="w14 w15 w16se wp14">
+<w:document xmlns:wpc="http://schemas.microsoft.com/office/word/2010/wordprocessingCanvas" xmlns:cx="http://schemas.microsoft.com/office/drawing/2014/chartex" xmlns:mc="http://schemas.openxmlformats.org/markup-compatibility/2006" xmlns:o="urn:schemas-microsoft-com:office:office" xmlns:r="http://schemas.openxmlformats.org/officeDocument/2006/relationships" xmlns:m="http://schemas.openxmlformats.org/officeDocument/2006/math" xmlns:v="urn:schemas-microsoft-com:vml" xmlns:wp14="http://schemas.microsoft.com/office/word/2010/wordprocessingDrawing" xmlns:wp="http://schemas.openxmlformats.org/drawingml/2006/wordprocessingDrawing" xmlns:w10="urn:schemas-microsoft-com:office:word" xmlns:w="http://schemas.openxmlformats.org/wordprocessingml/2006/main" xmlns:w14="http://schemas.microsoft.com/office/word/2010/wordml" xmlns:w15="http://schemas.microsoft.com/office/word/2012/wordml" xmlns:w16se="http://schemas.microsoft.com/office/word/2015/wordml/symex" xmlns:wpg="http://schemas.microsoft.com/office/word/2010/wordprocessingGroup" xmlns:wpi="http://schemas.microsoft.com/office/word/2010/wordprocessingInk" xmlns:wne="http://schemas.microsoft.com/office/word/2006/wordml" xmlns:wps="http://schemas.microsoft.com/office/word/2010/wordprocessingShape" mc:Ignorable="w14 w15 w16se wp14">
   <w:body>
     <w:p>
       <w:pPr>
@@ -21,6 +21,16 @@
           <w:lang w:bidi="fa-IR"/>
         </w:rPr>
         <w:t>سیستم عامل</w:t>
+      </w:r>
+      <w:r>
+        <w:rPr>
+          <w:rFonts w:cs="B Nazanin" w:hint="cs"/>
+          <w:sz w:val="72"/>
+          <w:szCs w:val="72"/>
+          <w:rtl/>
+          <w:lang w:bidi="fa-IR"/>
+        </w:rPr>
+        <w:t xml:space="preserve"> جلسه اول</w:t>
       </w:r>
     </w:p>
     <w:p>
@@ -148,66 +158,33 @@
           <w:rtl/>
           <w:lang w:bidi="fa-IR"/>
         </w:rPr>
-        <w:t>سهولت  (</w:t>
-      </w:r>
-      <w:r>
-        <w:rPr>
-          <w:rFonts w:cs="B Nazanin"/>
+        <w:t xml:space="preserve">سهولت </w:t>
+      </w:r>
+      <w:r>
+        <w:rPr>
+          <w:rFonts w:cs="B Nazanin" w:hint="cs"/>
           <w:b/>
           <w:bCs/>
           <w:color w:val="4472C4" w:themeColor="accent1"/>
           <w:sz w:val="36"/>
           <w:szCs w:val="36"/>
-          <w:lang w:bidi="fa-IR"/>
-        </w:rPr>
-        <w:t>convenience</w:t>
-      </w:r>
-      <w:r>
-        <w:rPr>
-          <w:rFonts w:cs="B Nazanin" w:hint="cs"/>
+          <w:rtl/>
+          <w:lang w:bidi="fa-IR"/>
+        </w:rPr>
+        <w:t>(</w:t>
+      </w:r>
+      <w:r>
+        <w:rPr>
+          <w:rFonts w:cs="B Nazanin"/>
           <w:b/>
           <w:bCs/>
           <w:color w:val="4472C4" w:themeColor="accent1"/>
           <w:sz w:val="36"/>
           <w:szCs w:val="36"/>
-          <w:rtl/>
-          <w:lang w:bidi="fa-IR"/>
-        </w:rPr>
-        <w:t>)</w:t>
-      </w:r>
-      <w:r>
-        <w:rPr>
-          <w:rFonts w:cs="B Nazanin" w:hint="cs"/>
-          <w:color w:val="4472C4" w:themeColor="accent1"/>
-          <w:sz w:val="36"/>
-          <w:szCs w:val="36"/>
-          <w:rtl/>
-          <w:lang w:bidi="fa-IR"/>
-        </w:rPr>
-        <w:t xml:space="preserve"> </w:t>
-      </w:r>
-      <w:r>
-        <w:rPr>
-          <w:rFonts w:cs="B Nazanin" w:hint="cs"/>
-          <w:sz w:val="28"/>
-          <w:szCs w:val="28"/>
-          <w:rtl/>
-          <w:lang w:bidi="fa-IR"/>
-        </w:rPr>
-        <w:t>سیستم عامل استفاده از کامپیوتر را آسان می سازد</w:t>
-      </w:r>
-    </w:p>
-    <w:p>
-      <w:pPr>
-        <w:bidi/>
-        <w:rPr>
-          <w:rFonts w:cs="B Nazanin"/>
-          <w:sz w:val="28"/>
-          <w:szCs w:val="28"/>
-          <w:rtl/>
-          <w:lang w:bidi="fa-IR"/>
-        </w:rPr>
-      </w:pPr>
+          <w:lang w:bidi="fa-IR"/>
+        </w:rPr>
+        <w:t>convenience</w:t>
+      </w:r>
       <w:r>
         <w:rPr>
           <w:rFonts w:cs="B Nazanin" w:hint="cs"/>
@@ -219,66 +196,66 @@
           <w:rtl/>
           <w:lang w:bidi="fa-IR"/>
         </w:rPr>
-        <w:t>کارآمدی (</w:t>
-      </w:r>
-      <w:r>
-        <w:rPr>
-          <w:rFonts w:cs="B Nazanin"/>
+        <w:t>)</w:t>
+      </w:r>
+      <w:r>
+        <w:rPr>
+          <w:rFonts w:cs="B Nazanin" w:hint="cs"/>
+          <w:color w:val="4472C4" w:themeColor="accent1"/>
+          <w:sz w:val="36"/>
+          <w:szCs w:val="36"/>
+          <w:rtl/>
+          <w:lang w:bidi="fa-IR"/>
+        </w:rPr>
+        <w:t xml:space="preserve"> </w:t>
+      </w:r>
+      <w:r>
+        <w:rPr>
+          <w:rFonts w:cs="B Nazanin" w:hint="cs"/>
+          <w:sz w:val="28"/>
+          <w:szCs w:val="28"/>
+          <w:rtl/>
+          <w:lang w:bidi="fa-IR"/>
+        </w:rPr>
+        <w:t>سیستم عامل استفاده از کامپیوتر را آسان می سازد</w:t>
+      </w:r>
+    </w:p>
+    <w:p>
+      <w:pPr>
+        <w:bidi/>
+        <w:rPr>
+          <w:rFonts w:cs="B Nazanin"/>
+          <w:sz w:val="28"/>
+          <w:szCs w:val="28"/>
+          <w:rtl/>
+          <w:lang w:bidi="fa-IR"/>
+        </w:rPr>
+      </w:pPr>
+      <w:r>
+        <w:rPr>
+          <w:rFonts w:cs="B Nazanin" w:hint="cs"/>
           <w:b/>
           <w:bCs/>
           <w:color w:val="4472C4" w:themeColor="accent1"/>
           <w:sz w:val="36"/>
           <w:szCs w:val="36"/>
-          <w:lang w:bidi="fa-IR"/>
-        </w:rPr>
-        <w:t>efficiency</w:t>
-      </w:r>
-      <w:r>
-        <w:rPr>
-          <w:rFonts w:cs="B Nazanin" w:hint="cs"/>
+          <w:rtl/>
+          <w:lang w:bidi="fa-IR"/>
+        </w:rPr>
+        <w:t>کارآمدی (</w:t>
+      </w:r>
+      <w:r>
+        <w:rPr>
+          <w:rFonts w:cs="B Nazanin"/>
           <w:b/>
           <w:bCs/>
           <w:color w:val="4472C4" w:themeColor="accent1"/>
           <w:sz w:val="36"/>
           <w:szCs w:val="36"/>
-          <w:rtl/>
-          <w:lang w:bidi="fa-IR"/>
-        </w:rPr>
-        <w:t>)</w:t>
-      </w:r>
-      <w:r>
-        <w:rPr>
-          <w:rFonts w:cs="B Nazanin" w:hint="cs"/>
-          <w:color w:val="4472C4" w:themeColor="accent1"/>
-          <w:sz w:val="36"/>
-          <w:szCs w:val="36"/>
-          <w:rtl/>
-          <w:lang w:bidi="fa-IR"/>
-        </w:rPr>
-        <w:t xml:space="preserve"> </w:t>
-      </w:r>
-      <w:r>
-        <w:rPr>
-          <w:rFonts w:cs="B Nazanin" w:hint="cs"/>
-          <w:sz w:val="28"/>
-          <w:szCs w:val="28"/>
-          <w:rtl/>
-          <w:lang w:bidi="fa-IR"/>
-        </w:rPr>
-        <w:t>سیستم عامل موجب استفاده کارامد از منابع سیستم عامل می شود</w:t>
-      </w:r>
-    </w:p>
-    <w:p>
-      <w:pPr>
-        <w:bidi/>
-        <w:rPr>
-          <w:rFonts w:cs="B Nazanin"/>
-          <w:sz w:val="28"/>
-          <w:szCs w:val="28"/>
-          <w:rtl/>
-          <w:lang w:bidi="fa-IR"/>
-        </w:rPr>
-      </w:pPr>
+          <w:lang w:bidi="fa-IR"/>
+        </w:rPr>
+        <w:t>efficiency</w:t>
+      </w:r>
       <w:r>
         <w:rPr>
           <w:rFonts w:cs="B Nazanin" w:hint="cs"/>
@@ -290,39 +267,85 @@
           <w:rtl/>
           <w:lang w:bidi="fa-IR"/>
         </w:rPr>
-        <w:t>قابیت تکامل (</w:t>
-      </w:r>
-      <w:r>
-        <w:rPr>
-          <w:rFonts w:cs="B Nazanin"/>
+        <w:t>)</w:t>
+      </w:r>
+      <w:r>
+        <w:rPr>
+          <w:rFonts w:cs="B Nazanin" w:hint="cs"/>
+          <w:color w:val="4472C4" w:themeColor="accent1"/>
+          <w:sz w:val="36"/>
+          <w:szCs w:val="36"/>
+          <w:rtl/>
+          <w:lang w:bidi="fa-IR"/>
+        </w:rPr>
+        <w:t xml:space="preserve"> </w:t>
+      </w:r>
+      <w:r>
+        <w:rPr>
+          <w:rFonts w:cs="B Nazanin" w:hint="cs"/>
+          <w:sz w:val="28"/>
+          <w:szCs w:val="28"/>
+          <w:rtl/>
+          <w:lang w:bidi="fa-IR"/>
+        </w:rPr>
+        <w:t>سیستم عامل موجب استفاده کارامد از منابع سیستم عامل می شود</w:t>
+      </w:r>
+    </w:p>
+    <w:p>
+      <w:pPr>
+        <w:bidi/>
+        <w:rPr>
+          <w:rFonts w:cs="B Nazanin"/>
+          <w:sz w:val="28"/>
+          <w:szCs w:val="28"/>
+          <w:rtl/>
+          <w:lang w:bidi="fa-IR"/>
+        </w:rPr>
+      </w:pPr>
+      <w:r>
+        <w:rPr>
+          <w:rFonts w:cs="B Nazanin" w:hint="cs"/>
           <w:b/>
           <w:bCs/>
           <w:color w:val="4472C4" w:themeColor="accent1"/>
           <w:sz w:val="36"/>
           <w:szCs w:val="36"/>
-          <w:lang w:bidi="fa-IR"/>
-        </w:rPr>
-        <w:t>ability to evolve</w:t>
-      </w:r>
-      <w:r>
-        <w:rPr>
-          <w:rFonts w:cs="B Nazanin" w:hint="cs"/>
+          <w:rtl/>
+          <w:lang w:bidi="fa-IR"/>
+        </w:rPr>
+        <w:t>قابیت تکامل (</w:t>
+      </w:r>
+      <w:r>
+        <w:rPr>
+          <w:rFonts w:cs="B Nazanin"/>
           <w:b/>
           <w:bCs/>
           <w:color w:val="4472C4" w:themeColor="accent1"/>
           <w:sz w:val="36"/>
           <w:szCs w:val="36"/>
-          <w:rtl/>
-          <w:lang w:bidi="fa-IR"/>
-        </w:rPr>
-        <w:t>)</w:t>
-      </w:r>
-      <w:r>
-        <w:rPr>
-          <w:rFonts w:cs="B Nazanin"/>
+          <w:lang w:bidi="fa-IR"/>
+        </w:rPr>
+        <w:t>ability to evolve</w:t>
+      </w:r>
+      <w:r>
+        <w:rPr>
+          <w:rFonts w:cs="B Nazanin" w:hint="cs"/>
+          <w:b/>
+          <w:bCs/>
           <w:color w:val="4472C4" w:themeColor="accent1"/>
           <w:sz w:val="36"/>
           <w:szCs w:val="36"/>
+          <w:rtl/>
+          <w:lang w:bidi="fa-IR"/>
+        </w:rPr>
+        <w:t>)</w:t>
+      </w:r>
+      <w:r>
+        <w:rPr>
+          <w:rFonts w:cs="B Nazanin"/>
+          <w:color w:val="4472C4" w:themeColor="accent1"/>
+          <w:sz w:val="36"/>
+          <w:szCs w:val="36"/>
           <w:lang w:bidi="fa-IR"/>
         </w:rPr>
         <w:t xml:space="preserve"> </w:t>
@@ -358,8 +381,8 @@
           <w:b/>
           <w:bCs/>
           <w:color w:val="70AD47" w:themeColor="accent6"/>
-          <w:sz w:val="36"/>
-          <w:szCs w:val="36"/>
+          <w:sz w:val="40"/>
+          <w:szCs w:val="40"/>
           <w:rtl/>
           <w:lang w:bidi="fa-IR"/>
         </w:rPr>
@@ -370,34 +393,54 @@
           <w:b/>
           <w:bCs/>
           <w:color w:val="70AD47" w:themeColor="accent6"/>
+          <w:sz w:val="40"/>
+          <w:szCs w:val="40"/>
+          <w:rtl/>
+          <w:lang w:bidi="fa-IR"/>
+        </w:rPr>
+        <w:t>سیستم عامل به عنوان واسط کاربر و کامپیوتر</w:t>
+      </w:r>
+    </w:p>
+    <w:p>
+      <w:pPr>
+        <w:bidi/>
+        <w:rPr>
+          <w:rFonts w:cs="B Nazanin"/>
           <w:sz w:val="36"/>
           <w:szCs w:val="36"/>
           <w:rtl/>
           <w:lang w:bidi="fa-IR"/>
         </w:rPr>
-        <w:t>سیستم عامل به عنوان واسط کاربر و کامپیوتر</w:t>
-      </w:r>
-    </w:p>
-    <w:p>
-      <w:pPr>
-        <w:bidi/>
-        <w:rPr>
-          <w:rFonts w:cs="B Nazanin"/>
-          <w:sz w:val="28"/>
-          <w:szCs w:val="28"/>
-          <w:rtl/>
-          <w:lang w:bidi="fa-IR"/>
-        </w:rPr>
-      </w:pPr>
-      <w:r>
-        <w:rPr>
-          <w:rFonts w:cs="B Nazanin" w:hint="cs"/>
-          <w:sz w:val="28"/>
-          <w:szCs w:val="28"/>
-          <w:rtl/>
-          <w:lang w:bidi="fa-IR"/>
-        </w:rPr>
-        <w:t>می توان ساختار سخت افزار و نرم افزار ارایه دهنده کاربردها برای کاربر را به صورت لایه یا سلسله ای مراتبی در نظر گرفت</w:t>
+      </w:pPr>
+      <w:r>
+        <w:rPr>
+          <w:rFonts w:cs="B Nazanin" w:hint="cs"/>
+          <w:sz w:val="36"/>
+          <w:szCs w:val="36"/>
+          <w:rtl/>
+          <w:lang w:bidi="fa-IR"/>
+        </w:rPr>
+        <w:t>می توان ساختار سخت افزار و نرم افزار</w:t>
+      </w:r>
+      <w:r>
+        <w:rPr>
+          <w:rFonts w:cs="B Nazanin" w:hint="cs"/>
+          <w:sz w:val="36"/>
+          <w:szCs w:val="36"/>
+          <w:rtl/>
+          <w:lang w:bidi="fa-IR"/>
+        </w:rPr>
+        <w:t>،</w:t>
+      </w:r>
+      <w:r>
+        <w:rPr>
+          <w:rFonts w:cs="B Nazanin" w:hint="cs"/>
+          <w:sz w:val="36"/>
+          <w:szCs w:val="36"/>
+          <w:rtl/>
+          <w:lang w:bidi="fa-IR"/>
+        </w:rPr>
+        <w:t xml:space="preserve"> ارایه دهنده کاربردها برای کاربر را به صورت لایه یا سلسله ای مراتبی در نظر گرفت</w:t>
       </w:r>
     </w:p>
     <w:p>
@@ -444,7 +487,6 @@
           <w:szCs w:val="28"/>
           <w:rtl/>
         </w:rPr>
-        <w:lastRenderedPageBreak/>
         <w:drawing>
           <wp:inline distT="0" distB="0" distL="0" distR="0" wp14:anchorId="45E72741" wp14:editId="4FD9B530">
             <wp:extent cx="4917949" cy="3190875"/>
@@ -772,7 +814,6 @@
           <w:sz w:val="20"/>
           <w:szCs w:val="20"/>
         </w:rPr>
-        <w:lastRenderedPageBreak/>
         <w:drawing>
           <wp:inline distT="0" distB="0" distL="0" distR="0" wp14:anchorId="5E853150" wp14:editId="336401D4">
             <wp:extent cx="3323645" cy="3439926"/>
@@ -1029,7 +1070,7 @@
           <w:rtl/>
           <w:lang w:bidi="fa-IR"/>
         </w:rPr>
-        <w:t xml:space="preserve"> به صورت م</w:t>
+        <w:t>به صورت م</w:t>
       </w:r>
       <w:r>
         <w:rPr>
@@ -1105,184 +1146,250 @@
           <w:rtl/>
           <w:lang w:bidi="fa-IR"/>
         </w:rPr>
+        <w:t>،</w:t>
+      </w:r>
+      <w:r>
+        <w:rPr>
+          <w:rFonts w:cs="B Nazanin" w:hint="cs"/>
+          <w:sz w:val="28"/>
+          <w:szCs w:val="28"/>
+          <w:rtl/>
+          <w:lang w:bidi="fa-IR"/>
+        </w:rPr>
         <w:t xml:space="preserve"> </w:t>
       </w:r>
       <w:r>
         <w:rPr>
-          <w:rFonts w:cs="B Nazanin"/>
-          <w:sz w:val="28"/>
-          <w:szCs w:val="28"/>
+          <w:rFonts w:cs="B Nazanin" w:hint="cs"/>
+          <w:sz w:val="28"/>
+          <w:szCs w:val="28"/>
+          <w:rtl/>
+          <w:lang w:bidi="fa-IR"/>
+        </w:rPr>
+        <w:t>برای سهولت انجام این کار مجموعه ای از برن</w:t>
+      </w:r>
+      <w:r>
+        <w:rPr>
+          <w:rFonts w:cs="B Nazanin" w:hint="cs"/>
+          <w:sz w:val="28"/>
+          <w:szCs w:val="28"/>
+          <w:rtl/>
+          <w:lang w:bidi="fa-IR"/>
+        </w:rPr>
+        <w:t>امه های سیستمی به وجود امده است،</w:t>
+      </w:r>
+    </w:p>
+    <w:p>
+      <w:pPr>
+        <w:bidi/>
+        <w:rPr>
+          <w:rFonts w:cs="B Nazanin"/>
+          <w:sz w:val="28"/>
+          <w:szCs w:val="28"/>
+          <w:rtl/>
+          <w:lang w:bidi="fa-IR"/>
+        </w:rPr>
+      </w:pPr>
+      <w:r>
+        <w:rPr>
+          <w:rFonts w:cs="B Nazanin" w:hint="cs"/>
+          <w:sz w:val="28"/>
+          <w:szCs w:val="28"/>
+          <w:highlight w:val="yellow"/>
+          <w:rtl/>
+          <w:lang w:bidi="fa-IR"/>
+        </w:rPr>
+        <w:t>بعضی از این برنامه ها را برنامه های سودمند(ماشین حساب تقویم یا ویرایشگر متن) یا کتابخانه ای می گویند</w:t>
+      </w:r>
+    </w:p>
+    <w:p>
+      <w:pPr>
+        <w:bidi/>
+        <w:rPr>
+          <w:rFonts w:cs="B Nazanin"/>
+          <w:sz w:val="28"/>
+          <w:szCs w:val="28"/>
+          <w:lang w:bidi="fa-IR"/>
+        </w:rPr>
+      </w:pPr>
+      <w:r>
+        <w:rPr>
+          <w:rFonts w:cs="B Nazanin" w:hint="cs"/>
+          <w:sz w:val="28"/>
+          <w:szCs w:val="28"/>
+          <w:highlight w:val="yellow"/>
+          <w:rtl/>
+          <w:lang w:bidi="fa-IR"/>
+        </w:rPr>
+        <w:t>این دسته از برنامه ها توبعی را پیاده سازی می کنند که مکرر</w:t>
+      </w:r>
+      <w:r>
+        <w:rPr>
+          <w:rFonts w:cs="B Nazanin" w:hint="cs"/>
+          <w:sz w:val="28"/>
+          <w:szCs w:val="28"/>
+          <w:highlight w:val="yellow"/>
+          <w:rtl/>
+          <w:lang w:bidi="fa-IR"/>
+        </w:rPr>
+        <w:t>ا</w:t>
+      </w:r>
+      <w:r>
+        <w:rPr>
+          <w:rFonts w:cs="B Nazanin" w:hint="cs"/>
+          <w:sz w:val="28"/>
+          <w:szCs w:val="28"/>
+          <w:highlight w:val="yellow"/>
+          <w:rtl/>
+          <w:lang w:bidi="fa-IR"/>
+        </w:rPr>
+        <w:t xml:space="preserve"> مورد استفاده قرار می گیرد</w:t>
+      </w:r>
+      <w:r>
+        <w:rPr>
+          <w:rFonts w:cs="B Nazanin" w:hint="cs"/>
+          <w:sz w:val="28"/>
+          <w:szCs w:val="28"/>
+          <w:rtl/>
+          <w:lang w:bidi="fa-IR"/>
+        </w:rPr>
+        <w:t xml:space="preserve"> </w:t>
+      </w:r>
+      <w:r>
+        <w:rPr>
+          <w:rFonts w:cs="B Nazanin" w:hint="cs"/>
+          <w:sz w:val="28"/>
+          <w:szCs w:val="28"/>
+          <w:highlight w:val="yellow"/>
+          <w:rtl/>
+          <w:lang w:bidi="fa-IR"/>
+        </w:rPr>
+        <w:t xml:space="preserve">و </w:t>
+      </w:r>
+      <w:r>
+        <w:rPr>
+          <w:rFonts w:cs="B Nazanin" w:hint="cs"/>
+          <w:sz w:val="28"/>
+          <w:szCs w:val="28"/>
+          <w:highlight w:val="yellow"/>
+          <w:rtl/>
+          <w:lang w:bidi="fa-IR"/>
+        </w:rPr>
+        <w:t>به ایجاد برنامه مدیریت فایل ها و کنترل دستگاه های ورودی و خروجی کمک می کند</w:t>
+      </w:r>
+      <w:r>
+        <w:rPr>
+          <w:rFonts w:cs="B Nazanin" w:hint="cs"/>
+          <w:sz w:val="28"/>
+          <w:szCs w:val="28"/>
+          <w:rtl/>
+          <w:lang w:bidi="fa-IR"/>
+        </w:rPr>
+        <w:t xml:space="preserve"> </w:t>
+      </w:r>
+      <w:r>
+        <w:rPr>
+          <w:rFonts w:cs="B Nazanin" w:hint="cs"/>
+          <w:sz w:val="28"/>
+          <w:szCs w:val="28"/>
+          <w:rtl/>
+          <w:lang w:bidi="fa-IR"/>
+        </w:rPr>
+        <w:t>،</w:t>
+      </w:r>
+      <w:r>
+        <w:rPr>
+          <w:rFonts w:cs="B Nazanin" w:hint="cs"/>
+          <w:sz w:val="28"/>
+          <w:szCs w:val="28"/>
+          <w:rtl/>
+          <w:lang w:bidi="fa-IR"/>
+        </w:rPr>
+        <w:t>برنامه ساز از این امکانات برای توسعه برنامه کاربردی استفاده</w:t>
+      </w:r>
+      <w:r>
+        <w:rPr>
+          <w:rFonts w:cs="B Nazanin" w:hint="cs"/>
+          <w:sz w:val="28"/>
+          <w:szCs w:val="28"/>
+          <w:rtl/>
+          <w:lang w:bidi="fa-IR"/>
+        </w:rPr>
+        <w:t xml:space="preserve"> می کند و</w:t>
+      </w:r>
+      <w:r>
+        <w:rPr>
+          <w:rFonts w:cs="B Nazanin" w:hint="cs"/>
+          <w:sz w:val="28"/>
+          <w:szCs w:val="28"/>
+          <w:rtl/>
+          <w:lang w:bidi="fa-IR"/>
+        </w:rPr>
+        <w:t xml:space="preserve"> </w:t>
+      </w:r>
+      <w:r>
+        <w:rPr>
+          <w:rFonts w:cs="B Nazanin" w:hint="cs"/>
+          <w:sz w:val="28"/>
+          <w:szCs w:val="28"/>
+          <w:highlight w:val="yellow"/>
+          <w:rtl/>
+          <w:lang w:bidi="fa-IR"/>
+        </w:rPr>
+        <w:t xml:space="preserve">برنامه های کاربردی </w:t>
+      </w:r>
+      <w:r>
+        <w:rPr>
+          <w:rFonts w:cs="B Nazanin" w:hint="cs"/>
+          <w:sz w:val="28"/>
+          <w:szCs w:val="28"/>
+          <w:highlight w:val="yellow"/>
+          <w:rtl/>
+          <w:lang w:bidi="fa-IR"/>
+        </w:rPr>
+        <w:t xml:space="preserve">در </w:t>
+      </w:r>
+      <w:r>
+        <w:rPr>
+          <w:rFonts w:cs="B Nazanin" w:hint="cs"/>
+          <w:sz w:val="28"/>
+          <w:szCs w:val="28"/>
+          <w:highlight w:val="yellow"/>
+          <w:rtl/>
+          <w:lang w:bidi="fa-IR"/>
+        </w:rPr>
+        <w:t xml:space="preserve">حین اجرا </w:t>
+      </w:r>
+      <w:r>
+        <w:rPr>
+          <w:rFonts w:cs="B Nazanin"/>
+          <w:sz w:val="28"/>
+          <w:szCs w:val="28"/>
+          <w:highlight w:val="yellow"/>
           <w:lang w:bidi="fa-IR"/>
         </w:rPr>
         <w:t>,</w:t>
       </w:r>
-    </w:p>
-    <w:p>
-      <w:pPr>
-        <w:bidi/>
-        <w:rPr>
-          <w:rFonts w:cs="B Nazanin"/>
-          <w:sz w:val="28"/>
-          <w:szCs w:val="28"/>
-          <w:lang w:bidi="fa-IR"/>
-        </w:rPr>
-      </w:pPr>
-      <w:r>
-        <w:rPr>
-          <w:rFonts w:cs="B Nazanin" w:hint="cs"/>
-          <w:sz w:val="28"/>
-          <w:szCs w:val="28"/>
-          <w:rtl/>
-          <w:lang w:bidi="fa-IR"/>
-        </w:rPr>
-        <w:t xml:space="preserve">برای سهولت انجام این کار مجموعه ای از برنامه های سیستمی به وجود امده است </w:t>
-      </w:r>
-      <w:r>
-        <w:rPr>
-          <w:rFonts w:cs="B Nazanin"/>
-          <w:sz w:val="28"/>
-          <w:szCs w:val="28"/>
-          <w:lang w:bidi="fa-IR"/>
-        </w:rPr>
-        <w:t>,</w:t>
-      </w:r>
-    </w:p>
-    <w:p>
-      <w:pPr>
-        <w:bidi/>
-        <w:rPr>
-          <w:rFonts w:cs="B Nazanin"/>
-          <w:sz w:val="28"/>
-          <w:szCs w:val="28"/>
-          <w:rtl/>
-          <w:lang w:bidi="fa-IR"/>
-        </w:rPr>
-      </w:pPr>
-      <w:r>
-        <w:rPr>
-          <w:rFonts w:cs="B Nazanin" w:hint="cs"/>
-          <w:sz w:val="28"/>
-          <w:szCs w:val="28"/>
-          <w:highlight w:val="yellow"/>
-          <w:rtl/>
-          <w:lang w:bidi="fa-IR"/>
-        </w:rPr>
-        <w:t>بعضی از این برنامه ها را برنامه های سودمند(ماشین حساب تقویم یا ویرایشگر متن) یا کتابخانه ای می گویند</w:t>
-      </w:r>
-    </w:p>
-    <w:p>
-      <w:pPr>
-        <w:bidi/>
-        <w:rPr>
-          <w:rFonts w:cs="B Nazanin"/>
-          <w:sz w:val="28"/>
-          <w:szCs w:val="28"/>
-          <w:rtl/>
-          <w:lang w:bidi="fa-IR"/>
-        </w:rPr>
-      </w:pPr>
-      <w:r>
-        <w:rPr>
-          <w:rFonts w:cs="B Nazanin" w:hint="cs"/>
-          <w:sz w:val="28"/>
-          <w:szCs w:val="28"/>
-          <w:highlight w:val="yellow"/>
-          <w:rtl/>
-          <w:lang w:bidi="fa-IR"/>
-        </w:rPr>
-        <w:t>این دسته از برنامه ها توبعی را پیاده سازی می کنند که مکرر</w:t>
-      </w:r>
-      <w:r>
-        <w:rPr>
-          <w:rFonts w:cs="B Nazanin" w:hint="cs"/>
-          <w:sz w:val="28"/>
-          <w:szCs w:val="28"/>
-          <w:highlight w:val="yellow"/>
-          <w:rtl/>
-          <w:lang w:bidi="fa-IR"/>
-        </w:rPr>
-        <w:t>ا</w:t>
-      </w:r>
-      <w:r>
-        <w:rPr>
-          <w:rFonts w:cs="B Nazanin" w:hint="cs"/>
-          <w:sz w:val="28"/>
-          <w:szCs w:val="28"/>
-          <w:highlight w:val="yellow"/>
-          <w:rtl/>
-          <w:lang w:bidi="fa-IR"/>
-        </w:rPr>
-        <w:t xml:space="preserve"> مورد استفاده قرار می گیرد</w:t>
-      </w:r>
-    </w:p>
-    <w:p>
-      <w:pPr>
-        <w:bidi/>
-        <w:rPr>
-          <w:rFonts w:cs="B Nazanin"/>
-          <w:sz w:val="28"/>
-          <w:szCs w:val="28"/>
-          <w:lang w:bidi="fa-IR"/>
-        </w:rPr>
-      </w:pPr>
-      <w:r>
-        <w:rPr>
-          <w:rFonts w:cs="B Nazanin" w:hint="cs"/>
-          <w:sz w:val="28"/>
-          <w:szCs w:val="28"/>
-          <w:rtl/>
-          <w:lang w:bidi="fa-IR"/>
-        </w:rPr>
-        <w:t xml:space="preserve">و </w:t>
-      </w:r>
-      <w:r>
-        <w:rPr>
-          <w:rFonts w:cs="B Nazanin" w:hint="cs"/>
-          <w:sz w:val="28"/>
-          <w:szCs w:val="28"/>
-          <w:rtl/>
-          <w:lang w:bidi="fa-IR"/>
-        </w:rPr>
-        <w:t xml:space="preserve">به ایجاد برنامه مدیریت فایل ها و کنترل دستگاه های ورودی و خروجی کمک می کند برنامه ساز از این امکانات برای توسعه برنامه کاربردی استفاده می کند و این برنامه های کاربردی </w:t>
-      </w:r>
-      <w:r>
-        <w:rPr>
-          <w:rFonts w:cs="B Nazanin" w:hint="cs"/>
-          <w:sz w:val="28"/>
-          <w:szCs w:val="28"/>
-          <w:rtl/>
-          <w:lang w:bidi="fa-IR"/>
-        </w:rPr>
-        <w:t xml:space="preserve">در </w:t>
-      </w:r>
-      <w:r>
-        <w:rPr>
-          <w:rFonts w:cs="B Nazanin" w:hint="cs"/>
-          <w:sz w:val="28"/>
-          <w:szCs w:val="28"/>
-          <w:rtl/>
-          <w:lang w:bidi="fa-IR"/>
-        </w:rPr>
-        <w:t xml:space="preserve">حین اجرا </w:t>
-      </w:r>
-      <w:r>
-        <w:rPr>
-          <w:rFonts w:cs="B Nazanin"/>
-          <w:sz w:val="28"/>
-          <w:szCs w:val="28"/>
-          <w:lang w:bidi="fa-IR"/>
-        </w:rPr>
-        <w:t>,</w:t>
-      </w:r>
-      <w:r>
-        <w:rPr>
-          <w:rFonts w:cs="B Nazanin" w:hint="cs"/>
-          <w:sz w:val="28"/>
-          <w:szCs w:val="28"/>
-          <w:rtl/>
-          <w:lang w:bidi="fa-IR"/>
-        </w:rPr>
-        <w:t xml:space="preserve">برنامه های سودمند برای انجام برخی وظایف احظار می کند </w:t>
+      <w:r>
+        <w:rPr>
+          <w:rFonts w:cs="B Nazanin" w:hint="cs"/>
+          <w:sz w:val="28"/>
+          <w:szCs w:val="28"/>
+          <w:highlight w:val="yellow"/>
+          <w:rtl/>
+          <w:lang w:bidi="fa-IR"/>
+        </w:rPr>
+        <w:t>برنامه های سودمند برای انجام برخی وظایف احظار می کند</w:t>
+      </w:r>
+      <w:r>
+        <w:rPr>
+          <w:rFonts w:cs="B Nazanin" w:hint="cs"/>
+          <w:sz w:val="28"/>
+          <w:szCs w:val="28"/>
+          <w:rtl/>
+          <w:lang w:bidi="fa-IR"/>
+        </w:rPr>
+        <w:t xml:space="preserve"> </w:t>
       </w:r>
     </w:p>
     <w:p>
@@ -1308,13 +1415,14 @@
       </w:r>
       <w:r>
         <w:rPr>
-          <w:rFonts w:cs="B Nazanin"/>
-          <w:sz w:val="28"/>
-          <w:szCs w:val="28"/>
-          <w:highlight w:val="yellow"/>
-          <w:lang w:bidi="fa-IR"/>
-        </w:rPr>
-        <w:t>,</w:t>
+          <w:rFonts w:cs="B Nazanin" w:hint="cs"/>
+          <w:sz w:val="28"/>
+          <w:szCs w:val="28"/>
+          <w:highlight w:val="yellow"/>
+          <w:rtl/>
+          <w:lang w:bidi="fa-IR"/>
+        </w:rPr>
+        <w:t>،</w:t>
       </w:r>
       <w:r>
         <w:rPr>
@@ -1396,18 +1504,27 @@
           <w:rtl/>
           <w:lang w:bidi="fa-IR"/>
         </w:rPr>
-        <w:t xml:space="preserve">سانی استفاده کند سیستم عامل به عنوان یک </w:t>
-      </w:r>
-      <w:r>
-        <w:rPr>
-          <w:rFonts w:cs="B Nazanin" w:hint="cs"/>
-          <w:sz w:val="28"/>
-          <w:szCs w:val="28"/>
-          <w:rtl/>
-          <w:lang w:bidi="fa-IR"/>
-        </w:rPr>
-        <w:lastRenderedPageBreak/>
-        <w:t xml:space="preserve">میانجی عمل می کند تا برنامه ساز و برنامه های کاربردی </w:t>
+        <w:t xml:space="preserve">سانی استفاده کند </w:t>
+      </w:r>
+      <w:r>
+        <w:rPr>
+          <w:rFonts w:cs="B Nazanin" w:hint="cs"/>
+          <w:sz w:val="28"/>
+          <w:szCs w:val="28"/>
+          <w:rtl/>
+          <w:lang w:bidi="fa-IR"/>
+        </w:rPr>
+        <w:t>،</w:t>
+      </w:r>
+      <w:r>
+        <w:rPr>
+          <w:rFonts w:cs="B Nazanin" w:hint="cs"/>
+          <w:sz w:val="28"/>
+          <w:szCs w:val="28"/>
+          <w:rtl/>
+          <w:lang w:bidi="fa-IR"/>
+        </w:rPr>
+        <w:t xml:space="preserve">سیستم عامل به عنوان یک میانجی عمل می کند تا برنامه ساز و برنامه های کاربردی </w:t>
       </w:r>
       <w:r>
         <w:rPr>
@@ -1667,13 +1784,25 @@
           <w:rtl/>
           <w:lang w:bidi="fa-IR"/>
         </w:rPr>
-        <w:t>وجود دارد و به نام ابزار های ایج</w:t>
-      </w:r>
-      <w:r>
-        <w:rPr>
-          <w:rFonts w:cs="B Nazanin" w:hint="cs"/>
-          <w:sz w:val="28"/>
-          <w:szCs w:val="28"/>
+        <w:t xml:space="preserve">وجود دارد </w:t>
+      </w:r>
+      <w:r>
+        <w:rPr>
+          <w:rFonts w:cs="B Nazanin" w:hint="cs"/>
+          <w:sz w:val="28"/>
+          <w:szCs w:val="28"/>
+          <w:highlight w:val="yellow"/>
+          <w:rtl/>
+          <w:lang w:bidi="fa-IR"/>
+        </w:rPr>
+        <w:t>و به نام ابزار های ایج</w:t>
+      </w:r>
+      <w:r>
+        <w:rPr>
+          <w:rFonts w:cs="B Nazanin" w:hint="cs"/>
+          <w:sz w:val="28"/>
+          <w:szCs w:val="28"/>
+          <w:highlight w:val="yellow"/>
           <w:rtl/>
           <w:lang w:bidi="fa-IR"/>
         </w:rPr>
@@ -1790,7 +1919,57 @@
           <w:rtl/>
           <w:lang w:bidi="fa-IR"/>
         </w:rPr>
-        <w:t xml:space="preserve"> گیرد دستورالعمل ها و داده ها باید به حافظه اصلی بار شوند دستگاه های ورودی و خروجی و فایل ها باید مقدار اولیه بگیرند و منابع دیگر باید اماده شوند سیستم عامل </w:t>
+        <w:t xml:space="preserve"> گیرد دستورالعمل ها و داده ها باید به حافظه اصلی بار شوند دستگاه های ورودی و خروجی و فایل ها باید مقدار </w:t>
+      </w:r>
+      <w:r>
+        <w:rPr>
+          <w:rFonts w:cs="B Nazanin" w:hint="cs"/>
+          <w:sz w:val="28"/>
+          <w:szCs w:val="28"/>
+          <w:rtl/>
+          <w:lang w:bidi="fa-IR"/>
+        </w:rPr>
+        <w:t>اولیه بگیرند و منابع دیگر باید آ</w:t>
+      </w:r>
+      <w:r>
+        <w:rPr>
+          <w:rFonts w:cs="B Nazanin" w:hint="cs"/>
+          <w:sz w:val="28"/>
+          <w:szCs w:val="28"/>
+          <w:rtl/>
+          <w:lang w:bidi="fa-IR"/>
+        </w:rPr>
+        <w:t xml:space="preserve">ماده شوند </w:t>
+      </w:r>
+      <w:r>
+        <w:rPr>
+          <w:rFonts w:cs="B Nazanin" w:hint="cs"/>
+          <w:sz w:val="28"/>
+          <w:szCs w:val="28"/>
+          <w:rtl/>
+          <w:lang w:bidi="fa-IR"/>
+        </w:rPr>
+        <w:t>،</w:t>
+      </w:r>
+      <w:r>
+        <w:rPr>
+          <w:rFonts w:cs="B Nazanin" w:hint="cs"/>
+          <w:sz w:val="28"/>
+          <w:szCs w:val="28"/>
+          <w:rtl/>
+          <w:lang w:bidi="fa-IR"/>
+        </w:rPr>
+        <w:t xml:space="preserve"> </w:t>
+      </w:r>
+      <w:r>
+        <w:rPr>
+          <w:rFonts w:cs="B Nazanin" w:hint="cs"/>
+          <w:sz w:val="28"/>
+          <w:szCs w:val="28"/>
+          <w:rtl/>
+          <w:lang w:bidi="fa-IR"/>
+        </w:rPr>
+        <w:t xml:space="preserve">سیستم عامل </w:t>
       </w:r>
       <w:r>
         <w:rPr>
@@ -1897,7 +2076,27 @@
           <w:rtl/>
           <w:lang w:bidi="fa-IR"/>
         </w:rPr>
-        <w:t>عمل ها و علامت کنترلی نیاز دارد سیستم عامل واسط یکنواختی را فراهم می کند که این جزییات را مخفی می سازد تا برنامه ساز با استفاده از دستورا</w:t>
+        <w:t>عمل ها و علامت کنترلی نیاز دارد</w:t>
+      </w:r>
+      <w:r>
+        <w:rPr>
+          <w:rFonts w:cs="B Nazanin" w:hint="cs"/>
+          <w:sz w:val="28"/>
+          <w:szCs w:val="28"/>
+          <w:rtl/>
+          <w:lang w:bidi="fa-IR"/>
+        </w:rPr>
+        <w:t>،</w:t>
+      </w:r>
+      <w:r>
+        <w:rPr>
+          <w:rFonts w:cs="B Nazanin" w:hint="cs"/>
+          <w:sz w:val="28"/>
+          <w:szCs w:val="28"/>
+          <w:rtl/>
+          <w:lang w:bidi="fa-IR"/>
+        </w:rPr>
+        <w:t xml:space="preserve"> سیستم عامل واسط یکنواختی را فراهم می کند که این جزییات را مخفی می سازد تا برنامه ساز با استفاده از دستورا</w:t>
       </w:r>
       <w:r>
         <w:rPr>
@@ -1949,6 +2148,18 @@
         </w:rPr>
         <w:t>دسترسی داشته باشد</w:t>
       </w:r>
+    </w:p>
+    <w:p>
+      <w:pPr>
+        <w:bidi/>
+        <w:rPr>
+          <w:rFonts w:cs="B Nazanin"/>
+          <w:sz w:val="28"/>
+          <w:szCs w:val="28"/>
+          <w:rtl/>
+          <w:lang w:bidi="fa-IR"/>
+        </w:rPr>
+      </w:pPr>
     </w:p>
     <w:p>
       <w:pPr>
@@ -1982,7 +2193,47 @@
           <w:rtl/>
           <w:lang w:bidi="fa-IR"/>
         </w:rPr>
-        <w:t xml:space="preserve">برای دسترسی به فایل ها </w:t>
+        <w:t>برای دسترسی به فایل ها ،</w:t>
+      </w:r>
+      <w:r>
+        <w:rPr>
+          <w:rFonts w:cs="B Nazanin" w:hint="cs"/>
+          <w:sz w:val="28"/>
+          <w:szCs w:val="28"/>
+          <w:rtl/>
+          <w:lang w:bidi="fa-IR"/>
+        </w:rPr>
+        <w:t xml:space="preserve"> </w:t>
+      </w:r>
+      <w:r>
+        <w:rPr>
+          <w:rFonts w:cs="B Nazanin" w:hint="cs"/>
+          <w:sz w:val="28"/>
+          <w:szCs w:val="28"/>
+          <w:rtl/>
+          <w:lang w:bidi="fa-IR"/>
+        </w:rPr>
+        <w:t>سیستم عامل نه تنها باید با ماهیت دستگاه های ورودی-خر</w:t>
+      </w:r>
+      <w:r>
+        <w:rPr>
+          <w:rFonts w:cs="B Nazanin" w:hint="cs"/>
+          <w:sz w:val="28"/>
+          <w:szCs w:val="28"/>
+          <w:rtl/>
+          <w:lang w:bidi="fa-IR"/>
+        </w:rPr>
+        <w:t>و</w:t>
+      </w:r>
+      <w:r>
+        <w:rPr>
+          <w:rFonts w:cs="B Nazanin" w:hint="cs"/>
+          <w:sz w:val="28"/>
+          <w:szCs w:val="28"/>
+          <w:rtl/>
+          <w:lang w:bidi="fa-IR"/>
+        </w:rPr>
+        <w:t>جی (گرداننده دیسک</w:t>
       </w:r>
       <w:r>
         <w:rPr>
@@ -2001,45 +2252,6 @@
           <w:rtl/>
           <w:lang w:bidi="fa-IR"/>
         </w:rPr>
-        <w:t>سیستم عامل نه تنها باید با ماهیت دستگاه های ورودی-خر</w:t>
-      </w:r>
-      <w:r>
-        <w:rPr>
-          <w:rFonts w:cs="B Nazanin" w:hint="cs"/>
-          <w:sz w:val="28"/>
-          <w:szCs w:val="28"/>
-          <w:rtl/>
-          <w:lang w:bidi="fa-IR"/>
-        </w:rPr>
-        <w:t>و</w:t>
-      </w:r>
-      <w:r>
-        <w:rPr>
-          <w:rFonts w:cs="B Nazanin" w:hint="cs"/>
-          <w:sz w:val="28"/>
-          <w:szCs w:val="28"/>
-          <w:rtl/>
-          <w:lang w:bidi="fa-IR"/>
-        </w:rPr>
-        <w:t>جی (گرداننده دیسک</w:t>
-      </w:r>
-      <w:r>
-        <w:rPr>
-          <w:rFonts w:cs="B Nazanin"/>
-          <w:sz w:val="28"/>
-          <w:szCs w:val="28"/>
-          <w:lang w:bidi="fa-IR"/>
-        </w:rPr>
-        <w:t>,</w:t>
-      </w:r>
-      <w:r>
-        <w:rPr>
-          <w:rFonts w:cs="B Nazanin" w:hint="cs"/>
-          <w:sz w:val="28"/>
-          <w:szCs w:val="28"/>
-          <w:rtl/>
-          <w:lang w:bidi="fa-IR"/>
-        </w:rPr>
         <w:t xml:space="preserve"> گرداننده نوار)</w:t>
       </w:r>
       <w:r>
@@ -2050,16 +2262,17 @@
           <w:rtl/>
           <w:lang w:bidi="fa-IR"/>
         </w:rPr>
-        <w:t xml:space="preserve"> آشنایی داشته باشد </w:t>
-      </w:r>
-      <w:r>
-        <w:rPr>
-          <w:rFonts w:cs="B Nazanin"/>
-          <w:sz w:val="28"/>
-          <w:szCs w:val="28"/>
-          <w:lang w:bidi="fa-IR"/>
-        </w:rPr>
-        <w:t>,</w:t>
+        <w:t xml:space="preserve"> آشنایی داشته باشد ،</w:t>
+      </w:r>
+      <w:r>
+        <w:rPr>
+          <w:rFonts w:cs="B Nazanin" w:hint="cs"/>
+          <w:sz w:val="28"/>
+          <w:szCs w:val="28"/>
+          <w:rtl/>
+          <w:lang w:bidi="fa-IR"/>
+        </w:rPr>
+        <w:t xml:space="preserve"> </w:t>
       </w:r>
       <w:r>
         <w:rPr>
@@ -2089,13 +2302,25 @@
           <w:rtl/>
           <w:lang w:bidi="fa-IR"/>
         </w:rPr>
-        <w:t xml:space="preserve"> در سیستم های چند کاربره سیستم عامل راهکار حفاظتی را برای </w:t>
-      </w:r>
-      <w:r>
-        <w:rPr>
-          <w:rFonts w:cs="B Nazanin" w:hint="cs"/>
-          <w:sz w:val="28"/>
-          <w:szCs w:val="28"/>
+        <w:t xml:space="preserve"> </w:t>
+      </w:r>
+      <w:r>
+        <w:rPr>
+          <w:rFonts w:cs="B Nazanin" w:hint="cs"/>
+          <w:sz w:val="28"/>
+          <w:szCs w:val="28"/>
+          <w:highlight w:val="yellow"/>
+          <w:rtl/>
+          <w:lang w:bidi="fa-IR"/>
+        </w:rPr>
+        <w:t xml:space="preserve">در سیستم های چند کاربره سیستم عامل راهکار حفاظتی را برای </w:t>
+      </w:r>
+      <w:r>
+        <w:rPr>
+          <w:rFonts w:cs="B Nazanin" w:hint="cs"/>
+          <w:sz w:val="28"/>
+          <w:szCs w:val="28"/>
+          <w:highlight w:val="yellow"/>
           <w:rtl/>
           <w:lang w:bidi="fa-IR"/>
         </w:rPr>
@@ -2106,6 +2331,7 @@
           <w:rFonts w:cs="B Nazanin" w:hint="cs"/>
           <w:sz w:val="28"/>
           <w:szCs w:val="28"/>
+          <w:highlight w:val="yellow"/>
           <w:rtl/>
           <w:lang w:bidi="fa-IR"/>
         </w:rPr>
@@ -2134,7 +2360,6 @@
           <w:rtl/>
           <w:lang w:bidi="fa-IR"/>
         </w:rPr>
-        <w:lastRenderedPageBreak/>
         <w:t xml:space="preserve">دسترسی به سیستم : </w:t>
       </w:r>
       <w:r>
@@ -2145,7 +2370,27 @@
           <w:rtl/>
           <w:lang w:bidi="fa-IR"/>
         </w:rPr>
-        <w:t xml:space="preserve">برای سیستم های اشتراکی یا عمومی سیستم </w:t>
+        <w:t xml:space="preserve">برای سیستم های اشتراکی یا عمومی </w:t>
+      </w:r>
+      <w:r>
+        <w:rPr>
+          <w:rFonts w:cs="B Nazanin" w:hint="cs"/>
+          <w:sz w:val="28"/>
+          <w:szCs w:val="28"/>
+          <w:rtl/>
+          <w:lang w:bidi="fa-IR"/>
+        </w:rPr>
+        <w:t xml:space="preserve">، </w:t>
+      </w:r>
+      <w:r>
+        <w:rPr>
+          <w:rFonts w:cs="B Nazanin" w:hint="cs"/>
+          <w:sz w:val="28"/>
+          <w:szCs w:val="28"/>
+          <w:rtl/>
+          <w:lang w:bidi="fa-IR"/>
+        </w:rPr>
+        <w:t xml:space="preserve">سیستم </w:t>
       </w:r>
       <w:r>
         <w:rPr>
@@ -2202,6 +2447,7 @@
           <w:rFonts w:cs="B Nazanin" w:hint="cs"/>
           <w:sz w:val="28"/>
           <w:szCs w:val="28"/>
+          <w:highlight w:val="yellow"/>
           <w:rtl/>
           <w:lang w:bidi="fa-IR"/>
         </w:rPr>
@@ -2212,6 +2458,7 @@
           <w:rFonts w:cs="B Nazanin" w:hint="cs"/>
           <w:sz w:val="28"/>
           <w:szCs w:val="28"/>
+          <w:highlight w:val="yellow"/>
           <w:rtl/>
           <w:lang w:bidi="fa-IR"/>
         </w:rPr>
@@ -2222,11 +2469,24 @@
           <w:rFonts w:cs="B Nazanin" w:hint="cs"/>
           <w:sz w:val="28"/>
           <w:szCs w:val="28"/>
+          <w:highlight w:val="yellow"/>
           <w:rtl/>
           <w:lang w:bidi="fa-IR"/>
         </w:rPr>
         <w:t xml:space="preserve"> حفاظت کند و مشکلات ناشی از رقابت برای منابع را رفع کند</w:t>
       </w:r>
+    </w:p>
+    <w:p>
+      <w:pPr>
+        <w:bidi/>
+        <w:rPr>
+          <w:rFonts w:cs="B Nazanin"/>
+          <w:sz w:val="28"/>
+          <w:szCs w:val="28"/>
+          <w:rtl/>
+          <w:lang w:bidi="fa-IR"/>
+        </w:rPr>
+      </w:pPr>
     </w:p>
     <w:p>
       <w:pPr>
@@ -2260,7 +2520,115 @@
           <w:rtl/>
           <w:lang w:bidi="fa-IR"/>
         </w:rPr>
-        <w:t xml:space="preserve">وقتی سیستم حین اجراست ممکن است خطاهای گوناگونی رخ دهد خطاهای سخت افزای و داخلی و خارجی مثل خطای حافطه </w:t>
+        <w:t>وقتی سیستم حین اجراست</w:t>
+      </w:r>
+      <w:r>
+        <w:rPr>
+          <w:rFonts w:cs="B Nazanin" w:hint="cs"/>
+          <w:sz w:val="28"/>
+          <w:szCs w:val="28"/>
+          <w:rtl/>
+          <w:lang w:bidi="fa-IR"/>
+        </w:rPr>
+        <w:t xml:space="preserve">، </w:t>
+      </w:r>
+      <w:r>
+        <w:rPr>
+          <w:rFonts w:cs="B Nazanin" w:hint="cs"/>
+          <w:sz w:val="28"/>
+          <w:szCs w:val="28"/>
+          <w:rtl/>
+          <w:lang w:bidi="fa-IR"/>
+        </w:rPr>
+        <w:t xml:space="preserve"> ممکن است خطاهای گوناگونی رخ دهد خطاهای سخت افزای و داخلی و خارجی مثل خطای حافطه </w:t>
+      </w:r>
+      <w:r>
+        <w:rPr>
+          <w:rFonts w:cs="B Nazanin" w:hint="cs"/>
+          <w:sz w:val="28"/>
+          <w:szCs w:val="28"/>
+          <w:rtl/>
+          <w:lang w:bidi="fa-IR"/>
+        </w:rPr>
+        <w:t>،</w:t>
+      </w:r>
+      <w:r>
+        <w:rPr>
+          <w:rFonts w:cs="B Nazanin" w:hint="cs"/>
+          <w:sz w:val="28"/>
+          <w:szCs w:val="28"/>
+          <w:rtl/>
+          <w:lang w:bidi="fa-IR"/>
+        </w:rPr>
+        <w:t>کار نکردن یا بد کار کردن یک دستگاه  و خطا های نرم افزاری مثل تقسیم بر صفر و سعی در دسترسی به مکان غی</w:t>
+      </w:r>
+      <w:r>
+        <w:rPr>
+          <w:rFonts w:cs="B Nazanin" w:hint="cs"/>
+          <w:sz w:val="28"/>
+          <w:szCs w:val="28"/>
+          <w:rtl/>
+          <w:lang w:bidi="fa-IR"/>
+        </w:rPr>
+        <w:t>ر</w:t>
+      </w:r>
+      <w:r>
+        <w:rPr>
+          <w:rFonts w:cs="B Nazanin" w:hint="cs"/>
+          <w:sz w:val="28"/>
+          <w:szCs w:val="28"/>
+          <w:rtl/>
+          <w:lang w:bidi="fa-IR"/>
+        </w:rPr>
+        <w:t xml:space="preserve"> مجاز و عدم توانایی سیستم عامل برای پاسخگو</w:t>
+      </w:r>
+      <w:r>
+        <w:rPr>
+          <w:rFonts w:cs="B Nazanin" w:hint="cs"/>
+          <w:sz w:val="28"/>
+          <w:szCs w:val="28"/>
+          <w:rtl/>
+          <w:lang w:bidi="fa-IR"/>
+        </w:rPr>
+        <w:t xml:space="preserve">یی به درخواست یه برنامه کاربردی، </w:t>
+      </w:r>
+      <w:r>
+        <w:rPr>
+          <w:rFonts w:cs="B Nazanin"/>
+          <w:sz w:val="28"/>
+          <w:szCs w:val="28"/>
+          <w:lang w:bidi="fa-IR"/>
+        </w:rPr>
+        <w:t xml:space="preserve"> </w:t>
+      </w:r>
+      <w:r>
+        <w:rPr>
+          <w:rFonts w:cs="B Nazanin" w:hint="cs"/>
+          <w:sz w:val="28"/>
+          <w:szCs w:val="28"/>
+          <w:rtl/>
+          <w:lang w:bidi="fa-IR"/>
+        </w:rPr>
+        <w:t>در هر مورد سیستم عامل باید با کمترین تاثیر بر روی برنامه های کاربردی در حال اجرا شرایط</w:t>
+      </w:r>
+      <w:r>
+        <w:rPr>
+          <w:rFonts w:cs="B Nazanin"/>
+          <w:sz w:val="28"/>
+          <w:szCs w:val="28"/>
+          <w:lang w:bidi="fa-IR"/>
+        </w:rPr>
+        <w:t xml:space="preserve"> </w:t>
+      </w:r>
+      <w:r>
+        <w:rPr>
+          <w:rFonts w:cs="B Nazanin" w:hint="cs"/>
+          <w:sz w:val="28"/>
+          <w:szCs w:val="28"/>
+          <w:rtl/>
+          <w:lang w:bidi="fa-IR"/>
+        </w:rPr>
+        <w:t xml:space="preserve"> خطا را از بین ببرد </w:t>
       </w:r>
       <w:r>
         <w:rPr>
@@ -2276,65 +2644,72 @@
           <w:rFonts w:cs="B Nazanin" w:hint="cs"/>
           <w:sz w:val="28"/>
           <w:szCs w:val="28"/>
-          <w:rtl/>
-          <w:lang w:bidi="fa-IR"/>
-        </w:rPr>
-        <w:t>،</w:t>
-      </w:r>
-      <w:r>
-        <w:rPr>
-          <w:rFonts w:cs="B Nazanin" w:hint="cs"/>
-          <w:sz w:val="28"/>
-          <w:szCs w:val="28"/>
-          <w:rtl/>
-          <w:lang w:bidi="fa-IR"/>
-        </w:rPr>
-        <w:t>کار نکردن یا بد کار کردن یک دستگاه  و خطا های نرم افزاری مثل تقسیم بر صفر و سعی در دسترسی به مکان غی</w:t>
-      </w:r>
-      <w:r>
-        <w:rPr>
-          <w:rFonts w:cs="B Nazanin" w:hint="cs"/>
-          <w:sz w:val="28"/>
-          <w:szCs w:val="28"/>
-          <w:rtl/>
-          <w:lang w:bidi="fa-IR"/>
-        </w:rPr>
-        <w:t>ر</w:t>
-      </w:r>
-      <w:r>
-        <w:rPr>
-          <w:rFonts w:cs="B Nazanin" w:hint="cs"/>
-          <w:sz w:val="28"/>
-          <w:szCs w:val="28"/>
-          <w:rtl/>
-          <w:lang w:bidi="fa-IR"/>
-        </w:rPr>
-        <w:t xml:space="preserve"> مجاز و عدم توانایی سیستم عامل برای پاسخگویی به درخواست یه برنامه کاربردی </w:t>
-      </w:r>
-      <w:r>
-        <w:rPr>
-          <w:rFonts w:cs="B Nazanin"/>
-          <w:sz w:val="28"/>
-          <w:szCs w:val="28"/>
-          <w:lang w:bidi="fa-IR"/>
-        </w:rPr>
-        <w:t xml:space="preserve">, </w:t>
-      </w:r>
-      <w:r>
-        <w:rPr>
-          <w:rFonts w:cs="B Nazanin" w:hint="cs"/>
-          <w:sz w:val="28"/>
-          <w:szCs w:val="28"/>
-          <w:rtl/>
-          <w:lang w:bidi="fa-IR"/>
-        </w:rPr>
-        <w:t>در هر مورد سیستم عامل باید با کمترین تاثیر بر روی برنامه های کاربردی در حال اجرا شرایط</w:t>
-      </w:r>
-      <w:r>
-        <w:rPr>
-          <w:rFonts w:cs="B Nazanin"/>
-          <w:sz w:val="28"/>
-          <w:szCs w:val="28"/>
+          <w:highlight w:val="yellow"/>
+          <w:rtl/>
+          <w:lang w:bidi="fa-IR"/>
+        </w:rPr>
+        <w:t xml:space="preserve">عکس </w:t>
+      </w:r>
+      <w:r>
+        <w:rPr>
+          <w:rFonts w:cs="B Nazanin" w:hint="cs"/>
+          <w:sz w:val="28"/>
+          <w:szCs w:val="28"/>
+          <w:highlight w:val="yellow"/>
+          <w:rtl/>
+          <w:lang w:bidi="fa-IR"/>
+        </w:rPr>
+        <w:t xml:space="preserve">العمل سیستم </w:t>
+      </w:r>
+      <w:r>
+        <w:rPr>
+          <w:rFonts w:cs="B Nazanin" w:hint="cs"/>
+          <w:sz w:val="28"/>
+          <w:szCs w:val="28"/>
+          <w:highlight w:val="yellow"/>
+          <w:rtl/>
+          <w:lang w:bidi="fa-IR"/>
+        </w:rPr>
+        <w:t>عامل می توان</w:t>
+      </w:r>
+      <w:r>
+        <w:rPr>
+          <w:rFonts w:cs="B Nazanin" w:hint="cs"/>
+          <w:sz w:val="28"/>
+          <w:szCs w:val="28"/>
+          <w:highlight w:val="yellow"/>
+          <w:rtl/>
+          <w:lang w:bidi="fa-IR"/>
+        </w:rPr>
+        <w:t>د پایان داده به برنامه عامل خطا،</w:t>
+      </w:r>
+      <w:r>
+        <w:rPr>
+          <w:rFonts w:cs="B Nazanin"/>
+          <w:sz w:val="28"/>
+          <w:szCs w:val="28"/>
+          <w:highlight w:val="yellow"/>
+          <w:lang w:bidi="fa-IR"/>
+        </w:rPr>
+        <w:t>,</w:t>
+      </w:r>
+      <w:r>
+        <w:rPr>
+          <w:rFonts w:cs="B Nazanin" w:hint="cs"/>
+          <w:sz w:val="28"/>
+          <w:szCs w:val="28"/>
+          <w:highlight w:val="yellow"/>
+          <w:rtl/>
+          <w:lang w:bidi="fa-IR"/>
+        </w:rPr>
+        <w:t xml:space="preserve"> تکرار عمل</w:t>
+      </w:r>
+      <w:r>
+        <w:rPr>
+          <w:rFonts w:cs="B Nazanin"/>
+          <w:sz w:val="28"/>
+          <w:szCs w:val="28"/>
+          <w:highlight w:val="yellow"/>
           <w:lang w:bidi="fa-IR"/>
         </w:rPr>
         <w:t xml:space="preserve"> </w:t>
@@ -2344,110 +2719,12 @@
           <w:rFonts w:cs="B Nazanin" w:hint="cs"/>
           <w:sz w:val="28"/>
           <w:szCs w:val="28"/>
-          <w:rtl/>
-          <w:lang w:bidi="fa-IR"/>
-        </w:rPr>
-        <w:t xml:space="preserve"> خطا را از بین ببرد </w:t>
-      </w:r>
-      <w:r>
-        <w:rPr>
-          <w:rFonts w:cs="B Nazanin"/>
-          <w:sz w:val="28"/>
-          <w:szCs w:val="28"/>
-          <w:lang w:bidi="fa-IR"/>
-        </w:rPr>
-        <w:t>,</w:t>
-      </w:r>
-      <w:r>
-        <w:rPr>
-          <w:rFonts w:cs="B Nazanin" w:hint="cs"/>
-          <w:sz w:val="28"/>
-          <w:szCs w:val="28"/>
-          <w:rtl/>
-          <w:lang w:bidi="fa-IR"/>
-        </w:rPr>
-        <w:t xml:space="preserve">عکس </w:t>
-      </w:r>
-      <w:r>
-        <w:rPr>
-          <w:rFonts w:cs="B Nazanin" w:hint="cs"/>
-          <w:sz w:val="28"/>
-          <w:szCs w:val="28"/>
-          <w:rtl/>
-          <w:lang w:bidi="fa-IR"/>
-        </w:rPr>
-        <w:t xml:space="preserve">العمل سیستم </w:t>
-      </w:r>
-      <w:r>
-        <w:rPr>
-          <w:rFonts w:cs="B Nazanin" w:hint="cs"/>
-          <w:sz w:val="28"/>
-          <w:szCs w:val="28"/>
-          <w:rtl/>
-          <w:lang w:bidi="fa-IR"/>
-        </w:rPr>
-        <w:t>عامل می توان</w:t>
-      </w:r>
-      <w:r>
-        <w:rPr>
-          <w:rFonts w:cs="B Nazanin" w:hint="cs"/>
-          <w:sz w:val="28"/>
-          <w:szCs w:val="28"/>
-          <w:rtl/>
-          <w:lang w:bidi="fa-IR"/>
-        </w:rPr>
-        <w:t>د پایان داده به برنامه عامل خطا،</w:t>
-      </w:r>
-      <w:r>
-        <w:rPr>
-          <w:rFonts w:cs="B Nazanin"/>
-          <w:sz w:val="28"/>
-          <w:szCs w:val="28"/>
-          <w:lang w:bidi="fa-IR"/>
-        </w:rPr>
-        <w:t>,</w:t>
-      </w:r>
-      <w:r>
-        <w:rPr>
-          <w:rFonts w:cs="B Nazanin" w:hint="cs"/>
-          <w:sz w:val="28"/>
-          <w:szCs w:val="28"/>
-          <w:rtl/>
-          <w:lang w:bidi="fa-IR"/>
-        </w:rPr>
-        <w:t xml:space="preserve"> تکرار عمل</w:t>
-      </w:r>
-      <w:r>
-        <w:rPr>
-          <w:rFonts w:cs="B Nazanin"/>
-          <w:sz w:val="28"/>
-          <w:szCs w:val="28"/>
-          <w:lang w:bidi="fa-IR"/>
-        </w:rPr>
-        <w:t xml:space="preserve"> </w:t>
-      </w:r>
-      <w:r>
-        <w:rPr>
-          <w:rFonts w:cs="B Nazanin" w:hint="cs"/>
-          <w:sz w:val="28"/>
-          <w:szCs w:val="28"/>
+          <w:highlight w:val="yellow"/>
           <w:rtl/>
           <w:lang w:bidi="fa-IR"/>
         </w:rPr>
         <w:t>یا گزارش خطا به برنامه کاربری باشد</w:t>
       </w:r>
-    </w:p>
-    <w:p>
-      <w:pPr>
-        <w:bidi/>
-        <w:rPr>
-          <w:rFonts w:cs="B Nazanin"/>
-          <w:sz w:val="28"/>
-          <w:szCs w:val="28"/>
-          <w:rtl/>
-          <w:lang w:bidi="fa-IR"/>
-        </w:rPr>
-      </w:pPr>
     </w:p>
     <w:p>
       <w:pPr>
@@ -2645,7 +2922,27 @@
           <w:rtl/>
           <w:lang w:bidi="fa-IR"/>
         </w:rPr>
-        <w:t xml:space="preserve">سیستم عامل محیطی را فراهم می سازد که برنامه ها در آن اجرا می شوند سیستم </w:t>
+        <w:t xml:space="preserve">سیستم عامل محیطی را فراهم می سازد که برنامه ها در آن اجرا می شوند </w:t>
+      </w:r>
+      <w:r>
+        <w:rPr>
+          <w:rFonts w:cs="B Nazanin" w:hint="cs"/>
+          <w:sz w:val="32"/>
+          <w:szCs w:val="32"/>
+          <w:rtl/>
+          <w:lang w:bidi="fa-IR"/>
+        </w:rPr>
+        <w:t>،</w:t>
+      </w:r>
+      <w:r>
+        <w:rPr>
+          <w:rFonts w:cs="B Nazanin" w:hint="cs"/>
+          <w:sz w:val="32"/>
+          <w:szCs w:val="32"/>
+          <w:rtl/>
+          <w:lang w:bidi="fa-IR"/>
+        </w:rPr>
+        <w:t xml:space="preserve">سیستم </w:t>
       </w:r>
       <w:r>
         <w:rPr>
@@ -3004,6 +3301,16 @@
           <w:rFonts w:cs="B Nazanin" w:hint="cs"/>
           <w:sz w:val="32"/>
           <w:szCs w:val="32"/>
+          <w:rtl/>
+          <w:lang w:bidi="fa-IR"/>
+        </w:rPr>
+        <w:t>،</w:t>
+      </w:r>
+      <w:r>
+        <w:rPr>
+          <w:rFonts w:cs="B Nazanin" w:hint="cs"/>
+          <w:sz w:val="32"/>
+          <w:szCs w:val="32"/>
           <w:highlight w:val="yellow"/>
           <w:rtl/>
           <w:lang w:bidi="fa-IR"/>
@@ -3018,7 +3325,27 @@
           <w:rtl/>
           <w:lang w:bidi="fa-IR"/>
         </w:rPr>
-        <w:t xml:space="preserve"> زیرا کارها (کد و داده ها) را طوری سازمان دهی می کند که در هر زمان کاری را برای اجرا دارد</w:t>
+        <w:t xml:space="preserve"> زیرا کارها (کد و داده ها) را طوری سازمان دهی می کند </w:t>
+      </w:r>
+      <w:r>
+        <w:rPr>
+          <w:rFonts w:cs="B Nazanin" w:hint="cs"/>
+          <w:sz w:val="32"/>
+          <w:szCs w:val="32"/>
+          <w:rtl/>
+          <w:lang w:bidi="fa-IR"/>
+        </w:rPr>
+        <w:t>،</w:t>
+      </w:r>
+      <w:r>
+        <w:rPr>
+          <w:rFonts w:cs="B Nazanin" w:hint="cs"/>
+          <w:sz w:val="32"/>
+          <w:szCs w:val="32"/>
+          <w:rtl/>
+          <w:lang w:bidi="fa-IR"/>
+        </w:rPr>
+        <w:t>که در هر زمان کاری را برای اجرا دارد</w:t>
       </w:r>
     </w:p>
     <w:p>
@@ -3377,7 +3704,6 @@
           <w:rtl/>
           <w:lang w:bidi="fa-IR"/>
         </w:rPr>
-        <w:lastRenderedPageBreak/>
         <w:t>مجموعه ای از کار ها (</w:t>
       </w:r>
       <w:r>
@@ -3663,7 +3989,27 @@
           <w:rtl/>
           <w:lang w:bidi="fa-IR"/>
         </w:rPr>
-        <w:t xml:space="preserve">و سرانجام کار اول از حالت انتظار خارج می شود و پردازنده را در اختیار می گیرد </w:t>
+        <w:t>و سرانجام کار اول از حالت انتظار خارج می شود و پردازنده را در اختیار می گیرد</w:t>
+      </w:r>
+      <w:r>
+        <w:rPr>
+          <w:rFonts w:cs="B Nazanin" w:hint="cs"/>
+          <w:sz w:val="32"/>
+          <w:szCs w:val="32"/>
+          <w:rtl/>
+          <w:lang w:bidi="fa-IR"/>
+        </w:rPr>
+        <w:t>،</w:t>
+      </w:r>
+      <w:r>
+        <w:rPr>
+          <w:rFonts w:cs="B Nazanin" w:hint="cs"/>
+          <w:sz w:val="32"/>
+          <w:szCs w:val="32"/>
+          <w:rtl/>
+          <w:lang w:bidi="fa-IR"/>
+        </w:rPr>
+        <w:t xml:space="preserve"> </w:t>
       </w:r>
       <w:r>
         <w:rPr>
@@ -3741,7 +4087,7 @@
           <w:rtl/>
           <w:lang w:bidi="fa-IR"/>
         </w:rPr>
-        <w:t xml:space="preserve">این ایده در شرایط دیگر زندگی نیز وجود دارد مثلا یک وکیل در هر زمان فقط برای یک مشتری </w:t>
+        <w:t xml:space="preserve">این ایده در شرایط زندگی نیز وجود دارد مثلا یک وکیل در هر زمان فقط برای یک مشتری </w:t>
       </w:r>
       <w:r>
         <w:rPr>
@@ -3925,6 +4271,7 @@
         </w:rPr>
         <w:t>) چند وظیفه ای (</w:t>
       </w:r>
+      <w:proofErr w:type="spellStart"/>
       <w:r>
         <w:rPr>
           <w:rFonts w:cs="B Nazanin"/>
@@ -3937,6 +4284,7 @@
         </w:rPr>
         <w:t>multi tasking</w:t>
       </w:r>
+      <w:proofErr w:type="spellEnd"/>
       <w:r>
         <w:rPr>
           <w:rFonts w:cs="B Nazanin" w:hint="cs"/>
@@ -3980,10 +4328,41 @@
           <w:rFonts w:cs="B Nazanin" w:hint="cs"/>
           <w:sz w:val="32"/>
           <w:szCs w:val="32"/>
-          <w:rtl/>
-          <w:lang w:bidi="fa-IR"/>
-        </w:rPr>
-        <w:t>بسط منطقی چند برنامه ای است در سیستم های اشتراک زمانی پردازنده چندین کار را ا</w:t>
+          <w:highlight w:val="yellow"/>
+          <w:rtl/>
+          <w:lang w:bidi="fa-IR"/>
+        </w:rPr>
+        <w:t>بسط منطقی چند برنامه ای است</w:t>
+      </w:r>
+      <w:r>
+        <w:rPr>
+          <w:rFonts w:cs="B Nazanin" w:hint="cs"/>
+          <w:sz w:val="32"/>
+          <w:szCs w:val="32"/>
+          <w:rtl/>
+          <w:lang w:bidi="fa-IR"/>
+        </w:rPr>
+        <w:t xml:space="preserve"> در سیستم های اشتراک زمانی</w:t>
+      </w:r>
+      <w:r>
+        <w:rPr>
+          <w:rFonts w:cs="B Nazanin" w:hint="cs"/>
+          <w:sz w:val="32"/>
+          <w:szCs w:val="32"/>
+          <w:rtl/>
+          <w:lang w:bidi="fa-IR"/>
+        </w:rPr>
+        <w:t>،</w:t>
+      </w:r>
+      <w:r>
+        <w:rPr>
+          <w:rFonts w:cs="B Nazanin" w:hint="cs"/>
+          <w:sz w:val="32"/>
+          <w:szCs w:val="32"/>
+          <w:rtl/>
+          <w:lang w:bidi="fa-IR"/>
+        </w:rPr>
+        <w:t xml:space="preserve"> پردازنده چندین کار را ا</w:t>
       </w:r>
       <w:r>
         <w:rPr>
@@ -4023,7 +4402,27 @@
           <w:rtl/>
           <w:lang w:bidi="fa-IR"/>
         </w:rPr>
-        <w:t>که یکی به دیگری می رود و این تعویض کار ها آن قدر زیاد و سریع انجام می گیرد که کاربر یا کاربران می توانند با هر برنامه در حال اجرا تعامل داشته باشن</w:t>
+        <w:t xml:space="preserve">که </w:t>
+      </w:r>
+      <w:r>
+        <w:rPr>
+          <w:rFonts w:cs="B Nazanin" w:hint="cs"/>
+          <w:sz w:val="32"/>
+          <w:szCs w:val="32"/>
+          <w:rtl/>
+          <w:lang w:bidi="fa-IR"/>
+        </w:rPr>
+        <w:t xml:space="preserve">از </w:t>
+      </w:r>
+      <w:r>
+        <w:rPr>
+          <w:rFonts w:cs="B Nazanin" w:hint="cs"/>
+          <w:sz w:val="32"/>
+          <w:szCs w:val="32"/>
+          <w:rtl/>
+          <w:lang w:bidi="fa-IR"/>
+        </w:rPr>
+        <w:t>یکی به دیگری می رود و این تعویض کار ها آن قدر زیاد و سریع انجام می گیرد که کاربر یا کاربران می توانند با هر برنامه در حال اجرا تعامل داشته باشن</w:t>
       </w:r>
       <w:r>
         <w:rPr>
@@ -4173,7 +4572,37 @@
           <w:rtl/>
           <w:lang w:bidi="fa-IR"/>
         </w:rPr>
-        <w:t xml:space="preserve"> مثل صفحه کلید یا موس به سیستم عامل یا مستقیما به برنامه کاربردی دستوری دهد و منتظرنتیجه ای آن در یک دستگاه خروجی می ماند </w:t>
+        <w:t xml:space="preserve"> مثل صفحه کلید یا موس به سیستم عامل یا مستقیما به برنامه کاربردی دستوری دهد و منتظر</w:t>
+      </w:r>
+      <w:r>
+        <w:rPr>
+          <w:rFonts w:cs="B Nazanin" w:hint="cs"/>
+          <w:sz w:val="28"/>
+          <w:szCs w:val="28"/>
+          <w:rtl/>
+          <w:lang w:bidi="fa-IR"/>
+        </w:rPr>
+        <w:t xml:space="preserve"> </w:t>
+      </w:r>
+      <w:r>
+        <w:rPr>
+          <w:rFonts w:cs="B Nazanin" w:hint="cs"/>
+          <w:sz w:val="28"/>
+          <w:szCs w:val="28"/>
+          <w:rtl/>
+          <w:lang w:bidi="fa-IR"/>
+        </w:rPr>
+        <w:t xml:space="preserve">نتیجه </w:t>
+      </w:r>
+      <w:r>
+        <w:rPr>
+          <w:rFonts w:cs="B Nazanin" w:hint="cs"/>
+          <w:sz w:val="28"/>
+          <w:szCs w:val="28"/>
+          <w:rtl/>
+          <w:lang w:bidi="fa-IR"/>
+        </w:rPr>
+        <w:t xml:space="preserve">ی آن در یک دستگاه خروجی می ماند </w:t>
       </w:r>
       <w:r>
         <w:rPr>
@@ -4258,11 +4687,21 @@
           <w:rFonts w:cs="B Nazanin" w:hint="cs"/>
           <w:sz w:val="28"/>
           <w:szCs w:val="28"/>
-          <w:rtl/>
-          <w:lang w:bidi="fa-IR"/>
-        </w:rPr>
-        <w:lastRenderedPageBreak/>
-        <w:t xml:space="preserve">سیستم عامل اشتراک زمانی اجازه می دهد کاربران متعددی به طور همزمان در یک کامپیوتر مشترک باشند چون هر فعالیت یا فرمان در سیستم اشراک زمانی باید کوتاه باشد هر کاربر به زمان اندکی از پردازنده نیاز دارد </w:t>
+          <w:highlight w:val="yellow"/>
+          <w:rtl/>
+          <w:lang w:bidi="fa-IR"/>
+        </w:rPr>
+        <w:t>سیستم عامل اشتراک زمانی اجازه می دهد کاربران متعددی به طور همزمان در یک کامپیوتر مشترک باشند</w:t>
+      </w:r>
+      <w:r>
+        <w:rPr>
+          <w:rFonts w:cs="B Nazanin" w:hint="cs"/>
+          <w:sz w:val="28"/>
+          <w:szCs w:val="28"/>
+          <w:rtl/>
+          <w:lang w:bidi="fa-IR"/>
+        </w:rPr>
+        <w:t xml:space="preserve"> چون هر فعالیت یا فرمان در سیستم اشراک زمانی باید کوتاه باشد هر کاربر به زمان اندکی از پردازنده نیاز دارد </w:t>
       </w:r>
       <w:r>
         <w:rPr>
@@ -4347,7 +4786,27 @@
           <w:rtl/>
           <w:lang w:bidi="fa-IR"/>
         </w:rPr>
-        <w:t xml:space="preserve">سیستم عامل اشتراک زمانی با استفاده از زمانبدی  </w:t>
+        <w:t>سیستم عامل اشت</w:t>
+      </w:r>
+      <w:r>
+        <w:rPr>
+          <w:rFonts w:cs="B Nazanin" w:hint="cs"/>
+          <w:sz w:val="28"/>
+          <w:szCs w:val="28"/>
+          <w:rtl/>
+          <w:lang w:bidi="fa-IR"/>
+        </w:rPr>
+        <w:t>راک زمانی با استفاده از زمانبدی</w:t>
+      </w:r>
+      <w:r>
+        <w:rPr>
+          <w:rFonts w:cs="B Nazanin" w:hint="cs"/>
+          <w:sz w:val="28"/>
+          <w:szCs w:val="28"/>
+          <w:rtl/>
+          <w:lang w:bidi="fa-IR"/>
+        </w:rPr>
+        <w:t xml:space="preserve"> </w:t>
       </w:r>
       <w:r>
         <w:rPr>
@@ -4894,7 +5353,29 @@
           <w:rtl/>
           <w:lang w:bidi="fa-IR"/>
         </w:rPr>
-        <w:t xml:space="preserve"> انجام می گیرد پردازنده بی کار نمی ماند بلکه به برنامه کاربر دیگری</w:t>
+        <w:t xml:space="preserve"> انجام می گیرد پردازنده بی کار نمی ماند بلکه به برنامه</w:t>
+      </w:r>
+      <w:r>
+        <w:rPr>
+          <w:rFonts w:cs="B Nazanin" w:hint="cs"/>
+          <w:sz w:val="28"/>
+          <w:szCs w:val="28"/>
+          <w:highlight w:val="yellow"/>
+          <w:rtl/>
+          <w:lang w:bidi="fa-IR"/>
+        </w:rPr>
+        <w:t xml:space="preserve"> ی</w:t>
+      </w:r>
+      <w:r>
+        <w:rPr>
+          <w:rFonts w:cs="B Nazanin" w:hint="cs"/>
+          <w:sz w:val="28"/>
+          <w:szCs w:val="28"/>
+          <w:highlight w:val="yellow"/>
+          <w:rtl/>
+          <w:lang w:bidi="fa-IR"/>
+        </w:rPr>
+        <w:t xml:space="preserve"> کاربر دیگری</w:t>
       </w:r>
       <w:r>
         <w:rPr>
@@ -5158,7 +5639,27 @@
           <w:rtl/>
           <w:lang w:bidi="fa-IR"/>
         </w:rPr>
-        <w:t xml:space="preserve">امل کاری را از مخزن کار ها انتخاب می کند آن کار را برای اجرا به حافظه بار می کند وجود چندین برنامه به </w:t>
+        <w:t>امل کاری را از مخزن کار ها انتخاب می کند آن کار را برای اجرا به حافظه بار می کند</w:t>
+      </w:r>
+      <w:r>
+        <w:rPr>
+          <w:rFonts w:cs="B Nazanin" w:hint="cs"/>
+          <w:sz w:val="28"/>
+          <w:szCs w:val="28"/>
+          <w:rtl/>
+          <w:lang w:bidi="fa-IR"/>
+        </w:rPr>
+        <w:t>،</w:t>
+      </w:r>
+      <w:r>
+        <w:rPr>
+          <w:rFonts w:cs="B Nazanin" w:hint="cs"/>
+          <w:sz w:val="28"/>
+          <w:szCs w:val="28"/>
+          <w:rtl/>
+          <w:lang w:bidi="fa-IR"/>
+        </w:rPr>
+        <w:t xml:space="preserve"> وجود چندین برنامه به </w:t>
       </w:r>
       <w:r>
         <w:rPr>
@@ -5431,7 +5932,6 @@
           <w:rtl/>
           <w:lang w:bidi="fa-IR"/>
         </w:rPr>
-        <w:lastRenderedPageBreak/>
         <w:t>در سیستم اشتراک زمانی سیستم عامل باید زمان پاسخ مع</w:t>
       </w:r>
       <w:r>
@@ -5969,8 +6469,6 @@
         </w:rPr>
         <w:t>.</w:t>
       </w:r>
-      <w:bookmarkStart w:id="0" w:name="_GoBack"/>
-      <w:bookmarkEnd w:id="0"/>
       <w:r>
         <w:rPr>
           <w:rFonts w:cs="B Nazanin" w:hint="cs"/>
@@ -6109,6 +6607,8 @@
           <w:lang w:bidi="fa-IR"/>
         </w:rPr>
       </w:pPr>
+      <w:bookmarkStart w:id="0" w:name="_GoBack"/>
+      <w:bookmarkEnd w:id="0"/>
     </w:p>
     <w:p>
       <w:pPr>

</xml_diff>

<commit_message>
fix some typo error in word file
</commit_message>
<xml_diff>
--- a/Lecture-1/lecture-1.docx
+++ b/Lecture-1/lecture-1.docx
@@ -4,6 +4,7 @@
   <w:body>
     <w:p>
       <w:pPr>
+        <w:spacing w:line="276" w:lineRule="auto"/>
         <w:jc w:val="center"/>
         <w:rPr>
           <w:rFonts w:cs="B Nazanin"/>
@@ -35,6 +36,7 @@
     </w:p>
     <w:p>
       <w:pPr>
+        <w:spacing w:line="276" w:lineRule="auto"/>
         <w:jc w:val="right"/>
         <w:rPr>
           <w:rFonts w:cs="B Nazanin"/>
@@ -67,8 +69,8 @@
       <w:r>
         <w:rPr>
           <w:rFonts w:cs="B Nazanin" w:hint="cs"/>
-          <w:sz w:val="32"/>
-          <w:szCs w:val="32"/>
+          <w:sz w:val="40"/>
+          <w:szCs w:val="40"/>
           <w:highlight w:val="yellow"/>
           <w:rtl/>
           <w:lang w:bidi="fa-IR"/>
@@ -108,28 +110,28 @@
       <w:r>
         <w:rPr>
           <w:rFonts w:cs="B Nazanin" w:hint="cs"/>
+          <w:sz w:val="48"/>
+          <w:szCs w:val="48"/>
+          <w:rtl/>
+          <w:lang w:bidi="fa-IR"/>
+        </w:rPr>
+        <w:t>اهداف و وظایف سیستم عامل</w:t>
+      </w:r>
+      <w:r>
+        <w:rPr>
+          <w:rFonts w:cs="B Nazanin"/>
           <w:sz w:val="44"/>
           <w:szCs w:val="44"/>
           <w:rtl/>
           <w:lang w:bidi="fa-IR"/>
         </w:rPr>
-        <w:t>اهداف و وظایف سیستم عامل</w:t>
-      </w:r>
-      <w:r>
-        <w:rPr>
-          <w:rFonts w:cs="B Nazanin"/>
-          <w:sz w:val="44"/>
-          <w:szCs w:val="44"/>
-          <w:rtl/>
-          <w:lang w:bidi="fa-IR"/>
-        </w:rPr>
         <w:br/>
       </w:r>
       <w:r>
         <w:rPr>
           <w:rFonts w:cs="B Nazanin" w:hint="cs"/>
-          <w:sz w:val="28"/>
-          <w:szCs w:val="28"/>
+          <w:sz w:val="32"/>
+          <w:szCs w:val="32"/>
           <w:rtl/>
           <w:lang w:bidi="fa-IR"/>
         </w:rPr>
@@ -139,6 +141,7 @@
     <w:p>
       <w:pPr>
         <w:bidi/>
+        <w:spacing w:line="276" w:lineRule="auto"/>
         <w:rPr>
           <w:rFonts w:cs="B Nazanin"/>
           <w:sz w:val="28"/>
@@ -223,6 +226,7 @@
     <w:p>
       <w:pPr>
         <w:bidi/>
+        <w:spacing w:line="276" w:lineRule="auto"/>
         <w:rPr>
           <w:rFonts w:cs="B Nazanin"/>
           <w:sz w:val="28"/>
@@ -294,6 +298,7 @@
     <w:p>
       <w:pPr>
         <w:bidi/>
+        <w:spacing w:line="276" w:lineRule="auto"/>
         <w:rPr>
           <w:rFonts w:cs="B Nazanin"/>
           <w:sz w:val="28"/>
@@ -358,24 +363,66 @@
           <w:rtl/>
           <w:lang w:bidi="fa-IR"/>
         </w:rPr>
-        <w:t>سیستم عامل باید طوری ساخته شود تا به طور موثر توسعه و ازمون و معرفی وظایف جدید بدون تداخل با خدمات سیستم امکان پذیر باشد</w:t>
-      </w:r>
-    </w:p>
-    <w:p>
-      <w:pPr>
-        <w:bidi/>
-        <w:rPr>
-          <w:rFonts w:cs="B Nazanin"/>
-          <w:sz w:val="28"/>
-          <w:szCs w:val="28"/>
-          <w:rtl/>
-          <w:lang w:bidi="fa-IR"/>
-        </w:rPr>
-      </w:pPr>
-    </w:p>
-    <w:p>
-      <w:pPr>
-        <w:bidi/>
+        <w:t>سیستم عامل باید طوری سا</w:t>
+      </w:r>
+      <w:r>
+        <w:rPr>
+          <w:rFonts w:cs="B Nazanin" w:hint="cs"/>
+          <w:sz w:val="28"/>
+          <w:szCs w:val="28"/>
+          <w:rtl/>
+          <w:lang w:bidi="fa-IR"/>
+        </w:rPr>
+        <w:t>خته شود تا به طور موثر</w:t>
+      </w:r>
+      <w:r>
+        <w:rPr>
+          <w:rFonts w:cs="B Nazanin" w:hint="cs"/>
+          <w:sz w:val="28"/>
+          <w:szCs w:val="28"/>
+          <w:rtl/>
+          <w:lang w:bidi="fa-IR"/>
+        </w:rPr>
+        <w:t>،</w:t>
+      </w:r>
+      <w:r>
+        <w:rPr>
+          <w:rFonts w:cs="B Nazanin" w:hint="cs"/>
+          <w:sz w:val="28"/>
+          <w:szCs w:val="28"/>
+          <w:rtl/>
+          <w:lang w:bidi="fa-IR"/>
+        </w:rPr>
+        <w:t xml:space="preserve"> توسعه و آ</w:t>
+      </w:r>
+      <w:r>
+        <w:rPr>
+          <w:rFonts w:cs="B Nazanin" w:hint="cs"/>
+          <w:sz w:val="28"/>
+          <w:szCs w:val="28"/>
+          <w:rtl/>
+          <w:lang w:bidi="fa-IR"/>
+        </w:rPr>
+        <w:t>زمون و معرفی وظایف جدید بدون تداخل با خدمات سیستم امکان پذیر باشد</w:t>
+      </w:r>
+    </w:p>
+    <w:p>
+      <w:pPr>
+        <w:bidi/>
+        <w:spacing w:line="276" w:lineRule="auto"/>
+        <w:rPr>
+          <w:rFonts w:cs="B Nazanin"/>
+          <w:sz w:val="28"/>
+          <w:szCs w:val="28"/>
+          <w:rtl/>
+          <w:lang w:bidi="fa-IR"/>
+        </w:rPr>
+      </w:pPr>
+    </w:p>
+    <w:p>
+      <w:pPr>
+        <w:bidi/>
+        <w:spacing w:line="276" w:lineRule="auto"/>
         <w:rPr>
           <w:rFonts w:cs="B Nazanin"/>
           <w:b/>
@@ -404,6 +451,7 @@
     <w:p>
       <w:pPr>
         <w:bidi/>
+        <w:spacing w:line="276" w:lineRule="auto"/>
         <w:rPr>
           <w:rFonts w:cs="B Nazanin"/>
           <w:sz w:val="36"/>
@@ -440,12 +488,73 @@
           <w:rtl/>
           <w:lang w:bidi="fa-IR"/>
         </w:rPr>
-        <w:t xml:space="preserve"> ارایه دهنده کاربردها برای کاربر را به صورت لایه یا سلسله ای مراتبی در نظر گرفت</w:t>
-      </w:r>
-    </w:p>
-    <w:p>
-      <w:pPr>
-        <w:bidi/>
+        <w:t xml:space="preserve"> ارایه دهنده کاربردها </w:t>
+      </w:r>
+      <w:r>
+        <w:rPr>
+          <w:rFonts w:cs="B Nazanin" w:hint="cs"/>
+          <w:sz w:val="36"/>
+          <w:szCs w:val="36"/>
+          <w:rtl/>
+          <w:lang w:bidi="fa-IR"/>
+        </w:rPr>
+        <w:t>،</w:t>
+      </w:r>
+      <w:r>
+        <w:rPr>
+          <w:rFonts w:cs="B Nazanin" w:hint="cs"/>
+          <w:sz w:val="36"/>
+          <w:szCs w:val="36"/>
+          <w:rtl/>
+          <w:lang w:bidi="fa-IR"/>
+        </w:rPr>
+        <w:t xml:space="preserve"> </w:t>
+      </w:r>
+      <w:r>
+        <w:rPr>
+          <w:rFonts w:cs="B Nazanin" w:hint="cs"/>
+          <w:sz w:val="36"/>
+          <w:szCs w:val="36"/>
+          <w:rtl/>
+          <w:lang w:bidi="fa-IR"/>
+        </w:rPr>
+        <w:t xml:space="preserve">برای کاربر را به صورت لایه </w:t>
+      </w:r>
+      <w:r>
+        <w:rPr>
+          <w:rFonts w:cs="B Nazanin" w:hint="cs"/>
+          <w:sz w:val="36"/>
+          <w:szCs w:val="36"/>
+          <w:rtl/>
+          <w:lang w:bidi="fa-IR"/>
+        </w:rPr>
+        <w:t xml:space="preserve">ای </w:t>
+      </w:r>
+      <w:r>
+        <w:rPr>
+          <w:rFonts w:cs="B Nazanin" w:hint="cs"/>
+          <w:sz w:val="36"/>
+          <w:szCs w:val="36"/>
+          <w:rtl/>
+          <w:lang w:bidi="fa-IR"/>
+        </w:rPr>
+        <w:t>یا سلسله</w:t>
+      </w:r>
+      <w:r>
+        <w:rPr>
+          <w:rFonts w:cs="B Nazanin" w:hint="cs"/>
+          <w:sz w:val="36"/>
+          <w:szCs w:val="36"/>
+          <w:rtl/>
+          <w:lang w:bidi="fa-IR"/>
+        </w:rPr>
+        <w:t xml:space="preserve"> مراتبی در نظر گرفت</w:t>
+      </w:r>
+    </w:p>
+    <w:p>
+      <w:pPr>
+        <w:bidi/>
+        <w:spacing w:line="276" w:lineRule="auto"/>
         <w:jc w:val="center"/>
         <w:rPr>
           <w:rFonts w:cs="B Nazanin"/>
@@ -458,6 +567,7 @@
     <w:p>
       <w:pPr>
         <w:bidi/>
+        <w:spacing w:line="276" w:lineRule="auto"/>
         <w:jc w:val="center"/>
         <w:rPr>
           <w:rFonts w:cs="B Nazanin"/>
@@ -470,6 +580,7 @@
     <w:p>
       <w:pPr>
         <w:bidi/>
+        <w:spacing w:line="276" w:lineRule="auto"/>
         <w:jc w:val="center"/>
         <w:rPr>
           <w:rFonts w:cs="B Nazanin"/>
@@ -487,6 +598,7 @@
           <w:szCs w:val="28"/>
           <w:rtl/>
         </w:rPr>
+        <w:lastRenderedPageBreak/>
         <w:drawing>
           <wp:inline distT="0" distB="0" distL="0" distR="0" wp14:anchorId="45E72741" wp14:editId="4FD9B530">
             <wp:extent cx="4917949" cy="3190875"/>
@@ -527,6 +639,7 @@
     <w:p>
       <w:pPr>
         <w:bidi/>
+        <w:spacing w:line="276" w:lineRule="auto"/>
         <w:jc w:val="center"/>
         <w:rPr>
           <w:rFonts w:cs="B Nazanin"/>
@@ -539,6 +652,7 @@
     <w:p>
       <w:pPr>
         <w:bidi/>
+        <w:spacing w:line="276" w:lineRule="auto"/>
         <w:jc w:val="center"/>
         <w:rPr>
           <w:rFonts w:cs="B Nazanin"/>
@@ -555,9 +669,9 @@
           <w:szCs w:val="20"/>
         </w:rPr>
         <w:drawing>
-          <wp:inline distT="0" distB="0" distL="0" distR="0" wp14:anchorId="6E08E4B3" wp14:editId="663AA74D">
-            <wp:extent cx="3562350" cy="3763613"/>
-            <wp:effectExtent l="0" t="0" r="0" b="8890"/>
+          <wp:inline distT="0" distB="0" distL="0" distR="0" wp14:anchorId="6E08E4B3" wp14:editId="09E5F3D6">
+            <wp:extent cx="3248167" cy="3431680"/>
+            <wp:effectExtent l="0" t="0" r="9525" b="0"/>
             <wp:docPr id="2" name="Picture 2" descr="درسنامه آموزشی دانش فنی پایه کلاس دهم شبکه و نرم افزار رایانه پودمان 1:  کلیات - گاما"/>
             <wp:cNvGraphicFramePr>
               <a:graphicFrameLocks xmlns:a="http://schemas.openxmlformats.org/drawingml/2006/main" noChangeAspect="1"/>
@@ -587,7 +701,7 @@
                   <pic:spPr bwMode="auto">
                     <a:xfrm>
                       <a:off x="0" y="0"/>
-                      <a:ext cx="3585520" cy="3788092"/>
+                      <a:ext cx="3271535" cy="3456368"/>
                     </a:xfrm>
                     <a:prstGeom prst="rect">
                       <a:avLst/>
@@ -607,39 +721,43 @@
     <w:p>
       <w:pPr>
         <w:bidi/>
-        <w:rPr>
-          <w:rFonts w:cs="B Nazanin"/>
-          <w:sz w:val="28"/>
-          <w:szCs w:val="28"/>
-          <w:lang w:bidi="fa-IR"/>
-        </w:rPr>
-      </w:pPr>
-    </w:p>
-    <w:p>
-      <w:pPr>
-        <w:bidi/>
-        <w:rPr>
-          <w:rFonts w:cs="B Nazanin"/>
-          <w:sz w:val="28"/>
-          <w:szCs w:val="28"/>
-          <w:lang w:bidi="fa-IR"/>
-        </w:rPr>
-      </w:pPr>
-    </w:p>
-    <w:p>
-      <w:pPr>
-        <w:bidi/>
-        <w:rPr>
-          <w:rFonts w:cs="B Nazanin"/>
-          <w:sz w:val="28"/>
-          <w:szCs w:val="28"/>
-          <w:lang w:bidi="fa-IR"/>
-        </w:rPr>
-      </w:pPr>
-    </w:p>
-    <w:p>
-      <w:pPr>
-        <w:bidi/>
+        <w:spacing w:line="276" w:lineRule="auto"/>
+        <w:rPr>
+          <w:rFonts w:cs="B Nazanin"/>
+          <w:sz w:val="28"/>
+          <w:szCs w:val="28"/>
+          <w:lang w:bidi="fa-IR"/>
+        </w:rPr>
+      </w:pPr>
+    </w:p>
+    <w:p>
+      <w:pPr>
+        <w:bidi/>
+        <w:spacing w:line="276" w:lineRule="auto"/>
+        <w:rPr>
+          <w:rFonts w:cs="B Nazanin"/>
+          <w:sz w:val="28"/>
+          <w:szCs w:val="28"/>
+          <w:lang w:bidi="fa-IR"/>
+        </w:rPr>
+      </w:pPr>
+    </w:p>
+    <w:p>
+      <w:pPr>
+        <w:bidi/>
+        <w:spacing w:line="276" w:lineRule="auto"/>
+        <w:rPr>
+          <w:rFonts w:cs="B Nazanin"/>
+          <w:sz w:val="28"/>
+          <w:szCs w:val="28"/>
+          <w:lang w:bidi="fa-IR"/>
+        </w:rPr>
+      </w:pPr>
+    </w:p>
+    <w:p>
+      <w:pPr>
+        <w:bidi/>
+        <w:spacing w:line="276" w:lineRule="auto"/>
         <w:jc w:val="center"/>
         <w:rPr>
           <w:rFonts w:cs="B Nazanin"/>
@@ -655,10 +773,11 @@
           <w:sz w:val="20"/>
           <w:szCs w:val="20"/>
         </w:rPr>
+        <w:lastRenderedPageBreak/>
         <w:drawing>
-          <wp:inline distT="0" distB="0" distL="0" distR="0" wp14:anchorId="733133F9" wp14:editId="60E463DF">
-            <wp:extent cx="2504661" cy="3712792"/>
-            <wp:effectExtent l="0" t="0" r="0" b="2540"/>
+          <wp:inline distT="0" distB="0" distL="0" distR="0" wp14:anchorId="733133F9" wp14:editId="33C96F66">
+            <wp:extent cx="2412188" cy="3575713"/>
+            <wp:effectExtent l="0" t="0" r="7620" b="5715"/>
             <wp:docPr id="3" name="Picture 3" descr="نرم افزار کامپیوتر چیست؟"/>
             <wp:cNvGraphicFramePr>
               <a:graphicFrameLocks xmlns:a="http://schemas.openxmlformats.org/drawingml/2006/main" noChangeAspect="1"/>
@@ -688,7 +807,7 @@
                   <pic:spPr bwMode="auto">
                     <a:xfrm>
                       <a:off x="0" y="0"/>
-                      <a:ext cx="2510057" cy="3720790"/>
+                      <a:ext cx="2420201" cy="3587591"/>
                     </a:xfrm>
                     <a:prstGeom prst="rect">
                       <a:avLst/>
@@ -708,6 +827,7 @@
     <w:p>
       <w:pPr>
         <w:bidi/>
+        <w:spacing w:line="276" w:lineRule="auto"/>
         <w:jc w:val="center"/>
         <w:rPr>
           <w:rFonts w:cs="B Nazanin"/>
@@ -720,6 +840,7 @@
     <w:p>
       <w:pPr>
         <w:bidi/>
+        <w:spacing w:line="276" w:lineRule="auto"/>
         <w:jc w:val="center"/>
         <w:rPr>
           <w:rFonts w:cs="B Nazanin"/>
@@ -736,8 +857,8 @@
           <w:szCs w:val="20"/>
         </w:rPr>
         <w:drawing>
-          <wp:inline distT="0" distB="0" distL="0" distR="0" wp14:anchorId="44E5E81B" wp14:editId="7FF81E2D">
-            <wp:extent cx="5952625" cy="2918129"/>
+          <wp:inline distT="0" distB="0" distL="0" distR="0" wp14:anchorId="44E5E81B" wp14:editId="745AB0AC">
+            <wp:extent cx="5554639" cy="2723026"/>
             <wp:effectExtent l="0" t="0" r="0" b="0"/>
             <wp:docPr id="4" name="Picture 4" descr="System Software ( نرم افزار سیستمی ) - ویرگول"/>
             <wp:cNvGraphicFramePr>
@@ -768,7 +889,7 @@
                   <pic:spPr bwMode="auto">
                     <a:xfrm>
                       <a:off x="0" y="0"/>
-                      <a:ext cx="5989055" cy="2935988"/>
+                      <a:ext cx="5600588" cy="2745551"/>
                     </a:xfrm>
                     <a:prstGeom prst="rect">
                       <a:avLst/>
@@ -788,17 +909,19 @@
     <w:p>
       <w:pPr>
         <w:bidi/>
-        <w:rPr>
-          <w:rFonts w:cs="B Nazanin"/>
-          <w:sz w:val="28"/>
-          <w:szCs w:val="28"/>
-          <w:lang w:bidi="fa-IR"/>
-        </w:rPr>
-      </w:pPr>
-    </w:p>
-    <w:p>
-      <w:pPr>
-        <w:bidi/>
+        <w:spacing w:line="276" w:lineRule="auto"/>
+        <w:rPr>
+          <w:rFonts w:cs="B Nazanin"/>
+          <w:sz w:val="28"/>
+          <w:szCs w:val="28"/>
+          <w:lang w:bidi="fa-IR"/>
+        </w:rPr>
+      </w:pPr>
+    </w:p>
+    <w:p>
+      <w:pPr>
+        <w:bidi/>
+        <w:spacing w:line="276" w:lineRule="auto"/>
         <w:jc w:val="center"/>
         <w:rPr>
           <w:rFonts w:cs="B Nazanin"/>
@@ -814,10 +937,11 @@
           <w:sz w:val="20"/>
           <w:szCs w:val="20"/>
         </w:rPr>
+        <w:lastRenderedPageBreak/>
         <w:drawing>
-          <wp:inline distT="0" distB="0" distL="0" distR="0" wp14:anchorId="5E853150" wp14:editId="336401D4">
-            <wp:extent cx="3323645" cy="3439926"/>
-            <wp:effectExtent l="0" t="0" r="0" b="8255"/>
+          <wp:inline distT="0" distB="0" distL="0" distR="0" wp14:anchorId="5E853150" wp14:editId="0882470B">
+            <wp:extent cx="2906973" cy="3008676"/>
+            <wp:effectExtent l="0" t="0" r="8255" b="1270"/>
             <wp:docPr id="5" name="Picture 5" descr="Operating System - Overview"/>
             <wp:cNvGraphicFramePr>
               <a:graphicFrameLocks xmlns:a="http://schemas.openxmlformats.org/drawingml/2006/main" noChangeAspect="1"/>
@@ -847,7 +971,7 @@
                   <pic:spPr bwMode="auto">
                     <a:xfrm>
                       <a:off x="0" y="0"/>
-                      <a:ext cx="3335105" cy="3451786"/>
+                      <a:ext cx="2930246" cy="3032763"/>
                     </a:xfrm>
                     <a:prstGeom prst="rect">
                       <a:avLst/>
@@ -867,18 +991,20 @@
     <w:p>
       <w:pPr>
         <w:bidi/>
-        <w:rPr>
-          <w:rFonts w:cs="B Nazanin"/>
-          <w:sz w:val="28"/>
-          <w:szCs w:val="28"/>
-          <w:rtl/>
-          <w:lang w:bidi="fa-IR"/>
-        </w:rPr>
-      </w:pPr>
-    </w:p>
-    <w:p>
-      <w:pPr>
-        <w:bidi/>
+        <w:spacing w:line="276" w:lineRule="auto"/>
+        <w:rPr>
+          <w:rFonts w:cs="B Nazanin"/>
+          <w:sz w:val="28"/>
+          <w:szCs w:val="28"/>
+          <w:rtl/>
+          <w:lang w:bidi="fa-IR"/>
+        </w:rPr>
+      </w:pPr>
+    </w:p>
+    <w:p>
+      <w:pPr>
+        <w:bidi/>
+        <w:spacing w:line="276" w:lineRule="auto"/>
         <w:rPr>
           <w:rFonts w:cs="B Nazanin"/>
           <w:sz w:val="28"/>
@@ -914,25 +1040,6 @@
           <w:rtl/>
           <w:lang w:bidi="fa-IR"/>
         </w:rPr>
-        <w:t xml:space="preserve"> به</w:t>
-      </w:r>
-      <w:r>
-        <w:rPr>
-          <w:rFonts w:cs="B Nazanin" w:hint="cs"/>
-          <w:sz w:val="28"/>
-          <w:szCs w:val="28"/>
-          <w:rtl/>
-          <w:lang w:bidi="fa-IR"/>
-        </w:rPr>
-        <w:t xml:space="preserve"> جزییات سخت افزار کامپیوتر اهمیتی</w:t>
-      </w:r>
-      <w:r>
-        <w:rPr>
-          <w:rFonts w:cs="B Nazanin"/>
-          <w:sz w:val="28"/>
-          <w:szCs w:val="28"/>
-          <w:lang w:bidi="fa-IR"/>
-        </w:rPr>
         <w:t xml:space="preserve"> </w:t>
       </w:r>
       <w:r>
@@ -943,6 +1050,25 @@
           <w:rtl/>
           <w:lang w:bidi="fa-IR"/>
         </w:rPr>
+        <w:t>جزییات سخت افزار کامپیوتر اهمیتی</w:t>
+      </w:r>
+      <w:r>
+        <w:rPr>
+          <w:rFonts w:cs="B Nazanin"/>
+          <w:sz w:val="28"/>
+          <w:szCs w:val="28"/>
+          <w:lang w:bidi="fa-IR"/>
+        </w:rPr>
+        <w:t xml:space="preserve"> </w:t>
+      </w:r>
+      <w:r>
+        <w:rPr>
+          <w:rFonts w:cs="B Nazanin" w:hint="cs"/>
+          <w:sz w:val="28"/>
+          <w:szCs w:val="28"/>
+          <w:rtl/>
+          <w:lang w:bidi="fa-IR"/>
+        </w:rPr>
         <w:t xml:space="preserve"> ندارد. بنابراین</w:t>
       </w:r>
       <w:r>
@@ -1103,7 +1229,7 @@
           <w:rtl/>
           <w:lang w:bidi="fa-IR"/>
         </w:rPr>
-        <w:t>ایجاد و کنترل شود ک</w:t>
+        <w:t xml:space="preserve">ایجاد و کنترل شود </w:t>
       </w:r>
       <w:r>
         <w:rPr>
@@ -1114,6 +1240,28 @@
           <w:rtl/>
           <w:lang w:bidi="fa-IR"/>
         </w:rPr>
+        <w:t xml:space="preserve">، </w:t>
+      </w:r>
+      <w:r>
+        <w:rPr>
+          <w:rFonts w:cs="B Nazanin" w:hint="cs"/>
+          <w:sz w:val="28"/>
+          <w:szCs w:val="28"/>
+          <w:highlight w:val="green"/>
+          <w:rtl/>
+          <w:lang w:bidi="fa-IR"/>
+        </w:rPr>
+        <w:t>ک</w:t>
+      </w:r>
+      <w:r>
+        <w:rPr>
+          <w:rFonts w:cs="B Nazanin" w:hint="cs"/>
+          <w:sz w:val="28"/>
+          <w:szCs w:val="28"/>
+          <w:highlight w:val="green"/>
+          <w:rtl/>
+          <w:lang w:bidi="fa-IR"/>
+        </w:rPr>
         <w:t xml:space="preserve">ار </w:t>
       </w:r>
       <w:r>
@@ -1176,12 +1324,23 @@
           <w:rtl/>
           <w:lang w:bidi="fa-IR"/>
         </w:rPr>
-        <w:t>امه های سیستمی به وجود امده است،</w:t>
-      </w:r>
-    </w:p>
-    <w:p>
-      <w:pPr>
-        <w:bidi/>
+        <w:t>امه های سیستمی به وجود آ</w:t>
+      </w:r>
+      <w:r>
+        <w:rPr>
+          <w:rFonts w:cs="B Nazanin" w:hint="cs"/>
+          <w:sz w:val="28"/>
+          <w:szCs w:val="28"/>
+          <w:rtl/>
+          <w:lang w:bidi="fa-IR"/>
+        </w:rPr>
+        <w:t>مده است،</w:t>
+      </w:r>
+    </w:p>
+    <w:p>
+      <w:pPr>
+        <w:bidi/>
+        <w:spacing w:line="276" w:lineRule="auto"/>
         <w:rPr>
           <w:rFonts w:cs="B Nazanin"/>
           <w:sz w:val="28"/>
@@ -1205,23 +1364,24 @@
     <w:p>
       <w:pPr>
         <w:bidi/>
-        <w:rPr>
-          <w:rFonts w:cs="B Nazanin"/>
-          <w:sz w:val="28"/>
-          <w:szCs w:val="28"/>
-          <w:lang w:bidi="fa-IR"/>
-        </w:rPr>
-      </w:pPr>
-      <w:r>
-        <w:rPr>
-          <w:rFonts w:cs="B Nazanin" w:hint="cs"/>
-          <w:sz w:val="28"/>
-          <w:szCs w:val="28"/>
-          <w:highlight w:val="yellow"/>
-          <w:rtl/>
-          <w:lang w:bidi="fa-IR"/>
-        </w:rPr>
-        <w:t>این دسته از برنامه ها توبعی را پیاده سازی می کنند که مکرر</w:t>
+        <w:spacing w:line="276" w:lineRule="auto"/>
+        <w:rPr>
+          <w:rFonts w:cs="B Nazanin"/>
+          <w:sz w:val="28"/>
+          <w:szCs w:val="28"/>
+          <w:lang w:bidi="fa-IR"/>
+        </w:rPr>
+      </w:pPr>
+      <w:r>
+        <w:rPr>
+          <w:rFonts w:cs="B Nazanin" w:hint="cs"/>
+          <w:sz w:val="28"/>
+          <w:szCs w:val="28"/>
+          <w:highlight w:val="yellow"/>
+          <w:rtl/>
+          <w:lang w:bidi="fa-IR"/>
+        </w:rPr>
+        <w:t>این دسته از برنامه ها تو</w:t>
       </w:r>
       <w:r>
         <w:rPr>
@@ -1243,6 +1403,28 @@
           <w:rtl/>
           <w:lang w:bidi="fa-IR"/>
         </w:rPr>
+        <w:t>بعی را پیاده سازی می کنند که مکرر</w:t>
+      </w:r>
+      <w:r>
+        <w:rPr>
+          <w:rFonts w:cs="B Nazanin" w:hint="cs"/>
+          <w:sz w:val="28"/>
+          <w:szCs w:val="28"/>
+          <w:highlight w:val="yellow"/>
+          <w:rtl/>
+          <w:lang w:bidi="fa-IR"/>
+        </w:rPr>
+        <w:t>ا</w:t>
+      </w:r>
+      <w:r>
+        <w:rPr>
+          <w:rFonts w:cs="B Nazanin" w:hint="cs"/>
+          <w:sz w:val="28"/>
+          <w:szCs w:val="28"/>
+          <w:highlight w:val="yellow"/>
+          <w:rtl/>
+          <w:lang w:bidi="fa-IR"/>
+        </w:rPr>
         <w:t xml:space="preserve"> مورد استفاده قرار می گیرد</w:t>
       </w:r>
       <w:r>
@@ -1305,6 +1487,16 @@
           <w:rtl/>
           <w:lang w:bidi="fa-IR"/>
         </w:rPr>
+        <w:t xml:space="preserve"> </w:t>
+      </w:r>
+      <w:r>
+        <w:rPr>
+          <w:rFonts w:cs="B Nazanin" w:hint="cs"/>
+          <w:sz w:val="28"/>
+          <w:szCs w:val="28"/>
+          <w:rtl/>
+          <w:lang w:bidi="fa-IR"/>
+        </w:rPr>
         <w:t>برنامه ساز از این امکانات برای توسعه برنامه کاربردی استفاده</w:t>
       </w:r>
       <w:r>
@@ -1358,17 +1550,7 @@
           <w:rtl/>
           <w:lang w:bidi="fa-IR"/>
         </w:rPr>
-        <w:t xml:space="preserve">حین اجرا </w:t>
-      </w:r>
-      <w:r>
-        <w:rPr>
-          <w:rFonts w:cs="B Nazanin"/>
-          <w:sz w:val="28"/>
-          <w:szCs w:val="28"/>
-          <w:highlight w:val="yellow"/>
-          <w:lang w:bidi="fa-IR"/>
-        </w:rPr>
-        <w:t>,</w:t>
+        <w:t xml:space="preserve">حین اجرا ، </w:t>
       </w:r>
       <w:r>
         <w:rPr>
@@ -1395,6 +1577,7 @@
     <w:p>
       <w:pPr>
         <w:bidi/>
+        <w:spacing w:line="276" w:lineRule="auto"/>
         <w:rPr>
           <w:rFonts w:cs="B Nazanin"/>
           <w:sz w:val="28"/>
@@ -1570,17 +1753,7 @@
     <w:p>
       <w:pPr>
         <w:bidi/>
-        <w:rPr>
-          <w:rFonts w:cs="B Nazanin"/>
-          <w:sz w:val="28"/>
-          <w:szCs w:val="28"/>
-          <w:lang w:bidi="fa-IR"/>
-        </w:rPr>
-      </w:pPr>
-    </w:p>
-    <w:p>
-      <w:pPr>
-        <w:bidi/>
+        <w:spacing w:line="276" w:lineRule="auto"/>
         <w:jc w:val="center"/>
         <w:rPr>
           <w:rFonts w:cs="B Nazanin"/>
@@ -1600,24 +1773,49 @@
           <w:rtl/>
           <w:lang w:bidi="fa-IR"/>
         </w:rPr>
-        <w:t>به طور خلاصه سیستم عامل معمولا خدماتی  در زمینه های زیر ارایه می کند:</w:t>
-      </w:r>
-    </w:p>
-    <w:p>
-      <w:pPr>
-        <w:bidi/>
-        <w:rPr>
-          <w:rFonts w:cs="B Nazanin"/>
-          <w:sz w:val="28"/>
-          <w:szCs w:val="28"/>
-          <w:rtl/>
-          <w:lang w:bidi="fa-IR"/>
-        </w:rPr>
-      </w:pPr>
-    </w:p>
-    <w:p>
-      <w:pPr>
-        <w:bidi/>
+        <w:lastRenderedPageBreak/>
+        <w:t xml:space="preserve">به طور </w:t>
+      </w:r>
+      <w:r>
+        <w:rPr>
+          <w:rFonts w:cs="B Nazanin" w:hint="cs"/>
+          <w:color w:val="FF0000"/>
+          <w:sz w:val="40"/>
+          <w:szCs w:val="40"/>
+          <w:rtl/>
+          <w:lang w:bidi="fa-IR"/>
+        </w:rPr>
+        <w:t xml:space="preserve">خلاصه سیستم عامل معمولا خدماتی </w:t>
+      </w:r>
+      <w:r>
+        <w:rPr>
+          <w:rFonts w:cs="B Nazanin" w:hint="cs"/>
+          <w:color w:val="FF0000"/>
+          <w:sz w:val="40"/>
+          <w:szCs w:val="40"/>
+          <w:rtl/>
+          <w:lang w:bidi="fa-IR"/>
+        </w:rPr>
+        <w:t>در زمینه های زیر ارایه می کند:</w:t>
+      </w:r>
+    </w:p>
+    <w:p>
+      <w:pPr>
+        <w:bidi/>
+        <w:spacing w:line="276" w:lineRule="auto"/>
+        <w:rPr>
+          <w:rFonts w:cs="B Nazanin"/>
+          <w:sz w:val="28"/>
+          <w:szCs w:val="28"/>
+          <w:rtl/>
+          <w:lang w:bidi="fa-IR"/>
+        </w:rPr>
+      </w:pPr>
+    </w:p>
+    <w:p>
+      <w:pPr>
+        <w:bidi/>
+        <w:spacing w:line="276" w:lineRule="auto"/>
         <w:rPr>
           <w:rFonts w:cs="B Nazanin"/>
           <w:sz w:val="28"/>
@@ -1667,7 +1865,7 @@
           <w:rtl/>
           <w:lang w:bidi="fa-IR"/>
         </w:rPr>
-        <w:t>ال زداها را برای کمک به برنامه ساز در ایجاد برنامه ارایه می کند</w:t>
+        <w:t>ال زدا</w:t>
       </w:r>
       <w:r>
         <w:rPr>
@@ -1684,6 +1882,36 @@
           <w:rFonts w:cs="B Nazanin" w:hint="cs"/>
           <w:sz w:val="28"/>
           <w:szCs w:val="28"/>
+          <w:rtl/>
+          <w:lang w:bidi="fa-IR"/>
+        </w:rPr>
+        <w:t>ها را برای کمک به برنامه ساز در ایجاد برنامه ارایه می کند</w:t>
+      </w:r>
+      <w:r>
+        <w:rPr>
+          <w:rFonts w:cs="B Nazanin" w:hint="cs"/>
+          <w:sz w:val="28"/>
+          <w:szCs w:val="28"/>
+          <w:rtl/>
+          <w:lang w:bidi="fa-IR"/>
+        </w:rPr>
+        <w:t xml:space="preserve"> </w:t>
+      </w:r>
+      <w:r>
+        <w:rPr>
+          <w:rFonts w:cs="B Nazanin" w:hint="cs"/>
+          <w:sz w:val="28"/>
+          <w:szCs w:val="28"/>
+          <w:rtl/>
+          <w:lang w:bidi="fa-IR"/>
+        </w:rPr>
+        <w:t xml:space="preserve">، </w:t>
+      </w:r>
+      <w:r>
+        <w:rPr>
+          <w:rFonts w:cs="B Nazanin" w:hint="cs"/>
+          <w:sz w:val="28"/>
+          <w:szCs w:val="28"/>
           <w:highlight w:val="yellow"/>
           <w:rtl/>
           <w:lang w:bidi="fa-IR"/>
@@ -1704,6 +1932,7 @@
     <w:p>
       <w:pPr>
         <w:bidi/>
+        <w:spacing w:line="276" w:lineRule="auto"/>
         <w:rPr>
           <w:rFonts w:cs="B Nazanin"/>
           <w:sz w:val="28"/>
@@ -1812,18 +2041,20 @@
     <w:p>
       <w:pPr>
         <w:bidi/>
-        <w:rPr>
-          <w:rFonts w:cs="B Nazanin"/>
-          <w:sz w:val="28"/>
-          <w:szCs w:val="28"/>
-          <w:rtl/>
-          <w:lang w:bidi="fa-IR"/>
-        </w:rPr>
-      </w:pPr>
-    </w:p>
-    <w:p>
-      <w:pPr>
-        <w:bidi/>
+        <w:spacing w:line="276" w:lineRule="auto"/>
+        <w:rPr>
+          <w:rFonts w:cs="B Nazanin"/>
+          <w:sz w:val="28"/>
+          <w:szCs w:val="28"/>
+          <w:rtl/>
+          <w:lang w:bidi="fa-IR"/>
+        </w:rPr>
+      </w:pPr>
+    </w:p>
+    <w:p>
+      <w:pPr>
+        <w:bidi/>
+        <w:spacing w:line="276" w:lineRule="auto"/>
         <w:rPr>
           <w:rFonts w:cs="B Nazanin"/>
           <w:sz w:val="28"/>
@@ -1919,7 +2150,27 @@
           <w:rtl/>
           <w:lang w:bidi="fa-IR"/>
         </w:rPr>
-        <w:t xml:space="preserve"> گیرد دستورالعمل ها و داده ها باید به حافظه اصلی بار شوند دستگاه های ورودی و خروجی و فایل ها باید مقدار </w:t>
+        <w:t xml:space="preserve"> گیرد دستورالعمل ها و داده ها باید به حافظه اصلی بار شوند </w:t>
+      </w:r>
+      <w:r>
+        <w:rPr>
+          <w:rFonts w:cs="B Nazanin" w:hint="cs"/>
+          <w:sz w:val="28"/>
+          <w:szCs w:val="28"/>
+          <w:rtl/>
+          <w:lang w:bidi="fa-IR"/>
+        </w:rPr>
+        <w:t xml:space="preserve">، </w:t>
+      </w:r>
+      <w:r>
+        <w:rPr>
+          <w:rFonts w:cs="B Nazanin" w:hint="cs"/>
+          <w:sz w:val="28"/>
+          <w:szCs w:val="28"/>
+          <w:rtl/>
+          <w:lang w:bidi="fa-IR"/>
+        </w:rPr>
+        <w:t xml:space="preserve">دستگاه های ورودی و خروجی و فایل ها باید مقدار </w:t>
       </w:r>
       <w:r>
         <w:rPr>
@@ -1995,18 +2246,20 @@
     <w:p>
       <w:pPr>
         <w:bidi/>
-        <w:rPr>
-          <w:rFonts w:cs="B Nazanin"/>
-          <w:sz w:val="28"/>
-          <w:szCs w:val="28"/>
-          <w:rtl/>
-          <w:lang w:bidi="fa-IR"/>
-        </w:rPr>
-      </w:pPr>
-    </w:p>
-    <w:p>
-      <w:pPr>
-        <w:bidi/>
+        <w:spacing w:line="276" w:lineRule="auto"/>
+        <w:rPr>
+          <w:rFonts w:cs="B Nazanin"/>
+          <w:sz w:val="28"/>
+          <w:szCs w:val="28"/>
+          <w:rtl/>
+          <w:lang w:bidi="fa-IR"/>
+        </w:rPr>
+      </w:pPr>
+    </w:p>
+    <w:p>
+      <w:pPr>
+        <w:bidi/>
+        <w:spacing w:line="276" w:lineRule="auto"/>
         <w:rPr>
           <w:rFonts w:cs="B Nazanin"/>
           <w:sz w:val="28"/>
@@ -2096,7 +2349,27 @@
           <w:rtl/>
           <w:lang w:bidi="fa-IR"/>
         </w:rPr>
-        <w:t xml:space="preserve"> سیستم عامل واسط یکنواختی را فراهم می کند که این جزییات را مخفی می سازد تا برنامه ساز با استفاده از دستورا</w:t>
+        <w:t xml:space="preserve"> سیستم عامل </w:t>
+      </w:r>
+      <w:r>
+        <w:rPr>
+          <w:rFonts w:cs="B Nazanin" w:hint="cs"/>
+          <w:sz w:val="28"/>
+          <w:szCs w:val="28"/>
+          <w:rtl/>
+          <w:lang w:bidi="fa-IR"/>
+        </w:rPr>
+        <w:t xml:space="preserve">، </w:t>
+      </w:r>
+      <w:r>
+        <w:rPr>
+          <w:rFonts w:cs="B Nazanin" w:hint="cs"/>
+          <w:sz w:val="28"/>
+          <w:szCs w:val="28"/>
+          <w:rtl/>
+          <w:lang w:bidi="fa-IR"/>
+        </w:rPr>
+        <w:t>واسط یکنواختی را فراهم می کند که این جزییات را مخفی می سازد تا برنامه ساز با استفاده از دستورا</w:t>
       </w:r>
       <w:r>
         <w:rPr>
@@ -2116,7 +2389,17 @@
           <w:rtl/>
           <w:lang w:bidi="fa-IR"/>
         </w:rPr>
-        <w:t xml:space="preserve">عمل های ساده خوانده و نوشتن به این </w:t>
+        <w:t>عمل های ساده خواندن</w:t>
+      </w:r>
+      <w:r>
+        <w:rPr>
+          <w:rFonts w:cs="B Nazanin" w:hint="cs"/>
+          <w:sz w:val="28"/>
+          <w:szCs w:val="28"/>
+          <w:rtl/>
+          <w:lang w:bidi="fa-IR"/>
+        </w:rPr>
+        <w:t xml:space="preserve"> و نوشتن به این </w:t>
       </w:r>
       <w:r>
         <w:rPr>
@@ -2146,24 +2429,36 @@
           <w:rtl/>
           <w:lang w:bidi="fa-IR"/>
         </w:rPr>
+        <w:t xml:space="preserve">ها </w:t>
+      </w:r>
+      <w:r>
+        <w:rPr>
+          <w:rFonts w:cs="B Nazanin" w:hint="cs"/>
+          <w:sz w:val="28"/>
+          <w:szCs w:val="28"/>
+          <w:rtl/>
+          <w:lang w:bidi="fa-IR"/>
+        </w:rPr>
         <w:t>دسترسی داشته باشد</w:t>
       </w:r>
     </w:p>
     <w:p>
       <w:pPr>
         <w:bidi/>
-        <w:rPr>
-          <w:rFonts w:cs="B Nazanin"/>
-          <w:sz w:val="28"/>
-          <w:szCs w:val="28"/>
-          <w:rtl/>
-          <w:lang w:bidi="fa-IR"/>
-        </w:rPr>
-      </w:pPr>
-    </w:p>
-    <w:p>
-      <w:pPr>
-        <w:bidi/>
+        <w:spacing w:line="276" w:lineRule="auto"/>
+        <w:rPr>
+          <w:rFonts w:cs="B Nazanin"/>
+          <w:sz w:val="28"/>
+          <w:szCs w:val="28"/>
+          <w:rtl/>
+          <w:lang w:bidi="fa-IR"/>
+        </w:rPr>
+      </w:pPr>
+    </w:p>
+    <w:p>
+      <w:pPr>
+        <w:bidi/>
+        <w:spacing w:line="276" w:lineRule="auto"/>
         <w:rPr>
           <w:rFonts w:cs="B Nazanin"/>
           <w:sz w:val="28"/>
@@ -2341,6 +2636,7 @@
     <w:p>
       <w:pPr>
         <w:bidi/>
+        <w:spacing w:line="276" w:lineRule="auto"/>
         <w:rPr>
           <w:rFonts w:cs="B Nazanin"/>
           <w:sz w:val="28"/>
@@ -2360,6 +2656,7 @@
           <w:rtl/>
           <w:lang w:bidi="fa-IR"/>
         </w:rPr>
+        <w:lastRenderedPageBreak/>
         <w:t xml:space="preserve">دسترسی به سیستم : </w:t>
       </w:r>
       <w:r>
@@ -2473,24 +2770,48 @@
           <w:rtl/>
           <w:lang w:bidi="fa-IR"/>
         </w:rPr>
-        <w:t xml:space="preserve"> حفاظت کند و مشکلات ناشی از رقابت برای منابع را رفع کند</w:t>
-      </w:r>
-    </w:p>
-    <w:p>
-      <w:pPr>
-        <w:bidi/>
-        <w:rPr>
-          <w:rFonts w:cs="B Nazanin"/>
-          <w:sz w:val="28"/>
-          <w:szCs w:val="28"/>
-          <w:rtl/>
-          <w:lang w:bidi="fa-IR"/>
-        </w:rPr>
-      </w:pPr>
-    </w:p>
-    <w:p>
-      <w:pPr>
-        <w:bidi/>
+        <w:t xml:space="preserve"> حفاظت کند و مشکلات ناشی از رقابت</w:t>
+      </w:r>
+      <w:r>
+        <w:rPr>
+          <w:rFonts w:cs="B Nazanin" w:hint="cs"/>
+          <w:sz w:val="28"/>
+          <w:szCs w:val="28"/>
+          <w:highlight w:val="yellow"/>
+          <w:rtl/>
+          <w:lang w:bidi="fa-IR"/>
+        </w:rPr>
+        <w:t>،</w:t>
+      </w:r>
+      <w:r>
+        <w:rPr>
+          <w:rFonts w:cs="B Nazanin" w:hint="cs"/>
+          <w:sz w:val="28"/>
+          <w:szCs w:val="28"/>
+          <w:highlight w:val="yellow"/>
+          <w:rtl/>
+          <w:lang w:bidi="fa-IR"/>
+        </w:rPr>
+        <w:t xml:space="preserve"> برای منابع را رفع کند</w:t>
+      </w:r>
+    </w:p>
+    <w:p>
+      <w:pPr>
+        <w:bidi/>
+        <w:spacing w:line="276" w:lineRule="auto"/>
+        <w:rPr>
+          <w:rFonts w:cs="B Nazanin"/>
+          <w:sz w:val="28"/>
+          <w:szCs w:val="28"/>
+          <w:rtl/>
+          <w:lang w:bidi="fa-IR"/>
+        </w:rPr>
+      </w:pPr>
+    </w:p>
+    <w:p>
+      <w:pPr>
+        <w:bidi/>
+        <w:spacing w:line="276" w:lineRule="auto"/>
         <w:rPr>
           <w:rFonts w:cs="B Nazanin"/>
           <w:sz w:val="28"/>
@@ -2510,244 +2831,8 @@
           <w:rtl/>
           <w:lang w:bidi="fa-IR"/>
         </w:rPr>
-        <w:t xml:space="preserve">کشف و پاسخگوی به خطاها: </w:t>
-      </w:r>
-      <w:r>
-        <w:rPr>
-          <w:rFonts w:cs="B Nazanin" w:hint="cs"/>
-          <w:sz w:val="28"/>
-          <w:szCs w:val="28"/>
-          <w:rtl/>
-          <w:lang w:bidi="fa-IR"/>
-        </w:rPr>
-        <w:t>وقتی سیستم حین اجراست</w:t>
-      </w:r>
-      <w:r>
-        <w:rPr>
-          <w:rFonts w:cs="B Nazanin" w:hint="cs"/>
-          <w:sz w:val="28"/>
-          <w:szCs w:val="28"/>
-          <w:rtl/>
-          <w:lang w:bidi="fa-IR"/>
-        </w:rPr>
-        <w:t xml:space="preserve">، </w:t>
-      </w:r>
-      <w:r>
-        <w:rPr>
-          <w:rFonts w:cs="B Nazanin" w:hint="cs"/>
-          <w:sz w:val="28"/>
-          <w:szCs w:val="28"/>
-          <w:rtl/>
-          <w:lang w:bidi="fa-IR"/>
-        </w:rPr>
-        <w:t xml:space="preserve"> ممکن است خطاهای گوناگونی رخ دهد خطاهای سخت افزای و داخلی و خارجی مثل خطای حافطه </w:t>
-      </w:r>
-      <w:r>
-        <w:rPr>
-          <w:rFonts w:cs="B Nazanin" w:hint="cs"/>
-          <w:sz w:val="28"/>
-          <w:szCs w:val="28"/>
-          <w:rtl/>
-          <w:lang w:bidi="fa-IR"/>
-        </w:rPr>
-        <w:t>،</w:t>
-      </w:r>
-      <w:r>
-        <w:rPr>
-          <w:rFonts w:cs="B Nazanin" w:hint="cs"/>
-          <w:sz w:val="28"/>
-          <w:szCs w:val="28"/>
-          <w:rtl/>
-          <w:lang w:bidi="fa-IR"/>
-        </w:rPr>
-        <w:t>کار نکردن یا بد کار کردن یک دستگاه  و خطا های نرم افزاری مثل تقسیم بر صفر و سعی در دسترسی به مکان غی</w:t>
-      </w:r>
-      <w:r>
-        <w:rPr>
-          <w:rFonts w:cs="B Nazanin" w:hint="cs"/>
-          <w:sz w:val="28"/>
-          <w:szCs w:val="28"/>
-          <w:rtl/>
-          <w:lang w:bidi="fa-IR"/>
-        </w:rPr>
-        <w:t>ر</w:t>
-      </w:r>
-      <w:r>
-        <w:rPr>
-          <w:rFonts w:cs="B Nazanin" w:hint="cs"/>
-          <w:sz w:val="28"/>
-          <w:szCs w:val="28"/>
-          <w:rtl/>
-          <w:lang w:bidi="fa-IR"/>
-        </w:rPr>
-        <w:t xml:space="preserve"> مجاز و عدم توانایی سیستم عامل برای پاسخگو</w:t>
-      </w:r>
-      <w:r>
-        <w:rPr>
-          <w:rFonts w:cs="B Nazanin" w:hint="cs"/>
-          <w:sz w:val="28"/>
-          <w:szCs w:val="28"/>
-          <w:rtl/>
-          <w:lang w:bidi="fa-IR"/>
-        </w:rPr>
-        <w:t xml:space="preserve">یی به درخواست یه برنامه کاربردی، </w:t>
-      </w:r>
-      <w:r>
-        <w:rPr>
-          <w:rFonts w:cs="B Nazanin"/>
-          <w:sz w:val="28"/>
-          <w:szCs w:val="28"/>
-          <w:lang w:bidi="fa-IR"/>
-        </w:rPr>
-        <w:t xml:space="preserve"> </w:t>
-      </w:r>
-      <w:r>
-        <w:rPr>
-          <w:rFonts w:cs="B Nazanin" w:hint="cs"/>
-          <w:sz w:val="28"/>
-          <w:szCs w:val="28"/>
-          <w:rtl/>
-          <w:lang w:bidi="fa-IR"/>
-        </w:rPr>
-        <w:t>در هر مورد سیستم عامل باید با کمترین تاثیر بر روی برنامه های کاربردی در حال اجرا شرایط</w:t>
-      </w:r>
-      <w:r>
-        <w:rPr>
-          <w:rFonts w:cs="B Nazanin"/>
-          <w:sz w:val="28"/>
-          <w:szCs w:val="28"/>
-          <w:lang w:bidi="fa-IR"/>
-        </w:rPr>
-        <w:t xml:space="preserve"> </w:t>
-      </w:r>
-      <w:r>
-        <w:rPr>
-          <w:rFonts w:cs="B Nazanin" w:hint="cs"/>
-          <w:sz w:val="28"/>
-          <w:szCs w:val="28"/>
-          <w:rtl/>
-          <w:lang w:bidi="fa-IR"/>
-        </w:rPr>
-        <w:t xml:space="preserve"> خطا را از بین ببرد </w:t>
-      </w:r>
-      <w:r>
-        <w:rPr>
-          <w:rFonts w:cs="B Nazanin"/>
-          <w:sz w:val="28"/>
-          <w:szCs w:val="28"/>
-          <w:lang w:bidi="fa-IR"/>
-        </w:rPr>
-        <w:t>,</w:t>
-      </w:r>
-      <w:r>
-        <w:rPr>
-          <w:rFonts w:cs="B Nazanin" w:hint="cs"/>
-          <w:sz w:val="28"/>
-          <w:szCs w:val="28"/>
-          <w:highlight w:val="yellow"/>
-          <w:rtl/>
-          <w:lang w:bidi="fa-IR"/>
-        </w:rPr>
-        <w:t xml:space="preserve">عکس </w:t>
-      </w:r>
-      <w:r>
-        <w:rPr>
-          <w:rFonts w:cs="B Nazanin" w:hint="cs"/>
-          <w:sz w:val="28"/>
-          <w:szCs w:val="28"/>
-          <w:highlight w:val="yellow"/>
-          <w:rtl/>
-          <w:lang w:bidi="fa-IR"/>
-        </w:rPr>
-        <w:t xml:space="preserve">العمل سیستم </w:t>
-      </w:r>
-      <w:r>
-        <w:rPr>
-          <w:rFonts w:cs="B Nazanin" w:hint="cs"/>
-          <w:sz w:val="28"/>
-          <w:szCs w:val="28"/>
-          <w:highlight w:val="yellow"/>
-          <w:rtl/>
-          <w:lang w:bidi="fa-IR"/>
-        </w:rPr>
-        <w:t>عامل می توان</w:t>
-      </w:r>
-      <w:r>
-        <w:rPr>
-          <w:rFonts w:cs="B Nazanin" w:hint="cs"/>
-          <w:sz w:val="28"/>
-          <w:szCs w:val="28"/>
-          <w:highlight w:val="yellow"/>
-          <w:rtl/>
-          <w:lang w:bidi="fa-IR"/>
-        </w:rPr>
-        <w:t>د پایان داده به برنامه عامل خطا،</w:t>
-      </w:r>
-      <w:r>
-        <w:rPr>
-          <w:rFonts w:cs="B Nazanin"/>
-          <w:sz w:val="28"/>
-          <w:szCs w:val="28"/>
-          <w:highlight w:val="yellow"/>
-          <w:lang w:bidi="fa-IR"/>
-        </w:rPr>
-        <w:t>,</w:t>
-      </w:r>
-      <w:r>
-        <w:rPr>
-          <w:rFonts w:cs="B Nazanin" w:hint="cs"/>
-          <w:sz w:val="28"/>
-          <w:szCs w:val="28"/>
-          <w:highlight w:val="yellow"/>
-          <w:rtl/>
-          <w:lang w:bidi="fa-IR"/>
-        </w:rPr>
-        <w:t xml:space="preserve"> تکرار عمل</w:t>
-      </w:r>
-      <w:r>
-        <w:rPr>
-          <w:rFonts w:cs="B Nazanin"/>
-          <w:sz w:val="28"/>
-          <w:szCs w:val="28"/>
-          <w:highlight w:val="yellow"/>
-          <w:lang w:bidi="fa-IR"/>
-        </w:rPr>
-        <w:t xml:space="preserve"> </w:t>
-      </w:r>
-      <w:r>
-        <w:rPr>
-          <w:rFonts w:cs="B Nazanin" w:hint="cs"/>
-          <w:sz w:val="28"/>
-          <w:szCs w:val="28"/>
-          <w:highlight w:val="yellow"/>
-          <w:rtl/>
-          <w:lang w:bidi="fa-IR"/>
-        </w:rPr>
-        <w:t>یا گزارش خطا به برنامه کاربری باشد</w:t>
-      </w:r>
-    </w:p>
-    <w:p>
-      <w:pPr>
-        <w:bidi/>
-        <w:rPr>
-          <w:rFonts w:cs="B Nazanin"/>
-          <w:sz w:val="28"/>
-          <w:szCs w:val="28"/>
-          <w:rtl/>
-          <w:lang w:bidi="fa-IR"/>
-        </w:rPr>
-      </w:pPr>
-    </w:p>
-    <w:p>
-      <w:pPr>
-        <w:bidi/>
-        <w:rPr>
-          <w:rFonts w:cs="B Nazanin"/>
-          <w:sz w:val="28"/>
-          <w:szCs w:val="28"/>
-          <w:lang w:bidi="fa-IR"/>
-        </w:rPr>
-      </w:pPr>
+        <w:t>کشف و پاسخگوی</w:t>
+      </w:r>
       <w:r>
         <w:rPr>
           <w:rFonts w:cs="B Nazanin" w:hint="cs"/>
@@ -2759,6 +2844,290 @@
           <w:rtl/>
           <w:lang w:bidi="fa-IR"/>
         </w:rPr>
+        <w:t>ی</w:t>
+      </w:r>
+      <w:r>
+        <w:rPr>
+          <w:rFonts w:cs="B Nazanin" w:hint="cs"/>
+          <w:b/>
+          <w:bCs/>
+          <w:color w:val="4472C4" w:themeColor="accent1"/>
+          <w:sz w:val="40"/>
+          <w:szCs w:val="40"/>
+          <w:rtl/>
+          <w:lang w:bidi="fa-IR"/>
+        </w:rPr>
+        <w:t xml:space="preserve"> به خطاها: </w:t>
+      </w:r>
+      <w:r>
+        <w:rPr>
+          <w:rFonts w:cs="B Nazanin" w:hint="cs"/>
+          <w:sz w:val="28"/>
+          <w:szCs w:val="28"/>
+          <w:rtl/>
+          <w:lang w:bidi="fa-IR"/>
+        </w:rPr>
+        <w:t>وقتی سیستم حین اجراست</w:t>
+      </w:r>
+      <w:r>
+        <w:rPr>
+          <w:rFonts w:cs="B Nazanin" w:hint="cs"/>
+          <w:sz w:val="28"/>
+          <w:szCs w:val="28"/>
+          <w:rtl/>
+          <w:lang w:bidi="fa-IR"/>
+        </w:rPr>
+        <w:t xml:space="preserve">، </w:t>
+      </w:r>
+      <w:r>
+        <w:rPr>
+          <w:rFonts w:cs="B Nazanin" w:hint="cs"/>
+          <w:sz w:val="28"/>
+          <w:szCs w:val="28"/>
+          <w:rtl/>
+          <w:lang w:bidi="fa-IR"/>
+        </w:rPr>
+        <w:t xml:space="preserve"> ممکن است خطاهای گوناگونی رخ دهد خطاهای سخت افزای و داخلی و خارجی مثل خطای حافطه </w:t>
+      </w:r>
+      <w:r>
+        <w:rPr>
+          <w:rFonts w:cs="B Nazanin" w:hint="cs"/>
+          <w:sz w:val="28"/>
+          <w:szCs w:val="28"/>
+          <w:rtl/>
+          <w:lang w:bidi="fa-IR"/>
+        </w:rPr>
+        <w:t>،</w:t>
+      </w:r>
+      <w:r>
+        <w:rPr>
+          <w:rFonts w:cs="B Nazanin" w:hint="cs"/>
+          <w:sz w:val="28"/>
+          <w:szCs w:val="28"/>
+          <w:rtl/>
+          <w:lang w:bidi="fa-IR"/>
+        </w:rPr>
+        <w:t>کار نکردن یا بد کار کردن یک دستگاه  و خطا های نرم افزاری مثل تقسیم بر صفر و سعی در دسترسی به مکان غی</w:t>
+      </w:r>
+      <w:r>
+        <w:rPr>
+          <w:rFonts w:cs="B Nazanin" w:hint="cs"/>
+          <w:sz w:val="28"/>
+          <w:szCs w:val="28"/>
+          <w:rtl/>
+          <w:lang w:bidi="fa-IR"/>
+        </w:rPr>
+        <w:t>ر</w:t>
+      </w:r>
+      <w:r>
+        <w:rPr>
+          <w:rFonts w:cs="B Nazanin" w:hint="cs"/>
+          <w:sz w:val="28"/>
+          <w:szCs w:val="28"/>
+          <w:rtl/>
+          <w:lang w:bidi="fa-IR"/>
+        </w:rPr>
+        <w:t xml:space="preserve"> مجاز و عدم توانایی سیستم عامل برای پاسخگو</w:t>
+      </w:r>
+      <w:r>
+        <w:rPr>
+          <w:rFonts w:cs="B Nazanin" w:hint="cs"/>
+          <w:sz w:val="28"/>
+          <w:szCs w:val="28"/>
+          <w:rtl/>
+          <w:lang w:bidi="fa-IR"/>
+        </w:rPr>
+        <w:t xml:space="preserve">یی به درخواست یه برنامه کاربردی، </w:t>
+      </w:r>
+      <w:r>
+        <w:rPr>
+          <w:rFonts w:cs="B Nazanin"/>
+          <w:sz w:val="28"/>
+          <w:szCs w:val="28"/>
+          <w:lang w:bidi="fa-IR"/>
+        </w:rPr>
+        <w:t xml:space="preserve"> </w:t>
+      </w:r>
+      <w:r>
+        <w:rPr>
+          <w:rFonts w:cs="B Nazanin" w:hint="cs"/>
+          <w:sz w:val="28"/>
+          <w:szCs w:val="28"/>
+          <w:rtl/>
+          <w:lang w:bidi="fa-IR"/>
+        </w:rPr>
+        <w:t>در هر مورد سیستم عامل باید با کمترین تاثیر بر روی برنامه های کاربردی در حال اجرا</w:t>
+      </w:r>
+      <w:r>
+        <w:rPr>
+          <w:rFonts w:cs="B Nazanin" w:hint="cs"/>
+          <w:sz w:val="28"/>
+          <w:szCs w:val="28"/>
+          <w:rtl/>
+          <w:lang w:bidi="fa-IR"/>
+        </w:rPr>
+        <w:t xml:space="preserve"> ،</w:t>
+      </w:r>
+      <w:r>
+        <w:rPr>
+          <w:rFonts w:cs="B Nazanin" w:hint="cs"/>
+          <w:sz w:val="28"/>
+          <w:szCs w:val="28"/>
+          <w:rtl/>
+          <w:lang w:bidi="fa-IR"/>
+        </w:rPr>
+        <w:t xml:space="preserve"> شرایط</w:t>
+      </w:r>
+      <w:r>
+        <w:rPr>
+          <w:rFonts w:cs="B Nazanin"/>
+          <w:sz w:val="28"/>
+          <w:szCs w:val="28"/>
+          <w:lang w:bidi="fa-IR"/>
+        </w:rPr>
+        <w:t xml:space="preserve"> </w:t>
+      </w:r>
+      <w:r>
+        <w:rPr>
+          <w:rFonts w:cs="B Nazanin" w:hint="cs"/>
+          <w:sz w:val="28"/>
+          <w:szCs w:val="28"/>
+          <w:rtl/>
+          <w:lang w:bidi="fa-IR"/>
+        </w:rPr>
+        <w:t xml:space="preserve">خطا را از بین ببرد </w:t>
+      </w:r>
+      <w:r>
+        <w:rPr>
+          <w:rFonts w:cs="B Nazanin"/>
+          <w:sz w:val="28"/>
+          <w:szCs w:val="28"/>
+          <w:lang w:bidi="fa-IR"/>
+        </w:rPr>
+        <w:t>,</w:t>
+      </w:r>
+      <w:r>
+        <w:rPr>
+          <w:rFonts w:cs="B Nazanin" w:hint="cs"/>
+          <w:sz w:val="28"/>
+          <w:szCs w:val="28"/>
+          <w:highlight w:val="yellow"/>
+          <w:rtl/>
+          <w:lang w:bidi="fa-IR"/>
+        </w:rPr>
+        <w:t xml:space="preserve">عکس </w:t>
+      </w:r>
+      <w:r>
+        <w:rPr>
+          <w:rFonts w:cs="B Nazanin" w:hint="cs"/>
+          <w:sz w:val="28"/>
+          <w:szCs w:val="28"/>
+          <w:highlight w:val="yellow"/>
+          <w:rtl/>
+          <w:lang w:bidi="fa-IR"/>
+        </w:rPr>
+        <w:t xml:space="preserve">العمل سیستم </w:t>
+      </w:r>
+      <w:r>
+        <w:rPr>
+          <w:rFonts w:cs="B Nazanin" w:hint="cs"/>
+          <w:sz w:val="28"/>
+          <w:szCs w:val="28"/>
+          <w:highlight w:val="yellow"/>
+          <w:rtl/>
+          <w:lang w:bidi="fa-IR"/>
+        </w:rPr>
+        <w:t>عامل می توان</w:t>
+      </w:r>
+      <w:r>
+        <w:rPr>
+          <w:rFonts w:cs="B Nazanin" w:hint="cs"/>
+          <w:sz w:val="28"/>
+          <w:szCs w:val="28"/>
+          <w:highlight w:val="yellow"/>
+          <w:rtl/>
+          <w:lang w:bidi="fa-IR"/>
+        </w:rPr>
+        <w:t>د پایان داده به برنامه عامل خطا،</w:t>
+      </w:r>
+      <w:r>
+        <w:rPr>
+          <w:rFonts w:cs="B Nazanin"/>
+          <w:sz w:val="28"/>
+          <w:szCs w:val="28"/>
+          <w:highlight w:val="yellow"/>
+          <w:lang w:bidi="fa-IR"/>
+        </w:rPr>
+        <w:t>,</w:t>
+      </w:r>
+      <w:r>
+        <w:rPr>
+          <w:rFonts w:cs="B Nazanin" w:hint="cs"/>
+          <w:sz w:val="28"/>
+          <w:szCs w:val="28"/>
+          <w:highlight w:val="yellow"/>
+          <w:rtl/>
+          <w:lang w:bidi="fa-IR"/>
+        </w:rPr>
+        <w:t xml:space="preserve"> تکرار عمل</w:t>
+      </w:r>
+      <w:r>
+        <w:rPr>
+          <w:rFonts w:cs="B Nazanin"/>
+          <w:sz w:val="28"/>
+          <w:szCs w:val="28"/>
+          <w:highlight w:val="yellow"/>
+          <w:lang w:bidi="fa-IR"/>
+        </w:rPr>
+        <w:t xml:space="preserve"> </w:t>
+      </w:r>
+      <w:r>
+        <w:rPr>
+          <w:rFonts w:cs="B Nazanin" w:hint="cs"/>
+          <w:sz w:val="28"/>
+          <w:szCs w:val="28"/>
+          <w:highlight w:val="yellow"/>
+          <w:rtl/>
+          <w:lang w:bidi="fa-IR"/>
+        </w:rPr>
+        <w:t>یا گزارش خطا به برنامه کاربری باشد</w:t>
+      </w:r>
+    </w:p>
+    <w:p>
+      <w:pPr>
+        <w:bidi/>
+        <w:spacing w:line="276" w:lineRule="auto"/>
+        <w:rPr>
+          <w:rFonts w:cs="B Nazanin"/>
+          <w:sz w:val="28"/>
+          <w:szCs w:val="28"/>
+          <w:rtl/>
+          <w:lang w:bidi="fa-IR"/>
+        </w:rPr>
+      </w:pPr>
+    </w:p>
+    <w:p>
+      <w:pPr>
+        <w:bidi/>
+        <w:spacing w:line="276" w:lineRule="auto"/>
+        <w:rPr>
+          <w:rFonts w:cs="B Nazanin"/>
+          <w:sz w:val="28"/>
+          <w:szCs w:val="28"/>
+          <w:lang w:bidi="fa-IR"/>
+        </w:rPr>
+      </w:pPr>
+      <w:r>
+        <w:rPr>
+          <w:rFonts w:cs="B Nazanin" w:hint="cs"/>
+          <w:b/>
+          <w:bCs/>
+          <w:color w:val="4472C4" w:themeColor="accent1"/>
+          <w:sz w:val="40"/>
+          <w:szCs w:val="40"/>
+          <w:rtl/>
+          <w:lang w:bidi="fa-IR"/>
+        </w:rPr>
         <w:t xml:space="preserve">حسابداری : </w:t>
       </w:r>
       <w:r>
@@ -2809,7 +3178,67 @@
           <w:rtl/>
           <w:lang w:bidi="fa-IR"/>
         </w:rPr>
-        <w:t>ز منابع مختلف جمع آوری کرده و پارامتر های کارایی مثل زمان پاسخ را نظارت می کند در هر سیستم این اطلاعات برای پیش بینی نیاز های اتی</w:t>
+        <w:t>ز منابع مختلف</w:t>
+      </w:r>
+      <w:r>
+        <w:rPr>
+          <w:rFonts w:cs="B Nazanin" w:hint="cs"/>
+          <w:sz w:val="28"/>
+          <w:szCs w:val="28"/>
+          <w:rtl/>
+          <w:lang w:bidi="fa-IR"/>
+        </w:rPr>
+        <w:t xml:space="preserve"> را</w:t>
+      </w:r>
+      <w:r>
+        <w:rPr>
+          <w:rFonts w:cs="B Nazanin" w:hint="cs"/>
+          <w:sz w:val="28"/>
+          <w:szCs w:val="28"/>
+          <w:rtl/>
+          <w:lang w:bidi="fa-IR"/>
+        </w:rPr>
+        <w:t xml:space="preserve"> جمع آوری کرده و پارامتر های کارایی مثل زمان پاسخ را نظارت می کند</w:t>
+      </w:r>
+      <w:r>
+        <w:rPr>
+          <w:rFonts w:cs="B Nazanin" w:hint="cs"/>
+          <w:sz w:val="28"/>
+          <w:szCs w:val="28"/>
+          <w:rtl/>
+          <w:lang w:bidi="fa-IR"/>
+        </w:rPr>
+        <w:t>.</w:t>
+      </w:r>
+      <w:r>
+        <w:rPr>
+          <w:rFonts w:cs="B Nazanin" w:hint="cs"/>
+          <w:sz w:val="28"/>
+          <w:szCs w:val="28"/>
+          <w:rtl/>
+          <w:lang w:bidi="fa-IR"/>
+        </w:rPr>
+        <w:t xml:space="preserve"> در هر سیستم </w:t>
+      </w:r>
+      <w:r>
+        <w:rPr>
+          <w:rFonts w:cs="B Nazanin" w:hint="cs"/>
+          <w:sz w:val="28"/>
+          <w:szCs w:val="28"/>
+          <w:rtl/>
+          <w:lang w:bidi="fa-IR"/>
+        </w:rPr>
+        <w:t xml:space="preserve">از </w:t>
+      </w:r>
+      <w:r>
+        <w:rPr>
+          <w:rFonts w:cs="B Nazanin" w:hint="cs"/>
+          <w:sz w:val="28"/>
+          <w:szCs w:val="28"/>
+          <w:rtl/>
+          <w:lang w:bidi="fa-IR"/>
+        </w:rPr>
+        <w:t>این اطلاعات برای پیش بینی نیاز های اتی</w:t>
       </w:r>
       <w:r>
         <w:rPr>
@@ -2849,7 +3278,27 @@
           <w:rtl/>
           <w:lang w:bidi="fa-IR"/>
         </w:rPr>
-        <w:t xml:space="preserve"> کارایی مفید واقع می شود </w:t>
+        <w:t xml:space="preserve"> کارایی مفید واقع می شود</w:t>
+      </w:r>
+      <w:r>
+        <w:rPr>
+          <w:rFonts w:cs="B Nazanin" w:hint="cs"/>
+          <w:sz w:val="28"/>
+          <w:szCs w:val="28"/>
+          <w:rtl/>
+          <w:lang w:bidi="fa-IR"/>
+        </w:rPr>
+        <w:t>.</w:t>
+      </w:r>
+      <w:r>
+        <w:rPr>
+          <w:rFonts w:cs="B Nazanin" w:hint="cs"/>
+          <w:sz w:val="28"/>
+          <w:szCs w:val="28"/>
+          <w:rtl/>
+          <w:lang w:bidi="fa-IR"/>
+        </w:rPr>
+        <w:t xml:space="preserve"> </w:t>
       </w:r>
       <w:r>
         <w:rPr>
@@ -2866,17 +3315,19 @@
     <w:p>
       <w:pPr>
         <w:bidi/>
-        <w:rPr>
-          <w:rFonts w:cs="B Nazanin"/>
-          <w:sz w:val="28"/>
-          <w:szCs w:val="28"/>
-          <w:lang w:bidi="fa-IR"/>
-        </w:rPr>
-      </w:pPr>
-    </w:p>
-    <w:p>
-      <w:pPr>
-        <w:bidi/>
+        <w:spacing w:line="276" w:lineRule="auto"/>
+        <w:rPr>
+          <w:rFonts w:cs="B Nazanin"/>
+          <w:sz w:val="28"/>
+          <w:szCs w:val="28"/>
+          <w:lang w:bidi="fa-IR"/>
+        </w:rPr>
+      </w:pPr>
+    </w:p>
+    <w:p>
+      <w:pPr>
+        <w:bidi/>
+        <w:spacing w:line="276" w:lineRule="auto"/>
         <w:jc w:val="center"/>
         <w:rPr>
           <w:rFonts w:cs="B Nazanin"/>
@@ -2906,6 +3357,7 @@
     <w:p>
       <w:pPr>
         <w:bidi/>
+        <w:spacing w:line="276" w:lineRule="auto"/>
         <w:rPr>
           <w:rFonts w:cs="B Nazanin"/>
           <w:sz w:val="32"/>
@@ -3058,40 +3510,32 @@
     <w:p>
       <w:pPr>
         <w:bidi/>
-        <w:rPr>
-          <w:rFonts w:cs="B Nazanin"/>
-          <w:sz w:val="32"/>
-          <w:szCs w:val="32"/>
-          <w:lang w:bidi="fa-IR"/>
-        </w:rPr>
-      </w:pPr>
-    </w:p>
-    <w:p>
-      <w:pPr>
-        <w:bidi/>
-        <w:rPr>
-          <w:rFonts w:cs="B Nazanin"/>
-          <w:sz w:val="32"/>
-          <w:szCs w:val="32"/>
-          <w:lang w:bidi="fa-IR"/>
-        </w:rPr>
-      </w:pPr>
-    </w:p>
-    <w:p>
-      <w:pPr>
-        <w:bidi/>
-        <w:rPr>
-          <w:rFonts w:cs="B Nazanin"/>
-          <w:sz w:val="32"/>
-          <w:szCs w:val="32"/>
-          <w:rtl/>
-          <w:lang w:bidi="fa-IR"/>
-        </w:rPr>
-      </w:pPr>
-    </w:p>
-    <w:p>
-      <w:pPr>
-        <w:bidi/>
+        <w:spacing w:line="276" w:lineRule="auto"/>
+        <w:rPr>
+          <w:rFonts w:cs="B Nazanin"/>
+          <w:sz w:val="32"/>
+          <w:szCs w:val="32"/>
+          <w:lang w:bidi="fa-IR"/>
+        </w:rPr>
+      </w:pPr>
+    </w:p>
+    <w:p>
+      <w:pPr>
+        <w:bidi/>
+        <w:spacing w:line="276" w:lineRule="auto"/>
+        <w:rPr>
+          <w:rFonts w:cs="B Nazanin"/>
+          <w:sz w:val="32"/>
+          <w:szCs w:val="32"/>
+          <w:rtl/>
+          <w:lang w:bidi="fa-IR"/>
+        </w:rPr>
+      </w:pPr>
+    </w:p>
+    <w:p>
+      <w:pPr>
+        <w:bidi/>
+        <w:spacing w:line="276" w:lineRule="auto"/>
         <w:rPr>
           <w:rFonts w:cs="B Nazanin"/>
           <w:sz w:val="32"/>
@@ -3150,6 +3594,7 @@
     <w:p>
       <w:pPr>
         <w:bidi/>
+        <w:spacing w:line="276" w:lineRule="auto"/>
         <w:rPr>
           <w:rFonts w:cs="B Nazanin"/>
           <w:sz w:val="32"/>
@@ -3351,18 +3796,20 @@
     <w:p>
       <w:pPr>
         <w:bidi/>
-        <w:rPr>
-          <w:rFonts w:cs="B Nazanin"/>
-          <w:sz w:val="32"/>
-          <w:szCs w:val="32"/>
-          <w:rtl/>
-          <w:lang w:bidi="fa-IR"/>
-        </w:rPr>
-      </w:pPr>
-    </w:p>
-    <w:p>
-      <w:pPr>
-        <w:bidi/>
+        <w:spacing w:line="276" w:lineRule="auto"/>
+        <w:rPr>
+          <w:rFonts w:cs="B Nazanin"/>
+          <w:sz w:val="32"/>
+          <w:szCs w:val="32"/>
+          <w:rtl/>
+          <w:lang w:bidi="fa-IR"/>
+        </w:rPr>
+      </w:pPr>
+    </w:p>
+    <w:p>
+      <w:pPr>
+        <w:bidi/>
+        <w:spacing w:line="276" w:lineRule="auto"/>
         <w:rPr>
           <w:rFonts w:cs="B Nazanin"/>
           <w:sz w:val="32"/>
@@ -3545,12 +3992,33 @@
           <w:rtl/>
           <w:lang w:bidi="fa-IR"/>
         </w:rPr>
-        <w:t>ذخیره می شوند این مخزن شامل تمام فرایند هایی است که بر روی دیسک قرار دارند و منتظر هستند تا حافظه اصلی به ان ها تخصیص یابد</w:t>
-      </w:r>
-    </w:p>
-    <w:p>
-      <w:pPr>
-        <w:bidi/>
+        <w:t xml:space="preserve">ذخیره می شوند این مخزن شامل تمام فرایند هایی است که بر روی دیسک قرار دارند </w:t>
+      </w:r>
+      <w:r>
+        <w:rPr>
+          <w:rFonts w:cs="B Nazanin" w:hint="cs"/>
+          <w:sz w:val="32"/>
+          <w:szCs w:val="32"/>
+          <w:rtl/>
+          <w:lang w:bidi="fa-IR"/>
+        </w:rPr>
+        <w:t>و منتظر هستند تا حافظه اصلی به آ</w:t>
+      </w:r>
+      <w:r>
+        <w:rPr>
+          <w:rFonts w:cs="B Nazanin" w:hint="cs"/>
+          <w:sz w:val="32"/>
+          <w:szCs w:val="32"/>
+          <w:rtl/>
+          <w:lang w:bidi="fa-IR"/>
+        </w:rPr>
+        <w:t>ن ها تخصیص یابد</w:t>
+      </w:r>
+    </w:p>
+    <w:p>
+      <w:pPr>
+        <w:bidi/>
+        <w:spacing w:line="276" w:lineRule="auto"/>
         <w:jc w:val="center"/>
         <w:rPr>
           <w:rFonts w:cs="B Nazanin"/>
@@ -3608,18 +4076,20 @@
     <w:p>
       <w:pPr>
         <w:bidi/>
-        <w:rPr>
-          <w:rFonts w:cs="B Nazanin"/>
-          <w:sz w:val="32"/>
-          <w:szCs w:val="32"/>
-          <w:rtl/>
-          <w:lang w:bidi="fa-IR"/>
-        </w:rPr>
-      </w:pPr>
-    </w:p>
-    <w:p>
-      <w:pPr>
-        <w:bidi/>
+        <w:spacing w:line="276" w:lineRule="auto"/>
+        <w:rPr>
+          <w:rFonts w:cs="B Nazanin"/>
+          <w:sz w:val="32"/>
+          <w:szCs w:val="32"/>
+          <w:rtl/>
+          <w:lang w:bidi="fa-IR"/>
+        </w:rPr>
+      </w:pPr>
+    </w:p>
+    <w:p>
+      <w:pPr>
+        <w:bidi/>
+        <w:spacing w:line="276" w:lineRule="auto"/>
         <w:jc w:val="center"/>
         <w:rPr>
           <w:rFonts w:cs="B Nazanin"/>
@@ -3635,6 +4105,7 @@
           <w:sz w:val="32"/>
           <w:szCs w:val="32"/>
         </w:rPr>
+        <w:lastRenderedPageBreak/>
         <w:drawing>
           <wp:inline distT="0" distB="0" distL="0" distR="0" wp14:anchorId="1261F5B3" wp14:editId="6E8A2485">
             <wp:extent cx="2867660" cy="1602105"/>
@@ -3688,6 +4159,7 @@
     <w:p>
       <w:pPr>
         <w:bidi/>
+        <w:spacing w:line="276" w:lineRule="auto"/>
         <w:jc w:val="center"/>
         <w:rPr>
           <w:rFonts w:cs="B Nazanin"/>
@@ -3821,16 +4293,27 @@
           <w:rtl/>
           <w:lang w:bidi="fa-IR"/>
         </w:rPr>
-        <w:t xml:space="preserve">آن می کند سرانجام </w:t>
-      </w:r>
-      <w:r>
-        <w:rPr>
-          <w:rFonts w:cs="B Nazanin"/>
-          <w:sz w:val="32"/>
-          <w:szCs w:val="32"/>
-          <w:lang w:bidi="fa-IR"/>
-        </w:rPr>
-        <w:t>,</w:t>
+        <w:t>آن می کند</w:t>
+      </w:r>
+      <w:r>
+        <w:rPr>
+          <w:rFonts w:cs="B Nazanin" w:hint="cs"/>
+          <w:sz w:val="32"/>
+          <w:szCs w:val="32"/>
+          <w:rtl/>
+          <w:lang w:bidi="fa-IR"/>
+        </w:rPr>
+        <w:t>.</w:t>
+      </w:r>
+      <w:r>
+        <w:rPr>
+          <w:rFonts w:cs="B Nazanin" w:hint="cs"/>
+          <w:sz w:val="32"/>
+          <w:szCs w:val="32"/>
+          <w:rtl/>
+          <w:lang w:bidi="fa-IR"/>
+        </w:rPr>
+        <w:t xml:space="preserve"> سرانجام ، </w:t>
       </w:r>
       <w:r>
         <w:rPr>
@@ -3919,17 +4402,77 @@
           <w:rtl/>
           <w:lang w:bidi="fa-IR"/>
         </w:rPr>
-        <w:t xml:space="preserve"> اما در سیستم عامل چند برنامه ای سیستم عامل کار دیگرا را</w:t>
-      </w:r>
-      <w:r>
-        <w:rPr>
-          <w:rFonts w:cs="B Nazanin" w:hint="cs"/>
-          <w:sz w:val="32"/>
-          <w:szCs w:val="32"/>
-          <w:rtl/>
-          <w:lang w:bidi="fa-IR"/>
-        </w:rPr>
-        <w:t xml:space="preserve"> اجرا می کند وقتی این کار </w:t>
+        <w:t xml:space="preserve"> اما در سیستم عامل چند برنامه ای </w:t>
+      </w:r>
+      <w:r>
+        <w:rPr>
+          <w:rFonts w:cs="B Nazanin" w:hint="cs"/>
+          <w:sz w:val="32"/>
+          <w:szCs w:val="32"/>
+          <w:rtl/>
+          <w:lang w:bidi="fa-IR"/>
+        </w:rPr>
+        <w:t xml:space="preserve">، </w:t>
+      </w:r>
+      <w:r>
+        <w:rPr>
+          <w:rFonts w:cs="B Nazanin" w:hint="cs"/>
+          <w:sz w:val="32"/>
+          <w:szCs w:val="32"/>
+          <w:rtl/>
+          <w:lang w:bidi="fa-IR"/>
+        </w:rPr>
+        <w:t>سیستم عامل کار دیگر</w:t>
+      </w:r>
+      <w:r>
+        <w:rPr>
+          <w:rFonts w:cs="B Nazanin" w:hint="cs"/>
+          <w:sz w:val="32"/>
+          <w:szCs w:val="32"/>
+          <w:rtl/>
+          <w:lang w:bidi="fa-IR"/>
+        </w:rPr>
+        <w:t>ی</w:t>
+      </w:r>
+      <w:r>
+        <w:rPr>
+          <w:rFonts w:cs="B Nazanin" w:hint="cs"/>
+          <w:sz w:val="32"/>
+          <w:szCs w:val="32"/>
+          <w:rtl/>
+          <w:lang w:bidi="fa-IR"/>
+        </w:rPr>
+        <w:t xml:space="preserve"> را</w:t>
+      </w:r>
+      <w:r>
+        <w:rPr>
+          <w:rFonts w:cs="B Nazanin" w:hint="cs"/>
+          <w:sz w:val="32"/>
+          <w:szCs w:val="32"/>
+          <w:rtl/>
+          <w:lang w:bidi="fa-IR"/>
+        </w:rPr>
+        <w:t xml:space="preserve"> اجرا می کند</w:t>
+      </w:r>
+      <w:r>
+        <w:rPr>
+          <w:rFonts w:cs="B Nazanin" w:hint="cs"/>
+          <w:sz w:val="32"/>
+          <w:szCs w:val="32"/>
+          <w:rtl/>
+          <w:lang w:bidi="fa-IR"/>
+        </w:rPr>
+        <w:t>.</w:t>
+      </w:r>
+      <w:r>
+        <w:rPr>
+          <w:rFonts w:cs="B Nazanin" w:hint="cs"/>
+          <w:sz w:val="32"/>
+          <w:szCs w:val="32"/>
+          <w:rtl/>
+          <w:lang w:bidi="fa-IR"/>
+        </w:rPr>
+        <w:t xml:space="preserve"> وقتی این کار </w:t>
       </w:r>
       <w:r>
         <w:rPr>
@@ -3969,16 +4512,6 @@
           <w:rtl/>
           <w:lang w:bidi="fa-IR"/>
         </w:rPr>
-        <w:t xml:space="preserve">به </w:t>
-      </w:r>
-      <w:r>
-        <w:rPr>
-          <w:rFonts w:cs="B Nazanin" w:hint="cs"/>
-          <w:sz w:val="32"/>
-          <w:szCs w:val="32"/>
-          <w:rtl/>
-          <w:lang w:bidi="fa-IR"/>
-        </w:rPr>
         <w:t xml:space="preserve">به کار دیگری می پردازد </w:t>
       </w:r>
       <w:r>
@@ -4070,6 +4603,7 @@
     <w:p>
       <w:pPr>
         <w:bidi/>
+        <w:spacing w:line="276" w:lineRule="auto"/>
         <w:jc w:val="center"/>
         <w:rPr>
           <w:rFonts w:cs="B Nazanin"/>
@@ -4153,6 +4687,7 @@
     <w:p>
       <w:pPr>
         <w:bidi/>
+        <w:spacing w:line="276" w:lineRule="auto"/>
         <w:rPr>
           <w:rFonts w:cs="B Nazanin"/>
           <w:sz w:val="32"/>
@@ -4209,6 +4744,7 @@
     <w:p>
       <w:pPr>
         <w:bidi/>
+        <w:spacing w:line="276" w:lineRule="auto"/>
         <w:jc w:val="center"/>
         <w:rPr>
           <w:rFonts w:cs="B Nazanin"/>
@@ -4222,6 +4758,49 @@
     <w:p>
       <w:pPr>
         <w:bidi/>
+        <w:spacing w:line="276" w:lineRule="auto"/>
+        <w:jc w:val="center"/>
+        <w:rPr>
+          <w:rFonts w:cs="B Nazanin"/>
+          <w:sz w:val="32"/>
+          <w:szCs w:val="32"/>
+          <w:rtl/>
+          <w:lang w:bidi="fa-IR"/>
+        </w:rPr>
+      </w:pPr>
+    </w:p>
+    <w:p>
+      <w:pPr>
+        <w:bidi/>
+        <w:spacing w:line="276" w:lineRule="auto"/>
+        <w:jc w:val="center"/>
+        <w:rPr>
+          <w:rFonts w:cs="B Nazanin"/>
+          <w:sz w:val="32"/>
+          <w:szCs w:val="32"/>
+          <w:rtl/>
+          <w:lang w:bidi="fa-IR"/>
+        </w:rPr>
+      </w:pPr>
+    </w:p>
+    <w:p>
+      <w:pPr>
+        <w:bidi/>
+        <w:spacing w:line="276" w:lineRule="auto"/>
+        <w:jc w:val="center"/>
+        <w:rPr>
+          <w:rFonts w:cs="B Nazanin"/>
+          <w:sz w:val="32"/>
+          <w:szCs w:val="32"/>
+          <w:rtl/>
+          <w:lang w:bidi="fa-IR"/>
+        </w:rPr>
+      </w:pPr>
+    </w:p>
+    <w:p>
+      <w:pPr>
+        <w:bidi/>
+        <w:spacing w:line="276" w:lineRule="auto"/>
         <w:rPr>
           <w:rFonts w:cs="B Nazanin"/>
           <w:b/>
@@ -4244,6 +4823,7 @@
           <w:rtl/>
           <w:lang w:bidi="fa-IR"/>
         </w:rPr>
+        <w:lastRenderedPageBreak/>
         <w:t>اشتراک زمانی(</w:t>
       </w:r>
       <w:r>
@@ -4314,6 +4894,7 @@
     <w:p>
       <w:pPr>
         <w:bidi/>
+        <w:spacing w:line="276" w:lineRule="auto"/>
         <w:jc w:val="center"/>
         <w:rPr>
           <w:rFonts w:cs="B Nazanin"/>
@@ -4342,6 +4923,16 @@
           <w:rtl/>
           <w:lang w:bidi="fa-IR"/>
         </w:rPr>
+        <w:t>.</w:t>
+      </w:r>
+      <w:r>
+        <w:rPr>
+          <w:rFonts w:cs="B Nazanin" w:hint="cs"/>
+          <w:sz w:val="32"/>
+          <w:szCs w:val="32"/>
+          <w:rtl/>
+          <w:lang w:bidi="fa-IR"/>
+        </w:rPr>
         <w:t xml:space="preserve"> در سیستم های اشتراک زمانی</w:t>
       </w:r>
       <w:r>
@@ -4438,6 +5029,21 @@
     <w:p>
       <w:pPr>
         <w:bidi/>
+        <w:spacing w:line="276" w:lineRule="auto"/>
+        <w:jc w:val="center"/>
+        <w:rPr>
+          <w:rFonts w:cs="B Nazanin"/>
+          <w:sz w:val="32"/>
+          <w:szCs w:val="32"/>
+          <w:rtl/>
+          <w:lang w:bidi="fa-IR"/>
+        </w:rPr>
+      </w:pPr>
+    </w:p>
+    <w:p>
+      <w:pPr>
+        <w:bidi/>
+        <w:spacing w:line="276" w:lineRule="auto"/>
         <w:jc w:val="center"/>
         <w:rPr>
           <w:rFonts w:cs="B Nazanin"/>
@@ -4562,7 +5168,37 @@
           <w:rtl/>
           <w:lang w:bidi="fa-IR"/>
         </w:rPr>
-        <w:t xml:space="preserve"> که ارتباط مستقیمی بین کاربر و سیستم برقرار می سازد کاربر با استفاده از دستگاه ورودی</w:t>
+        <w:t xml:space="preserve"> که ارتباط مستقیمی ب</w:t>
+      </w:r>
+      <w:r>
+        <w:rPr>
+          <w:rFonts w:cs="B Nazanin" w:hint="cs"/>
+          <w:sz w:val="28"/>
+          <w:szCs w:val="28"/>
+          <w:rtl/>
+          <w:lang w:bidi="fa-IR"/>
+        </w:rPr>
+        <w:t>ین کاربر و سیستم برقرار می سازد</w:t>
+      </w:r>
+      <w:r>
+        <w:rPr>
+          <w:rFonts w:cs="B Nazanin" w:hint="cs"/>
+          <w:sz w:val="28"/>
+          <w:szCs w:val="28"/>
+          <w:rtl/>
+          <w:lang w:bidi="fa-IR"/>
+        </w:rPr>
+        <w:t xml:space="preserve">. </w:t>
+      </w:r>
+      <w:r>
+        <w:rPr>
+          <w:rFonts w:cs="B Nazanin" w:hint="cs"/>
+          <w:sz w:val="28"/>
+          <w:szCs w:val="28"/>
+          <w:rtl/>
+          <w:lang w:bidi="fa-IR"/>
+        </w:rPr>
+        <w:t>کاربر با استفاده از دستگاه ورودی</w:t>
       </w:r>
       <w:r>
         <w:rPr>
@@ -4603,6 +5239,16 @@
           <w:lang w:bidi="fa-IR"/>
         </w:rPr>
         <w:t xml:space="preserve">ی آن در یک دستگاه خروجی می ماند </w:t>
+      </w:r>
+      <w:r>
+        <w:rPr>
+          <w:rFonts w:cs="B Nazanin" w:hint="cs"/>
+          <w:sz w:val="28"/>
+          <w:szCs w:val="28"/>
+          <w:rtl/>
+          <w:lang w:bidi="fa-IR"/>
+        </w:rPr>
+        <w:t xml:space="preserve">، </w:t>
       </w:r>
       <w:r>
         <w:rPr>
@@ -4673,6 +5319,7 @@
     <w:p>
       <w:pPr>
         <w:bidi/>
+        <w:spacing w:line="276" w:lineRule="auto"/>
         <w:jc w:val="center"/>
         <w:rPr>
           <w:rFonts w:cs="B Nazanin"/>
@@ -4682,6 +5329,20 @@
           <w:lang w:bidi="fa-IR"/>
         </w:rPr>
       </w:pPr>
+    </w:p>
+    <w:p>
+      <w:pPr>
+        <w:bidi/>
+        <w:spacing w:line="276" w:lineRule="auto"/>
+        <w:jc w:val="center"/>
+        <w:rPr>
+          <w:rFonts w:cs="B Nazanin"/>
+          <w:sz w:val="28"/>
+          <w:szCs w:val="28"/>
+          <w:rtl/>
+          <w:lang w:bidi="fa-IR"/>
+        </w:rPr>
+      </w:pPr>
       <w:r>
         <w:rPr>
           <w:rFonts w:cs="B Nazanin" w:hint="cs"/>
@@ -4770,6 +5431,23 @@
     <w:p>
       <w:pPr>
         <w:bidi/>
+        <w:spacing w:line="276" w:lineRule="auto"/>
+        <w:jc w:val="center"/>
+        <w:rPr>
+          <w:rFonts w:cs="B Nazanin"/>
+          <w:sz w:val="28"/>
+          <w:szCs w:val="28"/>
+          <w:rtl/>
+          <w:lang w:bidi="fa-IR"/>
+        </w:rPr>
+      </w:pPr>
+      <w:bookmarkStart w:id="0" w:name="_GoBack"/>
+      <w:bookmarkEnd w:id="0"/>
+    </w:p>
+    <w:p>
+      <w:pPr>
+        <w:bidi/>
+        <w:spacing w:line="276" w:lineRule="auto"/>
         <w:rPr>
           <w:rFonts w:cs="B Nazanin"/>
           <w:sz w:val="28"/>
@@ -4826,7 +5504,27 @@
           <w:rtl/>
           <w:lang w:bidi="fa-IR"/>
         </w:rPr>
-        <w:t>ند برنامه ای بخش کو</w:t>
+        <w:t xml:space="preserve">ند برنامه ای </w:t>
+      </w:r>
+      <w:r>
+        <w:rPr>
+          <w:rFonts w:cs="B Nazanin" w:hint="cs"/>
+          <w:sz w:val="28"/>
+          <w:szCs w:val="28"/>
+          <w:rtl/>
+          <w:lang w:bidi="fa-IR"/>
+        </w:rPr>
+        <w:t xml:space="preserve">، </w:t>
+      </w:r>
+      <w:r>
+        <w:rPr>
+          <w:rFonts w:cs="B Nazanin" w:hint="cs"/>
+          <w:sz w:val="28"/>
+          <w:szCs w:val="28"/>
+          <w:rtl/>
+          <w:lang w:bidi="fa-IR"/>
+        </w:rPr>
+        <w:t>بخش کو</w:t>
       </w:r>
       <w:r>
         <w:rPr>
@@ -4866,12 +5564,36 @@
           <w:rtl/>
           <w:lang w:bidi="fa-IR"/>
         </w:rPr>
-        <w:t xml:space="preserve">اربر قرار می دهد </w:t>
-      </w:r>
-    </w:p>
-    <w:p>
-      <w:pPr>
-        <w:bidi/>
+        <w:t>اربر قرار می دهد</w:t>
+      </w:r>
+    </w:p>
+    <w:p>
+      <w:pPr>
+        <w:bidi/>
+        <w:spacing w:line="276" w:lineRule="auto"/>
+        <w:rPr>
+          <w:rFonts w:cs="B Nazanin"/>
+          <w:sz w:val="28"/>
+          <w:szCs w:val="28"/>
+          <w:rtl/>
+          <w:lang w:bidi="fa-IR"/>
+        </w:rPr>
+      </w:pPr>
+      <w:r>
+        <w:rPr>
+          <w:rFonts w:cs="B Nazanin" w:hint="cs"/>
+          <w:sz w:val="28"/>
+          <w:szCs w:val="28"/>
+          <w:rtl/>
+          <w:lang w:bidi="fa-IR"/>
+        </w:rPr>
+        <w:t xml:space="preserve"> </w:t>
+      </w:r>
+    </w:p>
+    <w:p>
+      <w:pPr>
+        <w:bidi/>
+        <w:spacing w:line="276" w:lineRule="auto"/>
         <w:rPr>
           <w:rFonts w:cs="B Nazanin"/>
           <w:sz w:val="28"/>
@@ -4899,7 +5621,17 @@
           <w:highlight w:val="yellow"/>
           <w:lang w:bidi="fa-IR"/>
         </w:rPr>
-        <w:t>process</w:t>
+        <w:t>P</w:t>
+      </w:r>
+      <w:r>
+        <w:rPr>
+          <w:rFonts w:cs="B Nazanin"/>
+          <w:sz w:val="28"/>
+          <w:szCs w:val="28"/>
+          <w:highlight w:val="yellow"/>
+          <w:lang w:bidi="fa-IR"/>
+        </w:rPr>
+        <w:t>rocess</w:t>
       </w:r>
       <w:r>
         <w:rPr>
@@ -4937,6 +5669,7 @@
     <w:p>
       <w:pPr>
         <w:bidi/>
+        <w:spacing w:line="276" w:lineRule="auto"/>
         <w:rPr>
           <w:rFonts w:cs="B Nazanin"/>
           <w:sz w:val="28"/>
@@ -4960,23 +5693,70 @@
     <w:p>
       <w:pPr>
         <w:bidi/>
-        <w:rPr>
-          <w:rFonts w:cs="B Nazanin"/>
-          <w:sz w:val="28"/>
-          <w:szCs w:val="28"/>
-          <w:rtl/>
-          <w:lang w:bidi="fa-IR"/>
-        </w:rPr>
-      </w:pPr>
-      <w:r>
-        <w:rPr>
-          <w:rFonts w:cs="B Nazanin" w:hint="cs"/>
-          <w:sz w:val="28"/>
-          <w:szCs w:val="28"/>
-          <w:rtl/>
-          <w:lang w:bidi="fa-IR"/>
-        </w:rPr>
-        <w:t xml:space="preserve">وقتی فرایندی اجرا می شود فقط در مدت زمان کوتاهی اجرا می شود تا تمام شود یا نیاز به انجام عمل </w:t>
+        <w:spacing w:line="276" w:lineRule="auto"/>
+        <w:rPr>
+          <w:rFonts w:cs="B Nazanin"/>
+          <w:sz w:val="28"/>
+          <w:szCs w:val="28"/>
+          <w:rtl/>
+          <w:lang w:bidi="fa-IR"/>
+        </w:rPr>
+      </w:pPr>
+    </w:p>
+    <w:p>
+      <w:pPr>
+        <w:bidi/>
+        <w:spacing w:line="276" w:lineRule="auto"/>
+        <w:rPr>
+          <w:rFonts w:cs="B Nazanin"/>
+          <w:sz w:val="28"/>
+          <w:szCs w:val="28"/>
+          <w:rtl/>
+          <w:lang w:bidi="fa-IR"/>
+        </w:rPr>
+      </w:pPr>
+    </w:p>
+    <w:p>
+      <w:pPr>
+        <w:bidi/>
+        <w:spacing w:line="276" w:lineRule="auto"/>
+        <w:rPr>
+          <w:rFonts w:cs="B Nazanin"/>
+          <w:sz w:val="28"/>
+          <w:szCs w:val="28"/>
+          <w:rtl/>
+          <w:lang w:bidi="fa-IR"/>
+        </w:rPr>
+      </w:pPr>
+      <w:r>
+        <w:rPr>
+          <w:rFonts w:cs="B Nazanin" w:hint="cs"/>
+          <w:sz w:val="28"/>
+          <w:szCs w:val="28"/>
+          <w:rtl/>
+          <w:lang w:bidi="fa-IR"/>
+        </w:rPr>
+        <w:t xml:space="preserve">وقتی فرایندی اجرا می شود </w:t>
+      </w:r>
+      <w:r>
+        <w:rPr>
+          <w:rFonts w:cs="B Nazanin" w:hint="cs"/>
+          <w:sz w:val="28"/>
+          <w:szCs w:val="28"/>
+          <w:rtl/>
+          <w:lang w:bidi="fa-IR"/>
+        </w:rPr>
+        <w:t xml:space="preserve">، </w:t>
+      </w:r>
+      <w:r>
+        <w:rPr>
+          <w:rFonts w:cs="B Nazanin" w:hint="cs"/>
+          <w:sz w:val="28"/>
+          <w:szCs w:val="28"/>
+          <w:rtl/>
+          <w:lang w:bidi="fa-IR"/>
+        </w:rPr>
+        <w:t xml:space="preserve">فقط در مدت زمان کوتاهی اجرا می شود تا تمام شود یا نیاز به انجام عمل </w:t>
       </w:r>
       <w:r>
         <w:rPr>
@@ -5015,7 +5795,27 @@
           <w:rtl/>
           <w:lang w:bidi="fa-IR"/>
         </w:rPr>
-        <w:t xml:space="preserve">داشته باشد منتظر </w:t>
+        <w:t>داشته باشد</w:t>
+      </w:r>
+      <w:r>
+        <w:rPr>
+          <w:rFonts w:cs="B Nazanin" w:hint="cs"/>
+          <w:sz w:val="28"/>
+          <w:szCs w:val="28"/>
+          <w:rtl/>
+          <w:lang w:bidi="fa-IR"/>
+        </w:rPr>
+        <w:t xml:space="preserve">و </w:t>
+      </w:r>
+      <w:r>
+        <w:rPr>
+          <w:rFonts w:cs="B Nazanin" w:hint="cs"/>
+          <w:sz w:val="28"/>
+          <w:szCs w:val="28"/>
+          <w:rtl/>
+          <w:lang w:bidi="fa-IR"/>
+        </w:rPr>
+        <w:t xml:space="preserve"> منتظر </w:t>
       </w:r>
       <w:r>
         <w:rPr>
@@ -5162,7 +5962,17 @@
           <w:rtl/>
           <w:lang w:bidi="fa-IR"/>
         </w:rPr>
-        <w:t xml:space="preserve"> ماوس یا دستگاه  دیگری</w:t>
+        <w:t xml:space="preserve"> ماوس یا دستگاه </w:t>
+      </w:r>
+      <w:r>
+        <w:rPr>
+          <w:rFonts w:cs="B Nazanin" w:hint="cs"/>
+          <w:sz w:val="28"/>
+          <w:szCs w:val="28"/>
+          <w:rtl/>
+          <w:lang w:bidi="fa-IR"/>
+        </w:rPr>
+        <w:t>دیگری</w:t>
       </w:r>
       <w:r>
         <w:rPr>
@@ -5192,7 +6002,26 @@
           <w:rtl/>
           <w:lang w:bidi="fa-IR"/>
         </w:rPr>
-        <w:t xml:space="preserve">ید چون </w:t>
+        <w:t>ید</w:t>
+      </w:r>
+      <w:r>
+        <w:rPr>
+          <w:rFonts w:cs="B Nazanin"/>
+          <w:sz w:val="28"/>
+          <w:szCs w:val="28"/>
+          <w:lang w:bidi="fa-IR"/>
+        </w:rPr>
+        <w:t>.</w:t>
+      </w:r>
+      <w:r>
+        <w:rPr>
+          <w:rFonts w:cs="B Nazanin" w:hint="cs"/>
+          <w:sz w:val="28"/>
+          <w:szCs w:val="28"/>
+          <w:rtl/>
+          <w:lang w:bidi="fa-IR"/>
+        </w:rPr>
+        <w:t xml:space="preserve"> چون</w:t>
       </w:r>
       <w:r>
         <w:rPr>
@@ -5251,7 +6080,57 @@
           <w:rtl/>
           <w:lang w:bidi="fa-IR"/>
         </w:rPr>
-        <w:t>ت زمانی زیادی صرف کند ورودی ممکن</w:t>
+        <w:t xml:space="preserve">ت زمانی زیادی </w:t>
+      </w:r>
+      <w:r>
+        <w:rPr>
+          <w:rFonts w:cs="B Nazanin" w:hint="cs"/>
+          <w:sz w:val="28"/>
+          <w:szCs w:val="28"/>
+          <w:rtl/>
+          <w:lang w:bidi="fa-IR"/>
+        </w:rPr>
+        <w:t>م</w:t>
+      </w:r>
+      <w:r>
+        <w:rPr>
+          <w:rFonts w:cs="B Nazanin" w:hint="cs"/>
+          <w:sz w:val="28"/>
+          <w:szCs w:val="28"/>
+          <w:rtl/>
+          <w:lang w:bidi="fa-IR"/>
+        </w:rPr>
+        <w:t>صرف کند</w:t>
+      </w:r>
+      <w:r>
+        <w:rPr>
+          <w:rFonts w:cs="B Nazanin" w:hint="cs"/>
+          <w:sz w:val="28"/>
+          <w:szCs w:val="28"/>
+          <w:rtl/>
+          <w:lang w:bidi="fa-IR"/>
+        </w:rPr>
+        <w:t>.</w:t>
+      </w:r>
+      <w:r>
+        <w:rPr>
+          <w:rFonts w:cs="B Nazanin" w:hint="cs"/>
+          <w:sz w:val="28"/>
+          <w:szCs w:val="28"/>
+          <w:rtl/>
+          <w:lang w:bidi="fa-IR"/>
+        </w:rPr>
+        <w:t xml:space="preserve"> </w:t>
+      </w:r>
+      <w:r>
+        <w:rPr>
+          <w:rFonts w:cs="B Nazanin" w:hint="cs"/>
+          <w:sz w:val="28"/>
+          <w:szCs w:val="28"/>
+          <w:rtl/>
+          <w:lang w:bidi="fa-IR"/>
+        </w:rPr>
+        <w:t>ورودی ممکن</w:t>
       </w:r>
       <w:r>
         <w:rPr>
@@ -5392,11 +6271,11 @@
     <w:p>
       <w:pPr>
         <w:bidi/>
-        <w:rPr>
-          <w:rFonts w:cs="B Nazanin"/>
-          <w:sz w:val="28"/>
-          <w:szCs w:val="28"/>
-          <w:rtl/>
+        <w:spacing w:line="276" w:lineRule="auto"/>
+        <w:rPr>
+          <w:rFonts w:cs="B Nazanin"/>
+          <w:sz w:val="28"/>
+          <w:szCs w:val="28"/>
           <w:lang w:bidi="fa-IR"/>
         </w:rPr>
       </w:pPr>
@@ -5567,22 +6446,34 @@
         </w:rPr>
         <w:t>انجام می گیرد</w:t>
       </w:r>
-    </w:p>
-    <w:p>
-      <w:pPr>
-        <w:bidi/>
-        <w:rPr>
-          <w:rFonts w:cs="B Nazanin"/>
-          <w:sz w:val="28"/>
-          <w:szCs w:val="28"/>
-          <w:rtl/>
-          <w:lang w:bidi="fa-IR"/>
-        </w:rPr>
-      </w:pPr>
-    </w:p>
-    <w:p>
-      <w:pPr>
-        <w:bidi/>
+      <w:r>
+        <w:rPr>
+          <w:rFonts w:cs="B Nazanin" w:hint="cs"/>
+          <w:sz w:val="28"/>
+          <w:szCs w:val="28"/>
+          <w:rtl/>
+          <w:lang w:bidi="fa-IR"/>
+        </w:rPr>
+        <w:t xml:space="preserve"> </w:t>
+      </w:r>
+    </w:p>
+    <w:p>
+      <w:pPr>
+        <w:bidi/>
+        <w:spacing w:line="276" w:lineRule="auto"/>
+        <w:rPr>
+          <w:rFonts w:cs="B Nazanin"/>
+          <w:sz w:val="28"/>
+          <w:szCs w:val="28"/>
+          <w:rtl/>
+          <w:lang w:bidi="fa-IR"/>
+        </w:rPr>
+      </w:pPr>
+    </w:p>
+    <w:p>
+      <w:pPr>
+        <w:bidi/>
+        <w:spacing w:line="276" w:lineRule="auto"/>
         <w:rPr>
           <w:rFonts w:cs="B Nazanin"/>
           <w:sz w:val="28"/>
@@ -5781,6 +6672,15 @@
       </w:r>
       <w:r>
         <w:rPr>
+          <w:rFonts w:cs="B Nazanin"/>
+          <w:sz w:val="28"/>
+          <w:szCs w:val="28"/>
+          <w:lang w:bidi="fa-IR"/>
+        </w:rPr>
+        <w:t>.</w:t>
+      </w:r>
+      <w:r>
+        <w:rPr>
           <w:rFonts w:cs="B Nazanin" w:hint="cs"/>
           <w:sz w:val="28"/>
           <w:szCs w:val="28"/>
@@ -5807,7 +6707,26 @@
           <w:rtl/>
           <w:lang w:bidi="fa-IR"/>
         </w:rPr>
-        <w:t xml:space="preserve">همروند اجرا می شوند امکان تاثیر </w:t>
+        <w:t>همروند</w:t>
+      </w:r>
+      <w:r>
+        <w:rPr>
+          <w:rFonts w:cs="B Nazanin"/>
+          <w:sz w:val="28"/>
+          <w:szCs w:val="28"/>
+          <w:lang w:bidi="fa-IR"/>
+        </w:rPr>
+        <w:t xml:space="preserve"> (Concurrent) </w:t>
+      </w:r>
+      <w:r>
+        <w:rPr>
+          <w:rFonts w:cs="B Nazanin" w:hint="cs"/>
+          <w:sz w:val="28"/>
+          <w:szCs w:val="28"/>
+          <w:rtl/>
+          <w:lang w:bidi="fa-IR"/>
+        </w:rPr>
+        <w:t xml:space="preserve">اجرا می شوند امکان تاثیر </w:t>
       </w:r>
       <w:r>
         <w:rPr>
@@ -5891,30 +6810,33 @@
     <w:p>
       <w:pPr>
         <w:bidi/>
-        <w:rPr>
-          <w:rFonts w:cs="B Nazanin"/>
-          <w:sz w:val="28"/>
-          <w:szCs w:val="28"/>
-          <w:rtl/>
-          <w:lang w:bidi="fa-IR"/>
-        </w:rPr>
-      </w:pPr>
-    </w:p>
-    <w:p>
-      <w:pPr>
-        <w:bidi/>
-        <w:rPr>
-          <w:rFonts w:cs="B Nazanin"/>
-          <w:sz w:val="28"/>
-          <w:szCs w:val="28"/>
-          <w:rtl/>
-          <w:lang w:bidi="fa-IR"/>
-        </w:rPr>
-      </w:pPr>
-    </w:p>
-    <w:p>
-      <w:pPr>
-        <w:bidi/>
+        <w:spacing w:line="276" w:lineRule="auto"/>
+        <w:rPr>
+          <w:rFonts w:cs="B Nazanin"/>
+          <w:sz w:val="28"/>
+          <w:szCs w:val="28"/>
+          <w:rtl/>
+          <w:lang w:bidi="fa-IR"/>
+        </w:rPr>
+      </w:pPr>
+    </w:p>
+    <w:p>
+      <w:pPr>
+        <w:bidi/>
+        <w:spacing w:line="276" w:lineRule="auto"/>
+        <w:rPr>
+          <w:rFonts w:cs="B Nazanin"/>
+          <w:sz w:val="28"/>
+          <w:szCs w:val="28"/>
+          <w:rtl/>
+          <w:lang w:bidi="fa-IR"/>
+        </w:rPr>
+      </w:pPr>
+    </w:p>
+    <w:p>
+      <w:pPr>
+        <w:bidi/>
+        <w:spacing w:line="276" w:lineRule="auto"/>
         <w:rPr>
           <w:rFonts w:cs="B Nazanin"/>
           <w:sz w:val="28"/>
@@ -5954,18 +6876,72 @@
           <w:rtl/>
           <w:lang w:bidi="fa-IR"/>
         </w:rPr>
-        <w:t>ولی را تضمین کند که گاهی از طریق مبادله صورت می گیرد</w:t>
-      </w:r>
-      <w:r>
-        <w:rPr>
-          <w:rFonts w:cs="B Nazanin" w:hint="cs"/>
-          <w:sz w:val="28"/>
-          <w:szCs w:val="28"/>
-          <w:highlight w:val="yellow"/>
-          <w:rtl/>
-          <w:lang w:bidi="fa-IR"/>
-        </w:rPr>
-        <w:t xml:space="preserve"> که در آن فرایندها از حافظه ی اص</w:t>
+        <w:t>ولی را تضمین کند</w:t>
+      </w:r>
+      <w:r>
+        <w:rPr>
+          <w:rFonts w:cs="B Nazanin" w:hint="cs"/>
+          <w:sz w:val="28"/>
+          <w:szCs w:val="28"/>
+          <w:highlight w:val="yellow"/>
+          <w:rtl/>
+          <w:lang w:bidi="fa-IR"/>
+        </w:rPr>
+        <w:t>،</w:t>
+      </w:r>
+      <w:r>
+        <w:rPr>
+          <w:rFonts w:cs="B Nazanin" w:hint="cs"/>
+          <w:sz w:val="28"/>
+          <w:szCs w:val="28"/>
+          <w:highlight w:val="yellow"/>
+          <w:rtl/>
+          <w:lang w:bidi="fa-IR"/>
+        </w:rPr>
+        <w:t xml:space="preserve"> که گاهی از طریق مبادله صورت می گیرد</w:t>
+      </w:r>
+      <w:r>
+        <w:rPr>
+          <w:rFonts w:cs="B Nazanin" w:hint="cs"/>
+          <w:sz w:val="28"/>
+          <w:szCs w:val="28"/>
+          <w:highlight w:val="yellow"/>
+          <w:rtl/>
+          <w:lang w:bidi="fa-IR"/>
+        </w:rPr>
+        <w:t>.</w:t>
+      </w:r>
+      <w:r>
+        <w:rPr>
+          <w:rFonts w:cs="B Nazanin"/>
+          <w:sz w:val="28"/>
+          <w:szCs w:val="28"/>
+          <w:highlight w:val="yellow"/>
+          <w:lang w:bidi="fa-IR"/>
+        </w:rPr>
+        <w:t xml:space="preserve"> </w:t>
+      </w:r>
+      <w:r>
+        <w:rPr>
+          <w:rFonts w:cs="B Nazanin" w:hint="cs"/>
+          <w:sz w:val="28"/>
+          <w:szCs w:val="28"/>
+          <w:highlight w:val="yellow"/>
+          <w:rtl/>
+          <w:lang w:bidi="fa-IR"/>
+        </w:rPr>
+        <w:t xml:space="preserve">که </w:t>
+      </w:r>
+      <w:r>
+        <w:rPr>
+          <w:rFonts w:cs="B Nazanin" w:hint="cs"/>
+          <w:sz w:val="28"/>
+          <w:szCs w:val="28"/>
+          <w:highlight w:val="yellow"/>
+          <w:rtl/>
+          <w:lang w:bidi="fa-IR"/>
+        </w:rPr>
+        <w:t>در آن فرایندها از حافظه ی اص</w:t>
       </w:r>
       <w:r>
         <w:rPr>
@@ -6016,90 +6992,6 @@
       <w:r>
         <w:rPr>
           <w:rFonts w:cs="B Nazanin" w:hint="cs"/>
-          <w:sz w:val="36"/>
-          <w:szCs w:val="36"/>
-          <w:highlight w:val="yellow"/>
-          <w:rtl/>
-          <w:lang w:bidi="fa-IR"/>
-        </w:rPr>
-        <w:t xml:space="preserve"> </w:t>
-      </w:r>
-      <w:r>
-        <w:rPr>
-          <w:rFonts w:cs="B Nazanin" w:hint="cs"/>
-          <w:sz w:val="28"/>
-          <w:szCs w:val="28"/>
-          <w:highlight w:val="yellow"/>
-          <w:rtl/>
-          <w:lang w:bidi="fa-IR"/>
-        </w:rPr>
-        <w:t>است</w:t>
-      </w:r>
-      <w:r>
-        <w:rPr>
-          <w:rFonts w:cs="B Nazanin" w:hint="cs"/>
-          <w:sz w:val="28"/>
-          <w:szCs w:val="28"/>
-          <w:rtl/>
-          <w:lang w:bidi="fa-IR"/>
-        </w:rPr>
-        <w:t xml:space="preserve"> </w:t>
-      </w:r>
-      <w:r>
-        <w:rPr>
-          <w:rFonts w:cs="B Nazanin" w:hint="cs"/>
-          <w:sz w:val="28"/>
-          <w:szCs w:val="28"/>
-          <w:rtl/>
-          <w:lang w:bidi="fa-IR"/>
-        </w:rPr>
-        <w:t xml:space="preserve">که با </w:t>
-      </w:r>
-      <w:r>
-        <w:rPr>
-          <w:rFonts w:cs="B Nazanin" w:hint="cs"/>
-          <w:sz w:val="28"/>
-          <w:szCs w:val="28"/>
-          <w:rtl/>
-          <w:lang w:bidi="fa-IR"/>
-        </w:rPr>
-        <w:t xml:space="preserve">این </w:t>
-      </w:r>
-      <w:r>
-        <w:rPr>
-          <w:rFonts w:cs="B Nazanin" w:hint="cs"/>
-          <w:sz w:val="28"/>
-          <w:szCs w:val="28"/>
-          <w:rtl/>
-          <w:lang w:bidi="fa-IR"/>
-        </w:rPr>
-        <w:t xml:space="preserve">تکنینک فرایندی که کاملا در حافظه نیست می تواند اجرا شود امتیاز اصلی طرح حافطه مجازی این است که کاربران را قادر می سازد </w:t>
-      </w:r>
-      <w:r>
-        <w:rPr>
-          <w:rFonts w:cs="B Nazanin" w:hint="cs"/>
-          <w:sz w:val="28"/>
-          <w:szCs w:val="28"/>
-          <w:highlight w:val="yellow"/>
-          <w:rtl/>
-          <w:lang w:bidi="fa-IR"/>
-        </w:rPr>
-        <w:t xml:space="preserve">که برنامه های </w:t>
-      </w:r>
-      <w:r>
-        <w:rPr>
-          <w:rFonts w:cs="B Nazanin" w:hint="cs"/>
-          <w:sz w:val="28"/>
-          <w:szCs w:val="28"/>
-          <w:highlight w:val="yellow"/>
-          <w:rtl/>
-          <w:lang w:bidi="fa-IR"/>
-        </w:rPr>
-        <w:t xml:space="preserve">بزرگ تر </w:t>
-      </w:r>
-      <w:r>
-        <w:rPr>
-          <w:rFonts w:cs="B Nazanin" w:hint="cs"/>
           <w:b/>
           <w:bCs/>
           <w:sz w:val="36"/>
@@ -6108,7 +7000,17 @@
           <w:rtl/>
           <w:lang w:bidi="fa-IR"/>
         </w:rPr>
-        <w:t>از</w:t>
+        <w:t xml:space="preserve"> (</w:t>
+      </w:r>
+      <w:r>
+        <w:rPr>
+          <w:rFonts w:cs="B Nazanin"/>
+          <w:sz w:val="28"/>
+          <w:szCs w:val="28"/>
+          <w:highlight w:val="yellow"/>
+          <w:lang w:bidi="fa-IR"/>
+        </w:rPr>
+        <w:t>Virtual Memory</w:t>
       </w:r>
       <w:r>
         <w:rPr>
@@ -6121,7 +7023,7 @@
           <w:rtl/>
           <w:lang w:bidi="fa-IR"/>
         </w:rPr>
-        <w:t>حافظه فیزیکی واقعی</w:t>
+        <w:t>)</w:t>
       </w:r>
       <w:r>
         <w:rPr>
@@ -6143,6 +7045,125 @@
           <w:rtl/>
           <w:lang w:bidi="fa-IR"/>
         </w:rPr>
+        <w:t>است</w:t>
+      </w:r>
+      <w:r>
+        <w:rPr>
+          <w:rFonts w:cs="B Nazanin"/>
+          <w:sz w:val="28"/>
+          <w:szCs w:val="28"/>
+          <w:lang w:bidi="fa-IR"/>
+        </w:rPr>
+        <w:t>.</w:t>
+      </w:r>
+      <w:r>
+        <w:rPr>
+          <w:rFonts w:cs="B Nazanin" w:hint="cs"/>
+          <w:sz w:val="28"/>
+          <w:szCs w:val="28"/>
+          <w:rtl/>
+          <w:lang w:bidi="fa-IR"/>
+        </w:rPr>
+        <w:t xml:space="preserve"> </w:t>
+      </w:r>
+      <w:r>
+        <w:rPr>
+          <w:rFonts w:cs="B Nazanin" w:hint="cs"/>
+          <w:sz w:val="28"/>
+          <w:szCs w:val="28"/>
+          <w:rtl/>
+          <w:lang w:bidi="fa-IR"/>
+        </w:rPr>
+        <w:t xml:space="preserve">که با </w:t>
+      </w:r>
+      <w:r>
+        <w:rPr>
+          <w:rFonts w:cs="B Nazanin" w:hint="cs"/>
+          <w:sz w:val="28"/>
+          <w:szCs w:val="28"/>
+          <w:rtl/>
+          <w:lang w:bidi="fa-IR"/>
+        </w:rPr>
+        <w:t xml:space="preserve">این </w:t>
+      </w:r>
+      <w:r>
+        <w:rPr>
+          <w:rFonts w:cs="B Nazanin" w:hint="cs"/>
+          <w:sz w:val="28"/>
+          <w:szCs w:val="28"/>
+          <w:rtl/>
+          <w:lang w:bidi="fa-IR"/>
+        </w:rPr>
+        <w:t xml:space="preserve">تکنینک فرایندی که کاملا در حافظه نیست می تواند اجرا شود امتیاز اصلی طرح حافطه مجازی این است که کاربران را قادر می سازد </w:t>
+      </w:r>
+      <w:r>
+        <w:rPr>
+          <w:rFonts w:cs="B Nazanin" w:hint="cs"/>
+          <w:sz w:val="28"/>
+          <w:szCs w:val="28"/>
+          <w:highlight w:val="yellow"/>
+          <w:rtl/>
+          <w:lang w:bidi="fa-IR"/>
+        </w:rPr>
+        <w:t xml:space="preserve">که برنامه های </w:t>
+      </w:r>
+      <w:r>
+        <w:rPr>
+          <w:rFonts w:cs="B Nazanin" w:hint="cs"/>
+          <w:sz w:val="28"/>
+          <w:szCs w:val="28"/>
+          <w:highlight w:val="yellow"/>
+          <w:rtl/>
+          <w:lang w:bidi="fa-IR"/>
+        </w:rPr>
+        <w:t xml:space="preserve">بزرگ تر </w:t>
+      </w:r>
+      <w:r>
+        <w:rPr>
+          <w:rFonts w:cs="B Nazanin" w:hint="cs"/>
+          <w:b/>
+          <w:bCs/>
+          <w:sz w:val="36"/>
+          <w:szCs w:val="36"/>
+          <w:highlight w:val="yellow"/>
+          <w:rtl/>
+          <w:lang w:bidi="fa-IR"/>
+        </w:rPr>
+        <w:t>از</w:t>
+      </w:r>
+      <w:r>
+        <w:rPr>
+          <w:rFonts w:cs="B Nazanin" w:hint="cs"/>
+          <w:b/>
+          <w:bCs/>
+          <w:sz w:val="36"/>
+          <w:szCs w:val="36"/>
+          <w:highlight w:val="yellow"/>
+          <w:rtl/>
+          <w:lang w:bidi="fa-IR"/>
+        </w:rPr>
+        <w:t>حافظه فیزیکی واقعی</w:t>
+      </w:r>
+      <w:r>
+        <w:rPr>
+          <w:rFonts w:cs="B Nazanin" w:hint="cs"/>
+          <w:sz w:val="36"/>
+          <w:szCs w:val="36"/>
+          <w:highlight w:val="yellow"/>
+          <w:rtl/>
+          <w:lang w:bidi="fa-IR"/>
+        </w:rPr>
+        <w:t xml:space="preserve"> </w:t>
+      </w:r>
+      <w:r>
+        <w:rPr>
+          <w:rFonts w:cs="B Nazanin" w:hint="cs"/>
+          <w:sz w:val="28"/>
+          <w:szCs w:val="28"/>
+          <w:highlight w:val="yellow"/>
+          <w:rtl/>
+          <w:lang w:bidi="fa-IR"/>
+        </w:rPr>
         <w:t>اجرا کنند</w:t>
       </w:r>
       <w:r>
@@ -6201,6 +7222,7 @@
           <w:rtl/>
           <w:lang w:bidi="fa-IR"/>
         </w:rPr>
+        <w:lastRenderedPageBreak/>
         <w:t xml:space="preserve">انتزاعی </w:t>
       </w:r>
       <w:r>
@@ -6362,30 +7384,71 @@
     <w:p>
       <w:pPr>
         <w:bidi/>
-        <w:rPr>
-          <w:rFonts w:cs="B Nazanin"/>
-          <w:sz w:val="28"/>
-          <w:szCs w:val="28"/>
-          <w:lang w:bidi="fa-IR"/>
-        </w:rPr>
-      </w:pPr>
-    </w:p>
-    <w:p>
-      <w:pPr>
-        <w:bidi/>
-        <w:rPr>
-          <w:rFonts w:cs="B Nazanin"/>
-          <w:sz w:val="28"/>
-          <w:szCs w:val="28"/>
-          <w:rtl/>
-          <w:lang w:bidi="fa-IR"/>
-        </w:rPr>
-      </w:pPr>
-      <w:r>
-        <w:rPr>
-          <w:rFonts w:cs="B Nazanin" w:hint="cs"/>
-          <w:sz w:val="28"/>
-          <w:szCs w:val="28"/>
+        <w:spacing w:line="276" w:lineRule="auto"/>
+        <w:rPr>
+          <w:rFonts w:cs="B Nazanin"/>
+          <w:sz w:val="28"/>
+          <w:szCs w:val="28"/>
+          <w:rtl/>
+          <w:lang w:bidi="fa-IR"/>
+        </w:rPr>
+      </w:pPr>
+    </w:p>
+    <w:p>
+      <w:pPr>
+        <w:bidi/>
+        <w:spacing w:line="276" w:lineRule="auto"/>
+        <w:rPr>
+          <w:rFonts w:cs="B Nazanin"/>
+          <w:sz w:val="28"/>
+          <w:szCs w:val="28"/>
+          <w:rtl/>
+          <w:lang w:bidi="fa-IR"/>
+        </w:rPr>
+      </w:pPr>
+    </w:p>
+    <w:p>
+      <w:pPr>
+        <w:bidi/>
+        <w:spacing w:line="276" w:lineRule="auto"/>
+        <w:rPr>
+          <w:rFonts w:cs="B Nazanin"/>
+          <w:sz w:val="28"/>
+          <w:szCs w:val="28"/>
+          <w:rtl/>
+          <w:lang w:bidi="fa-IR"/>
+        </w:rPr>
+      </w:pPr>
+    </w:p>
+    <w:p>
+      <w:pPr>
+        <w:bidi/>
+        <w:spacing w:line="276" w:lineRule="auto"/>
+        <w:rPr>
+          <w:rFonts w:cs="B Nazanin"/>
+          <w:sz w:val="28"/>
+          <w:szCs w:val="28"/>
+          <w:lang w:bidi="fa-IR"/>
+        </w:rPr>
+      </w:pPr>
+    </w:p>
+    <w:p>
+      <w:pPr>
+        <w:bidi/>
+        <w:spacing w:line="276" w:lineRule="auto"/>
+        <w:rPr>
+          <w:rFonts w:cs="B Nazanin"/>
+          <w:sz w:val="32"/>
+          <w:szCs w:val="32"/>
+          <w:rtl/>
+          <w:lang w:bidi="fa-IR"/>
+        </w:rPr>
+      </w:pPr>
+      <w:r>
+        <w:rPr>
+          <w:rFonts w:cs="B Nazanin" w:hint="cs"/>
+          <w:sz w:val="32"/>
+          <w:szCs w:val="32"/>
           <w:highlight w:val="yellow"/>
           <w:rtl/>
           <w:lang w:bidi="fa-IR"/>
@@ -6395,8 +7458,8 @@
       <w:r>
         <w:rPr>
           <w:rFonts w:cs="B Nazanin" w:hint="cs"/>
-          <w:sz w:val="28"/>
-          <w:szCs w:val="28"/>
+          <w:sz w:val="32"/>
+          <w:szCs w:val="32"/>
           <w:highlight w:val="yellow"/>
           <w:rtl/>
           <w:lang w:bidi="fa-IR"/>
@@ -6406,8 +7469,8 @@
       <w:r>
         <w:rPr>
           <w:rFonts w:cs="B Nazanin" w:hint="cs"/>
-          <w:sz w:val="28"/>
-          <w:szCs w:val="28"/>
+          <w:sz w:val="32"/>
+          <w:szCs w:val="32"/>
           <w:highlight w:val="yellow"/>
           <w:rtl/>
           <w:lang w:bidi="fa-IR"/>
@@ -6417,8 +7480,8 @@
       <w:r>
         <w:rPr>
           <w:rFonts w:cs="B Nazanin" w:hint="cs"/>
-          <w:sz w:val="28"/>
-          <w:szCs w:val="28"/>
+          <w:sz w:val="32"/>
+          <w:szCs w:val="32"/>
           <w:highlight w:val="yellow"/>
           <w:rtl/>
           <w:lang w:bidi="fa-IR"/>
@@ -6428,8 +7491,8 @@
       <w:r>
         <w:rPr>
           <w:rFonts w:cs="B Nazanin" w:hint="cs"/>
-          <w:sz w:val="28"/>
-          <w:szCs w:val="28"/>
+          <w:sz w:val="32"/>
+          <w:szCs w:val="32"/>
           <w:highlight w:val="yellow"/>
           <w:rtl/>
           <w:lang w:bidi="fa-IR"/>
@@ -6439,8 +7502,8 @@
       <w:r>
         <w:rPr>
           <w:rFonts w:cs="B Nazanin" w:hint="cs"/>
-          <w:sz w:val="28"/>
-          <w:szCs w:val="28"/>
+          <w:sz w:val="32"/>
+          <w:szCs w:val="32"/>
           <w:highlight w:val="yellow"/>
           <w:rtl/>
           <w:lang w:bidi="fa-IR"/>
@@ -6450,8 +7513,8 @@
       <w:r>
         <w:rPr>
           <w:rFonts w:cs="B Nazanin" w:hint="cs"/>
-          <w:sz w:val="28"/>
-          <w:szCs w:val="28"/>
+          <w:sz w:val="32"/>
+          <w:szCs w:val="32"/>
           <w:highlight w:val="yellow"/>
           <w:rtl/>
           <w:lang w:bidi="fa-IR"/>
@@ -6461,8 +7524,8 @@
       <w:r>
         <w:rPr>
           <w:rFonts w:cs="B Nazanin" w:hint="cs"/>
-          <w:sz w:val="28"/>
-          <w:szCs w:val="28"/>
+          <w:sz w:val="32"/>
+          <w:szCs w:val="32"/>
           <w:highlight w:val="yellow"/>
           <w:rtl/>
           <w:lang w:bidi="fa-IR"/>
@@ -6472,8 +7535,8 @@
       <w:r>
         <w:rPr>
           <w:rFonts w:cs="B Nazanin" w:hint="cs"/>
-          <w:sz w:val="28"/>
-          <w:szCs w:val="28"/>
+          <w:sz w:val="32"/>
+          <w:szCs w:val="32"/>
           <w:highlight w:val="yellow"/>
           <w:rtl/>
           <w:lang w:bidi="fa-IR"/>
@@ -6483,8 +7546,8 @@
       <w:r>
         <w:rPr>
           <w:rFonts w:cs="B Nazanin" w:hint="cs"/>
-          <w:sz w:val="28"/>
-          <w:szCs w:val="28"/>
+          <w:sz w:val="32"/>
+          <w:szCs w:val="32"/>
           <w:highlight w:val="yellow"/>
           <w:rtl/>
           <w:lang w:bidi="fa-IR"/>
@@ -6494,8 +7557,8 @@
       <w:r>
         <w:rPr>
           <w:rFonts w:cs="B Nazanin" w:hint="cs"/>
-          <w:sz w:val="28"/>
-          <w:szCs w:val="28"/>
+          <w:sz w:val="32"/>
+          <w:szCs w:val="32"/>
           <w:highlight w:val="yellow"/>
           <w:rtl/>
           <w:lang w:bidi="fa-IR"/>
@@ -6505,8 +7568,8 @@
       <w:r>
         <w:rPr>
           <w:rFonts w:cs="B Nazanin" w:hint="cs"/>
-          <w:sz w:val="28"/>
-          <w:szCs w:val="28"/>
+          <w:sz w:val="32"/>
+          <w:szCs w:val="32"/>
           <w:highlight w:val="yellow"/>
           <w:rtl/>
           <w:lang w:bidi="fa-IR"/>
@@ -6516,8 +7579,8 @@
       <w:r>
         <w:rPr>
           <w:rFonts w:cs="B Nazanin" w:hint="cs"/>
-          <w:sz w:val="28"/>
-          <w:szCs w:val="28"/>
+          <w:sz w:val="32"/>
+          <w:szCs w:val="32"/>
           <w:highlight w:val="yellow"/>
           <w:rtl/>
           <w:lang w:bidi="fa-IR"/>
@@ -6527,8 +7590,8 @@
       <w:r>
         <w:rPr>
           <w:rFonts w:cs="B Nazanin" w:hint="cs"/>
-          <w:sz w:val="28"/>
-          <w:szCs w:val="28"/>
+          <w:sz w:val="32"/>
+          <w:szCs w:val="32"/>
           <w:highlight w:val="yellow"/>
           <w:rtl/>
           <w:lang w:bidi="fa-IR"/>
@@ -6538,8 +7601,8 @@
       <w:r>
         <w:rPr>
           <w:rFonts w:cs="B Nazanin" w:hint="cs"/>
-          <w:sz w:val="28"/>
-          <w:szCs w:val="28"/>
+          <w:sz w:val="32"/>
+          <w:szCs w:val="32"/>
           <w:highlight w:val="yellow"/>
           <w:rtl/>
           <w:lang w:bidi="fa-IR"/>
@@ -6552,8 +7615,8 @@
           <w:b/>
           <w:bCs/>
           <w:color w:val="FF0000"/>
-          <w:sz w:val="36"/>
-          <w:szCs w:val="36"/>
+          <w:sz w:val="40"/>
+          <w:szCs w:val="40"/>
           <w:highlight w:val="yellow"/>
           <w:rtl/>
           <w:lang w:bidi="fa-IR"/>
@@ -6564,8 +7627,8 @@
         <w:rPr>
           <w:rFonts w:cs="B Nazanin" w:hint="cs"/>
           <w:color w:val="FF0000"/>
-          <w:sz w:val="36"/>
-          <w:szCs w:val="36"/>
+          <w:sz w:val="40"/>
+          <w:szCs w:val="40"/>
           <w:highlight w:val="yellow"/>
           <w:rtl/>
           <w:lang w:bidi="fa-IR"/>
@@ -6575,8 +7638,8 @@
       <w:r>
         <w:rPr>
           <w:rFonts w:cs="B Nazanin" w:hint="cs"/>
-          <w:sz w:val="28"/>
-          <w:szCs w:val="28"/>
+          <w:sz w:val="32"/>
+          <w:szCs w:val="32"/>
           <w:highlight w:val="yellow"/>
           <w:rtl/>
           <w:lang w:bidi="fa-IR"/>
@@ -6587,32 +7650,33 @@
     <w:p>
       <w:pPr>
         <w:bidi/>
-        <w:rPr>
-          <w:rFonts w:cs="B Nazanin"/>
-          <w:sz w:val="28"/>
-          <w:szCs w:val="28"/>
-          <w:rtl/>
-          <w:lang w:bidi="fa-IR"/>
-        </w:rPr>
-      </w:pPr>
-    </w:p>
-    <w:p>
-      <w:pPr>
-        <w:bidi/>
-        <w:rPr>
-          <w:rFonts w:cs="B Nazanin"/>
-          <w:sz w:val="28"/>
-          <w:szCs w:val="28"/>
-          <w:rtl/>
-          <w:lang w:bidi="fa-IR"/>
-        </w:rPr>
-      </w:pPr>
-      <w:bookmarkStart w:id="0" w:name="_GoBack"/>
-      <w:bookmarkEnd w:id="0"/>
-    </w:p>
-    <w:p>
-      <w:pPr>
-        <w:bidi/>
+        <w:spacing w:line="276" w:lineRule="auto"/>
+        <w:rPr>
+          <w:rFonts w:cs="B Nazanin"/>
+          <w:sz w:val="28"/>
+          <w:szCs w:val="28"/>
+          <w:rtl/>
+          <w:lang w:bidi="fa-IR"/>
+        </w:rPr>
+      </w:pPr>
+    </w:p>
+    <w:p>
+      <w:pPr>
+        <w:bidi/>
+        <w:spacing w:line="276" w:lineRule="auto"/>
+        <w:rPr>
+          <w:rFonts w:cs="B Nazanin"/>
+          <w:sz w:val="28"/>
+          <w:szCs w:val="28"/>
+          <w:rtl/>
+          <w:lang w:bidi="fa-IR"/>
+        </w:rPr>
+      </w:pPr>
+    </w:p>
+    <w:p>
+      <w:pPr>
+        <w:bidi/>
+        <w:spacing w:line="276" w:lineRule="auto"/>
         <w:jc w:val="center"/>
         <w:rPr>
           <w:rFonts w:cs="B Nazanin"/>

</xml_diff>

<commit_message>
update fix some typo - add some additional content
</commit_message>
<xml_diff>
--- a/Lecture-1/lecture-1.docx
+++ b/Lecture-1/lecture-1.docx
@@ -37,7 +37,7 @@
     <w:p>
       <w:pPr>
         <w:spacing w:line="276" w:lineRule="auto"/>
-        <w:jc w:val="center"/>
+        <w:jc w:val="right"/>
         <w:rPr>
           <w:rFonts w:cs="B Nazanin"/>
           <w:sz w:val="28"/>
@@ -2938,8 +2938,6 @@
         </w:rPr>
         <w:t>ای و داخلی و خارجی مثل خطای حافظ</w:t>
       </w:r>
-      <w:bookmarkStart w:id="0" w:name="_GoBack"/>
-      <w:bookmarkEnd w:id="0"/>
       <w:r>
         <w:rPr>
           <w:rFonts w:cs="B Nazanin" w:hint="cs"/>
@@ -3907,24 +3905,42 @@
           <w:rtl/>
           <w:lang w:bidi="fa-IR"/>
         </w:rPr>
-        <w:t>را در حافظه دارد به طور کلی ،از آ</w:t>
-      </w:r>
-      <w:r>
-        <w:rPr>
-          <w:rFonts w:cs="B Nazanin" w:hint="cs"/>
-          <w:sz w:val="32"/>
-          <w:szCs w:val="32"/>
-          <w:rtl/>
-          <w:lang w:bidi="fa-IR"/>
-        </w:rPr>
-        <w:t>ن جا که تمام کار ها در حافظه اصلی جا نمی</w:t>
-      </w:r>
-      <w:r>
-        <w:rPr>
-          <w:rFonts w:cs="B Nazanin" w:hint="cs"/>
-          <w:sz w:val="32"/>
-          <w:szCs w:val="32"/>
-          <w:rtl/>
+        <w:t>را در حافظه دارد</w:t>
+      </w:r>
+      <w:r>
+        <w:rPr>
+          <w:rFonts w:cs="B Nazanin"/>
+          <w:sz w:val="32"/>
+          <w:szCs w:val="32"/>
+          <w:lang w:bidi="fa-IR"/>
+        </w:rPr>
+        <w:t>.</w:t>
+      </w:r>
+      <w:r>
+        <w:rPr>
+          <w:rFonts w:cs="B Nazanin" w:hint="cs"/>
+          <w:sz w:val="32"/>
+          <w:szCs w:val="32"/>
+          <w:rtl/>
+          <w:lang w:bidi="fa-IR"/>
+        </w:rPr>
+        <w:t xml:space="preserve"> به طور کلی ،از آ</w:t>
+      </w:r>
+      <w:r>
+        <w:rPr>
+          <w:rFonts w:cs="B Nazanin" w:hint="cs"/>
+          <w:sz w:val="32"/>
+          <w:szCs w:val="32"/>
+          <w:rtl/>
+          <w:lang w:bidi="fa-IR"/>
+        </w:rPr>
+        <w:t>ن جا که تمام کار ها در حافظه اصلی</w:t>
+      </w:r>
+      <w:r>
+        <w:rPr>
+          <w:rFonts w:cs="B Nazanin"/>
+          <w:sz w:val="32"/>
+          <w:szCs w:val="32"/>
           <w:lang w:bidi="fa-IR"/>
         </w:rPr>
         <w:t xml:space="preserve"> </w:t>
@@ -3937,6 +3953,55 @@
           <w:rtl/>
           <w:lang w:bidi="fa-IR"/>
         </w:rPr>
+        <w:t>(</w:t>
+      </w:r>
+      <w:r>
+        <w:rPr>
+          <w:rFonts w:cs="B Nazanin"/>
+          <w:sz w:val="32"/>
+          <w:szCs w:val="32"/>
+          <w:lang w:bidi="fa-IR"/>
+        </w:rPr>
+        <w:t>Memory</w:t>
+      </w:r>
+      <w:r>
+        <w:rPr>
+          <w:rFonts w:cs="B Nazanin" w:hint="cs"/>
+          <w:sz w:val="32"/>
+          <w:szCs w:val="32"/>
+          <w:rtl/>
+          <w:lang w:bidi="fa-IR"/>
+        </w:rPr>
+        <w:t xml:space="preserve">) </w:t>
+      </w:r>
+      <w:r>
+        <w:rPr>
+          <w:rFonts w:cs="B Nazanin" w:hint="cs"/>
+          <w:sz w:val="32"/>
+          <w:szCs w:val="32"/>
+          <w:rtl/>
+          <w:lang w:bidi="fa-IR"/>
+        </w:rPr>
+        <w:t>جا نمی</w:t>
+      </w:r>
+      <w:r>
+        <w:rPr>
+          <w:rFonts w:cs="B Nazanin" w:hint="cs"/>
+          <w:sz w:val="32"/>
+          <w:szCs w:val="32"/>
+          <w:rtl/>
+          <w:lang w:bidi="fa-IR"/>
+        </w:rPr>
+        <w:t xml:space="preserve"> </w:t>
+      </w:r>
+      <w:r>
+        <w:rPr>
+          <w:rFonts w:cs="B Nazanin" w:hint="cs"/>
+          <w:sz w:val="32"/>
+          <w:szCs w:val="32"/>
+          <w:rtl/>
+          <w:lang w:bidi="fa-IR"/>
+        </w:rPr>
         <w:t>شوند</w:t>
       </w:r>
       <w:r>
@@ -3998,7 +4063,55 @@
           <w:rtl/>
           <w:lang w:bidi="fa-IR"/>
         </w:rPr>
-        <w:t xml:space="preserve"> و در</w:t>
+        <w:t xml:space="preserve"> </w:t>
+      </w:r>
+      <w:r>
+        <w:rPr>
+          <w:rFonts w:cs="B Nazanin" w:hint="cs"/>
+          <w:sz w:val="32"/>
+          <w:szCs w:val="32"/>
+          <w:rtl/>
+          <w:lang w:bidi="fa-IR"/>
+        </w:rPr>
+        <w:t>(</w:t>
+      </w:r>
+      <w:r>
+        <w:rPr>
+          <w:rFonts w:cs="B Nazanin"/>
+          <w:sz w:val="32"/>
+          <w:szCs w:val="32"/>
+          <w:lang w:bidi="fa-IR"/>
+        </w:rPr>
+        <w:t>Hard Disk</w:t>
+      </w:r>
+      <w:r>
+        <w:rPr>
+          <w:rFonts w:cs="B Nazanin"/>
+          <w:sz w:val="32"/>
+          <w:szCs w:val="32"/>
+          <w:lang w:bidi="fa-IR"/>
+        </w:rPr>
+        <w:t xml:space="preserve">  - HDD</w:t>
+      </w:r>
+      <w:r>
+        <w:rPr>
+          <w:rFonts w:cs="B Nazanin" w:hint="cs"/>
+          <w:sz w:val="32"/>
+          <w:szCs w:val="32"/>
+          <w:rtl/>
+          <w:lang w:bidi="fa-IR"/>
+        </w:rPr>
+        <w:t xml:space="preserve">) </w:t>
+      </w:r>
+      <w:r>
+        <w:rPr>
+          <w:rFonts w:cs="B Nazanin" w:hint="cs"/>
+          <w:sz w:val="32"/>
+          <w:szCs w:val="32"/>
+          <w:rtl/>
+          <w:lang w:bidi="fa-IR"/>
+        </w:rPr>
+        <w:t>و در</w:t>
       </w:r>
       <w:r>
         <w:rPr>
@@ -4177,7 +4290,6 @@
           <w:sz w:val="32"/>
           <w:szCs w:val="32"/>
         </w:rPr>
-        <w:lastRenderedPageBreak/>
         <w:drawing>
           <wp:inline distT="0" distB="0" distL="0" distR="0" wp14:anchorId="1261F5B3" wp14:editId="6E8A2485">
             <wp:extent cx="2867660" cy="1602105"/>
@@ -4234,7 +4346,7 @@
         <w:spacing w:line="276" w:lineRule="auto"/>
         <w:jc w:val="both"/>
         <w:rPr>
-          <w:rFonts w:cs="B Nazanin" w:hint="cs"/>
+          <w:rFonts w:cs="B Nazanin"/>
           <w:sz w:val="32"/>
           <w:szCs w:val="32"/>
           <w:rtl/>
@@ -4844,6 +4956,7 @@
           <w:rtl/>
           <w:lang w:bidi="fa-IR"/>
         </w:rPr>
+        <w:lastRenderedPageBreak/>
         <w:t xml:space="preserve">سیستم های چند برنامه ای محیطی را فراهم می کنند که در آن منابع مختلف سیستم (برای مثل پردازنده و </w:t>
       </w:r>
       <w:r>
@@ -4904,7 +5017,6 @@
           <w:rtl/>
           <w:lang w:bidi="fa-IR"/>
         </w:rPr>
-        <w:lastRenderedPageBreak/>
         <w:t>اشتراک زمانی(</w:t>
       </w:r>
       <w:r>
@@ -4932,7 +5044,6 @@
         </w:rPr>
         <w:t>) چند وظیفه ای (</w:t>
       </w:r>
-      <w:proofErr w:type="spellStart"/>
       <w:r>
         <w:rPr>
           <w:rFonts w:cs="B Nazanin"/>
@@ -4943,9 +5054,10 @@
           <w:szCs w:val="32"/>
           <w:lang w:bidi="fa-IR"/>
         </w:rPr>
-        <w:t>multi tasking</w:t>
-      </w:r>
-      <w:proofErr w:type="spellEnd"/>
+        <w:t>Multi Tasking</w:t>
+      </w:r>
+      <w:bookmarkStart w:id="0" w:name="_GoBack"/>
+      <w:bookmarkEnd w:id="0"/>
       <w:r>
         <w:rPr>
           <w:rFonts w:cs="B Nazanin" w:hint="cs"/>
@@ -5713,6 +5825,7 @@
           <w:rtl/>
           <w:lang w:bidi="fa-IR"/>
         </w:rPr>
+        <w:lastRenderedPageBreak/>
         <w:t>برنامه ای وارد حافظه شده است و در حال اجرا است فراینده (</w:t>
       </w:r>
       <w:r>
@@ -5828,7 +5941,6 @@
           <w:rtl/>
           <w:lang w:bidi="fa-IR"/>
         </w:rPr>
-        <w:lastRenderedPageBreak/>
         <w:t xml:space="preserve">وقتی فرایندی اجرا می شود </w:t>
       </w:r>
       <w:r>
@@ -6995,7 +7107,7 @@
         <w:spacing w:line="276" w:lineRule="auto"/>
         <w:jc w:val="both"/>
         <w:rPr>
-          <w:rFonts w:cs="B Nazanin" w:hint="cs"/>
+          <w:rFonts w:cs="B Nazanin"/>
           <w:sz w:val="28"/>
           <w:szCs w:val="28"/>
           <w:rtl/>
@@ -7273,7 +7385,18 @@
           <w:rtl/>
           <w:lang w:bidi="fa-IR"/>
         </w:rPr>
-        <w:t xml:space="preserve">تکنینک فرایندی که کاملا در حافظه نیست می تواند اجرا شود امتیاز اصلی طرح حافطه مجازی این است که کاربران را قادر می سازد </w:t>
+        <w:t xml:space="preserve">تکنینک فرایندی </w:t>
+      </w:r>
+      <w:r>
+        <w:rPr>
+          <w:rFonts w:cs="B Nazanin" w:hint="cs"/>
+          <w:sz w:val="28"/>
+          <w:szCs w:val="28"/>
+          <w:rtl/>
+          <w:lang w:bidi="fa-IR"/>
+        </w:rPr>
+        <w:lastRenderedPageBreak/>
+        <w:t xml:space="preserve">که کاملا در حافظه نیست می تواند اجرا شود امتیاز اصلی طرح حافطه مجازی این است که کاربران را قادر می سازد </w:t>
       </w:r>
       <w:r>
         <w:rPr>
@@ -7377,7 +7500,6 @@
           <w:rtl/>
           <w:lang w:bidi="fa-IR"/>
         </w:rPr>
-        <w:lastRenderedPageBreak/>
         <w:t xml:space="preserve"> علاوه بر این </w:t>
       </w:r>
       <w:r>

</xml_diff>

<commit_message>
update lecture 1 and 2
</commit_message>
<xml_diff>
--- a/Lecture-1/lecture-1.docx
+++ b/Lecture-1/lecture-1.docx
@@ -504,7 +504,7 @@
           <w:rtl/>
           <w:lang w:bidi="fa-IR"/>
         </w:rPr>
-        <w:t xml:space="preserve"> توسعه و آ</w:t>
+        <w:t xml:space="preserve"> </w:t>
       </w:r>
       <w:r>
         <w:rPr>
@@ -514,7 +514,47 @@
           <w:rtl/>
           <w:lang w:bidi="fa-IR"/>
         </w:rPr>
-        <w:t>زمون و معرفی وظایف جدید بدون تداخل با خدمات سیستم امکان پذیر باشد</w:t>
+        <w:t xml:space="preserve"> مورد </w:t>
+      </w:r>
+      <w:r>
+        <w:rPr>
+          <w:rFonts w:cs="B Nazanin" w:hint="cs"/>
+          <w:sz w:val="28"/>
+          <w:szCs w:val="28"/>
+          <w:rtl/>
+          <w:lang w:bidi="fa-IR"/>
+        </w:rPr>
+        <w:t>توسعه و آ</w:t>
+      </w:r>
+      <w:r>
+        <w:rPr>
+          <w:rFonts w:cs="B Nazanin" w:hint="cs"/>
+          <w:sz w:val="28"/>
+          <w:szCs w:val="28"/>
+          <w:rtl/>
+          <w:lang w:bidi="fa-IR"/>
+        </w:rPr>
+        <w:t xml:space="preserve">زمون و معرفی وظایف جدید بدون تداخل با خدمات سیستم امکان </w:t>
+      </w:r>
+      <w:r>
+        <w:rPr>
+          <w:rFonts w:cs="B Nazanin" w:hint="cs"/>
+          <w:sz w:val="28"/>
+          <w:szCs w:val="28"/>
+          <w:rtl/>
+          <w:lang w:bidi="fa-IR"/>
+        </w:rPr>
+        <w:t xml:space="preserve">پذیر </w:t>
+      </w:r>
+      <w:r>
+        <w:rPr>
+          <w:rFonts w:cs="B Nazanin" w:hint="cs"/>
+          <w:sz w:val="28"/>
+          <w:szCs w:val="28"/>
+          <w:rtl/>
+          <w:lang w:bidi="fa-IR"/>
+        </w:rPr>
+        <w:t>باشد</w:t>
       </w:r>
     </w:p>
     <w:p>
@@ -1310,7 +1350,127 @@
           <w:rtl/>
           <w:lang w:bidi="fa-IR"/>
         </w:rPr>
-        <w:t xml:space="preserve">موعه ای از دستورالعمل های ماشین و با مسیولیت کامل سخت افزار </w:t>
+        <w:t>موعه ای از دستورالعمل های ماشین</w:t>
+      </w:r>
+      <w:r>
+        <w:rPr>
+          <w:rFonts w:cs="B Nazanin" w:hint="cs"/>
+          <w:sz w:val="36"/>
+          <w:szCs w:val="36"/>
+          <w:highlight w:val="green"/>
+          <w:rtl/>
+          <w:lang w:bidi="fa-IR"/>
+        </w:rPr>
+        <w:t xml:space="preserve"> (</w:t>
+      </w:r>
+      <w:r>
+        <w:rPr>
+          <w:rFonts w:cs="B Nazanin"/>
+          <w:sz w:val="36"/>
+          <w:szCs w:val="36"/>
+          <w:highlight w:val="green"/>
+          <w:lang w:bidi="fa-IR"/>
+        </w:rPr>
+        <w:t>Machine code</w:t>
+      </w:r>
+      <w:r>
+        <w:rPr>
+          <w:rFonts w:cs="B Nazanin" w:hint="cs"/>
+          <w:sz w:val="36"/>
+          <w:szCs w:val="36"/>
+          <w:highlight w:val="green"/>
+          <w:rtl/>
+          <w:lang w:bidi="fa-IR"/>
+        </w:rPr>
+        <w:t>)</w:t>
+      </w:r>
+      <w:r>
+        <w:rPr>
+          <w:rFonts w:cs="B Nazanin" w:hint="cs"/>
+          <w:sz w:val="36"/>
+          <w:szCs w:val="36"/>
+          <w:highlight w:val="green"/>
+          <w:rtl/>
+          <w:lang w:bidi="fa-IR"/>
+        </w:rPr>
+        <w:t xml:space="preserve"> </w:t>
+      </w:r>
+      <w:r>
+        <w:rPr>
+          <w:rFonts w:cs="B Nazanin" w:hint="cs"/>
+          <w:sz w:val="36"/>
+          <w:szCs w:val="36"/>
+          <w:highlight w:val="green"/>
+          <w:rtl/>
+          <w:lang w:bidi="fa-IR"/>
+        </w:rPr>
+        <w:t xml:space="preserve"> </w:t>
+      </w:r>
+      <w:r>
+        <w:rPr>
+          <w:rFonts w:cs="B Nazanin" w:hint="cs"/>
+          <w:sz w:val="36"/>
+          <w:szCs w:val="36"/>
+          <w:highlight w:val="green"/>
+          <w:rtl/>
+          <w:lang w:bidi="fa-IR"/>
+        </w:rPr>
+        <w:t xml:space="preserve">و با </w:t>
+      </w:r>
+      <w:r>
+        <w:rPr>
+          <w:rFonts w:cs="B Nazanin"/>
+          <w:sz w:val="36"/>
+          <w:szCs w:val="36"/>
+          <w:highlight w:val="green"/>
+          <w:rtl/>
+          <w:lang w:bidi="fa-IR"/>
+        </w:rPr>
+        <w:t>مسئول</w:t>
+      </w:r>
+      <w:r>
+        <w:rPr>
+          <w:rFonts w:cs="B Nazanin" w:hint="cs"/>
+          <w:sz w:val="36"/>
+          <w:szCs w:val="36"/>
+          <w:highlight w:val="green"/>
+          <w:rtl/>
+          <w:lang w:bidi="fa-IR"/>
+        </w:rPr>
+        <w:t>ی</w:t>
+      </w:r>
+      <w:r>
+        <w:rPr>
+          <w:rFonts w:cs="B Nazanin" w:hint="eastAsia"/>
+          <w:sz w:val="36"/>
+          <w:szCs w:val="36"/>
+          <w:highlight w:val="green"/>
+          <w:rtl/>
+          <w:lang w:bidi="fa-IR"/>
+        </w:rPr>
+        <w:t>ت</w:t>
+      </w:r>
+      <w:r>
+        <w:rPr>
+          <w:rFonts w:cs="B Nazanin" w:hint="cs"/>
+          <w:sz w:val="36"/>
+          <w:szCs w:val="36"/>
+          <w:highlight w:val="green"/>
+          <w:rtl/>
+          <w:lang w:bidi="fa-IR"/>
+        </w:rPr>
+        <w:t xml:space="preserve"> </w:t>
+      </w:r>
+      <w:r>
+        <w:rPr>
+          <w:rFonts w:cs="B Nazanin" w:hint="cs"/>
+          <w:sz w:val="36"/>
+          <w:szCs w:val="36"/>
+          <w:highlight w:val="green"/>
+          <w:rtl/>
+          <w:lang w:bidi="fa-IR"/>
+        </w:rPr>
+        <w:t xml:space="preserve">کامل سخت افزار </w:t>
       </w:r>
       <w:r>
         <w:rPr>
@@ -1452,7 +1612,6 @@
           <w:rFonts w:cs="B Nazanin"/>
           <w:sz w:val="36"/>
           <w:szCs w:val="36"/>
-          <w:rtl/>
           <w:lang w:bidi="fa-IR"/>
         </w:rPr>
       </w:pPr>
@@ -1518,7 +1677,232 @@
           <w:rtl/>
           <w:lang w:bidi="fa-IR"/>
         </w:rPr>
+        <w:t xml:space="preserve">مانند </w:t>
+      </w:r>
+      <w:r>
+        <w:rPr>
+          <w:rFonts w:cs="B Nazanin" w:hint="cs"/>
+          <w:sz w:val="36"/>
+          <w:szCs w:val="36"/>
+          <w:highlight w:val="yellow"/>
+          <w:rtl/>
+          <w:lang w:bidi="fa-IR"/>
+        </w:rPr>
         <w:t>(ماشین حساب تقویم یا ویرایشگر متن) یا کتابخانه ای می گویند</w:t>
+      </w:r>
+    </w:p>
+    <w:p>
+      <w:pPr>
+        <w:bidi/>
+        <w:spacing w:line="276" w:lineRule="auto"/>
+        <w:jc w:val="both"/>
+        <w:rPr>
+          <w:rFonts w:cs="B Nazanin"/>
+          <w:sz w:val="36"/>
+          <w:szCs w:val="36"/>
+          <w:lang w:bidi="fa-IR"/>
+        </w:rPr>
+      </w:pPr>
+      <w:r>
+        <w:rPr>
+          <w:rFonts w:cs="B Nazanin" w:hint="cs"/>
+          <w:sz w:val="36"/>
+          <w:szCs w:val="36"/>
+          <w:highlight w:val="yellow"/>
+          <w:rtl/>
+          <w:lang w:bidi="fa-IR"/>
+        </w:rPr>
+        <w:t>این دسته از برنامه ها تو</w:t>
+      </w:r>
+      <w:r>
+        <w:rPr>
+          <w:rFonts w:cs="B Nazanin" w:hint="cs"/>
+          <w:sz w:val="36"/>
+          <w:szCs w:val="36"/>
+          <w:highlight w:val="yellow"/>
+          <w:rtl/>
+          <w:lang w:bidi="fa-IR"/>
+        </w:rPr>
+        <w:t>ا</w:t>
+      </w:r>
+      <w:r>
+        <w:rPr>
+          <w:rFonts w:cs="B Nazanin" w:hint="cs"/>
+          <w:sz w:val="36"/>
+          <w:szCs w:val="36"/>
+          <w:highlight w:val="yellow"/>
+          <w:rtl/>
+          <w:lang w:bidi="fa-IR"/>
+        </w:rPr>
+        <w:t>بعی را پیاده سازی می کنند که مکرر</w:t>
+      </w:r>
+      <w:r>
+        <w:rPr>
+          <w:rFonts w:cs="B Nazanin" w:hint="cs"/>
+          <w:sz w:val="36"/>
+          <w:szCs w:val="36"/>
+          <w:highlight w:val="yellow"/>
+          <w:rtl/>
+          <w:lang w:bidi="fa-IR"/>
+        </w:rPr>
+        <w:t>ا</w:t>
+      </w:r>
+      <w:r>
+        <w:rPr>
+          <w:rFonts w:cs="B Nazanin" w:hint="cs"/>
+          <w:sz w:val="36"/>
+          <w:szCs w:val="36"/>
+          <w:highlight w:val="yellow"/>
+          <w:rtl/>
+          <w:lang w:bidi="fa-IR"/>
+        </w:rPr>
+        <w:t xml:space="preserve"> مورد استفاده قرار می گیرد</w:t>
+      </w:r>
+      <w:r>
+        <w:rPr>
+          <w:rFonts w:cs="B Nazanin" w:hint="cs"/>
+          <w:sz w:val="36"/>
+          <w:szCs w:val="36"/>
+          <w:rtl/>
+          <w:lang w:bidi="fa-IR"/>
+        </w:rPr>
+        <w:t xml:space="preserve"> </w:t>
+      </w:r>
+      <w:r>
+        <w:rPr>
+          <w:rFonts w:cs="B Nazanin" w:hint="cs"/>
+          <w:sz w:val="36"/>
+          <w:szCs w:val="36"/>
+          <w:highlight w:val="yellow"/>
+          <w:rtl/>
+          <w:lang w:bidi="fa-IR"/>
+        </w:rPr>
+        <w:t xml:space="preserve">و </w:t>
+      </w:r>
+      <w:r>
+        <w:rPr>
+          <w:rFonts w:cs="B Nazanin" w:hint="cs"/>
+          <w:sz w:val="36"/>
+          <w:szCs w:val="36"/>
+          <w:highlight w:val="yellow"/>
+          <w:rtl/>
+          <w:lang w:bidi="fa-IR"/>
+        </w:rPr>
+        <w:t>به ایجاد برنامه مدیریت فایل ها و کنترل دستگاه های ورودی و خروجی کمک می کند</w:t>
+      </w:r>
+      <w:r>
+        <w:rPr>
+          <w:rFonts w:cs="B Nazanin" w:hint="cs"/>
+          <w:sz w:val="36"/>
+          <w:szCs w:val="36"/>
+          <w:rtl/>
+          <w:lang w:bidi="fa-IR"/>
+        </w:rPr>
+        <w:t xml:space="preserve"> </w:t>
+      </w:r>
+      <w:r>
+        <w:rPr>
+          <w:rFonts w:cs="B Nazanin" w:hint="cs"/>
+          <w:sz w:val="36"/>
+          <w:szCs w:val="36"/>
+          <w:rtl/>
+          <w:lang w:bidi="fa-IR"/>
+        </w:rPr>
+        <w:t>،</w:t>
+      </w:r>
+      <w:r>
+        <w:rPr>
+          <w:rFonts w:cs="B Nazanin" w:hint="cs"/>
+          <w:sz w:val="36"/>
+          <w:szCs w:val="36"/>
+          <w:rtl/>
+          <w:lang w:bidi="fa-IR"/>
+        </w:rPr>
+        <w:t xml:space="preserve"> </w:t>
+      </w:r>
+      <w:r>
+        <w:rPr>
+          <w:rFonts w:cs="B Nazanin" w:hint="cs"/>
+          <w:sz w:val="36"/>
+          <w:szCs w:val="36"/>
+          <w:rtl/>
+          <w:lang w:bidi="fa-IR"/>
+        </w:rPr>
+        <w:t>برنامه ساز از این امکانات برای توسعه برنامه کاربردی استفاده</w:t>
+      </w:r>
+      <w:r>
+        <w:rPr>
+          <w:rFonts w:cs="B Nazanin" w:hint="cs"/>
+          <w:sz w:val="36"/>
+          <w:szCs w:val="36"/>
+          <w:rtl/>
+          <w:lang w:bidi="fa-IR"/>
+        </w:rPr>
+        <w:t xml:space="preserve"> می کند و</w:t>
+      </w:r>
+      <w:r>
+        <w:rPr>
+          <w:rFonts w:cs="B Nazanin" w:hint="cs"/>
+          <w:sz w:val="36"/>
+          <w:szCs w:val="36"/>
+          <w:rtl/>
+          <w:lang w:bidi="fa-IR"/>
+        </w:rPr>
+        <w:t xml:space="preserve"> </w:t>
+      </w:r>
+      <w:r>
+        <w:rPr>
+          <w:rFonts w:cs="B Nazanin" w:hint="cs"/>
+          <w:sz w:val="36"/>
+          <w:szCs w:val="36"/>
+          <w:highlight w:val="yellow"/>
+          <w:rtl/>
+          <w:lang w:bidi="fa-IR"/>
+        </w:rPr>
+        <w:t xml:space="preserve">برنامه های کاربردی </w:t>
+      </w:r>
+      <w:r>
+        <w:rPr>
+          <w:rFonts w:cs="B Nazanin" w:hint="cs"/>
+          <w:sz w:val="36"/>
+          <w:szCs w:val="36"/>
+          <w:highlight w:val="yellow"/>
+          <w:rtl/>
+          <w:lang w:bidi="fa-IR"/>
+        </w:rPr>
+        <w:t xml:space="preserve">در </w:t>
+      </w:r>
+      <w:r>
+        <w:rPr>
+          <w:rFonts w:cs="B Nazanin" w:hint="cs"/>
+          <w:sz w:val="36"/>
+          <w:szCs w:val="36"/>
+          <w:highlight w:val="yellow"/>
+          <w:rtl/>
+          <w:lang w:bidi="fa-IR"/>
+        </w:rPr>
+        <w:t xml:space="preserve">حین اجرا ، </w:t>
+      </w:r>
+      <w:r>
+        <w:rPr>
+          <w:rFonts w:cs="B Nazanin" w:hint="cs"/>
+          <w:sz w:val="36"/>
+          <w:szCs w:val="36"/>
+          <w:highlight w:val="yellow"/>
+          <w:rtl/>
+          <w:lang w:bidi="fa-IR"/>
+        </w:rPr>
+        <w:t>برنامه های سودمند برای انجام برخی وظایف احظار می کند</w:t>
+      </w:r>
+      <w:r>
+        <w:rPr>
+          <w:rFonts w:cs="B Nazanin" w:hint="cs"/>
+          <w:sz w:val="36"/>
+          <w:szCs w:val="36"/>
+          <w:rtl/>
+          <w:lang w:bidi="fa-IR"/>
+        </w:rPr>
+        <w:t xml:space="preserve"> </w:t>
       </w:r>
     </w:p>
     <w:p>
@@ -1544,6 +1928,7 @@
           <w:rFonts w:cs="B Nazanin"/>
           <w:sz w:val="36"/>
           <w:szCs w:val="36"/>
+          <w:rtl/>
           <w:lang w:bidi="fa-IR"/>
         </w:rPr>
       </w:pPr>
@@ -1556,51 +1941,29 @@
           <w:rtl/>
           <w:lang w:bidi="fa-IR"/>
         </w:rPr>
-        <w:t>این دسته از برنامه ها تو</w:t>
-      </w:r>
-      <w:r>
-        <w:rPr>
-          <w:rFonts w:cs="B Nazanin" w:hint="cs"/>
-          <w:sz w:val="36"/>
-          <w:szCs w:val="36"/>
-          <w:highlight w:val="yellow"/>
-          <w:rtl/>
-          <w:lang w:bidi="fa-IR"/>
-        </w:rPr>
-        <w:t>ا</w:t>
-      </w:r>
-      <w:r>
-        <w:rPr>
-          <w:rFonts w:cs="B Nazanin" w:hint="cs"/>
-          <w:sz w:val="36"/>
-          <w:szCs w:val="36"/>
-          <w:highlight w:val="yellow"/>
-          <w:rtl/>
-          <w:lang w:bidi="fa-IR"/>
-        </w:rPr>
-        <w:t>بعی را پیاده سازی می کنند که مکرر</w:t>
-      </w:r>
-      <w:r>
-        <w:rPr>
-          <w:rFonts w:cs="B Nazanin" w:hint="cs"/>
-          <w:sz w:val="36"/>
-          <w:szCs w:val="36"/>
-          <w:highlight w:val="yellow"/>
-          <w:rtl/>
-          <w:lang w:bidi="fa-IR"/>
-        </w:rPr>
-        <w:t>ا</w:t>
-      </w:r>
-      <w:r>
-        <w:rPr>
-          <w:rFonts w:cs="B Nazanin" w:hint="cs"/>
-          <w:sz w:val="36"/>
-          <w:szCs w:val="36"/>
-          <w:highlight w:val="yellow"/>
-          <w:rtl/>
-          <w:lang w:bidi="fa-IR"/>
-        </w:rPr>
-        <w:t xml:space="preserve"> مورد استفاده قرار می گیرد</w:t>
+        <w:t>مهم ترین برنامه سیستم</w:t>
+      </w:r>
+      <w:r>
+        <w:rPr>
+          <w:rFonts w:cs="B Nazanin" w:hint="cs"/>
+          <w:sz w:val="36"/>
+          <w:szCs w:val="36"/>
+          <w:highlight w:val="yellow"/>
+          <w:rtl/>
+          <w:lang w:bidi="fa-IR"/>
+        </w:rPr>
+        <w:t>،</w:t>
+      </w:r>
+      <w:r>
+        <w:rPr>
+          <w:rFonts w:cs="B Nazanin" w:hint="cs"/>
+          <w:sz w:val="36"/>
+          <w:szCs w:val="36"/>
+          <w:highlight w:val="yellow"/>
+          <w:rtl/>
+          <w:lang w:bidi="fa-IR"/>
+        </w:rPr>
+        <w:t xml:space="preserve"> سیستم عامل است</w:t>
       </w:r>
       <w:r>
         <w:rPr>
@@ -1617,22 +1980,21 @@
           <w:rFonts w:cs="B Nazanin" w:hint="cs"/>
           <w:sz w:val="36"/>
           <w:szCs w:val="36"/>
-          <w:highlight w:val="yellow"/>
-          <w:rtl/>
-          <w:lang w:bidi="fa-IR"/>
-        </w:rPr>
-        <w:t xml:space="preserve">و </w:t>
-      </w:r>
-      <w:r>
-        <w:rPr>
-          <w:rFonts w:cs="B Nazanin" w:hint="cs"/>
-          <w:sz w:val="36"/>
-          <w:szCs w:val="36"/>
-          <w:highlight w:val="yellow"/>
-          <w:rtl/>
-          <w:lang w:bidi="fa-IR"/>
-        </w:rPr>
-        <w:t>به ایجاد برنامه مدیریت فایل ها و کنترل دستگاه های ورودی و خروجی کمک می کند</w:t>
+          <w:highlight w:val="green"/>
+          <w:rtl/>
+          <w:lang w:bidi="fa-IR"/>
+        </w:rPr>
+        <w:t>سیستم عامل سخت افزار را از دید برنامه ساز مخفی می کند</w:t>
+      </w:r>
+      <w:r>
+        <w:rPr>
+          <w:rFonts w:cs="B Nazanin" w:hint="cs"/>
+          <w:sz w:val="36"/>
+          <w:szCs w:val="36"/>
+          <w:rtl/>
+          <w:lang w:bidi="fa-IR"/>
+        </w:rPr>
+        <w:t xml:space="preserve"> و</w:t>
       </w:r>
       <w:r>
         <w:rPr>
@@ -1652,6 +2014,36 @@
           <w:rtl/>
           <w:lang w:bidi="fa-IR"/>
         </w:rPr>
+        <w:t xml:space="preserve"> واسط ساده ای در اختیار کاربر قرار می دهد تا از سیستم به</w:t>
+      </w:r>
+      <w:r>
+        <w:rPr>
+          <w:rFonts w:cs="B Nazanin" w:hint="cs"/>
+          <w:sz w:val="36"/>
+          <w:szCs w:val="36"/>
+          <w:rtl/>
+          <w:lang w:bidi="fa-IR"/>
+        </w:rPr>
+        <w:t xml:space="preserve"> آ</w:t>
+      </w:r>
+      <w:r>
+        <w:rPr>
+          <w:rFonts w:cs="B Nazanin" w:hint="cs"/>
+          <w:sz w:val="36"/>
+          <w:szCs w:val="36"/>
+          <w:rtl/>
+          <w:lang w:bidi="fa-IR"/>
+        </w:rPr>
+        <w:t xml:space="preserve">سانی استفاده کند </w:t>
+      </w:r>
+      <w:r>
+        <w:rPr>
+          <w:rFonts w:cs="B Nazanin" w:hint="cs"/>
+          <w:sz w:val="36"/>
+          <w:szCs w:val="36"/>
+          <w:rtl/>
+          <w:lang w:bidi="fa-IR"/>
+        </w:rPr>
         <w:t>،</w:t>
       </w:r>
       <w:r>
@@ -1662,91 +2054,47 @@
           <w:rtl/>
           <w:lang w:bidi="fa-IR"/>
         </w:rPr>
-        <w:t xml:space="preserve"> </w:t>
-      </w:r>
-      <w:r>
-        <w:rPr>
-          <w:rFonts w:cs="B Nazanin" w:hint="cs"/>
-          <w:sz w:val="36"/>
-          <w:szCs w:val="36"/>
-          <w:rtl/>
-          <w:lang w:bidi="fa-IR"/>
-        </w:rPr>
-        <w:t>برنامه ساز از این امکانات برای توسعه برنامه کاربردی استفاده</w:t>
-      </w:r>
-      <w:r>
-        <w:rPr>
-          <w:rFonts w:cs="B Nazanin" w:hint="cs"/>
-          <w:sz w:val="36"/>
-          <w:szCs w:val="36"/>
-          <w:rtl/>
-          <w:lang w:bidi="fa-IR"/>
-        </w:rPr>
-        <w:t xml:space="preserve"> می کند و</w:t>
-      </w:r>
-      <w:r>
-        <w:rPr>
-          <w:rFonts w:cs="B Nazanin" w:hint="cs"/>
-          <w:sz w:val="36"/>
-          <w:szCs w:val="36"/>
-          <w:rtl/>
-          <w:lang w:bidi="fa-IR"/>
-        </w:rPr>
-        <w:t xml:space="preserve"> </w:t>
-      </w:r>
-      <w:r>
-        <w:rPr>
-          <w:rFonts w:cs="B Nazanin" w:hint="cs"/>
-          <w:sz w:val="36"/>
-          <w:szCs w:val="36"/>
-          <w:highlight w:val="yellow"/>
-          <w:rtl/>
-          <w:lang w:bidi="fa-IR"/>
-        </w:rPr>
-        <w:t xml:space="preserve">برنامه های کاربردی </w:t>
-      </w:r>
-      <w:r>
-        <w:rPr>
-          <w:rFonts w:cs="B Nazanin" w:hint="cs"/>
-          <w:sz w:val="36"/>
-          <w:szCs w:val="36"/>
-          <w:highlight w:val="yellow"/>
-          <w:rtl/>
-          <w:lang w:bidi="fa-IR"/>
-        </w:rPr>
-        <w:t xml:space="preserve">در </w:t>
-      </w:r>
-      <w:r>
-        <w:rPr>
-          <w:rFonts w:cs="B Nazanin" w:hint="cs"/>
-          <w:sz w:val="36"/>
-          <w:szCs w:val="36"/>
-          <w:highlight w:val="yellow"/>
-          <w:rtl/>
-          <w:lang w:bidi="fa-IR"/>
-        </w:rPr>
-        <w:t xml:space="preserve">حین اجرا ، </w:t>
-      </w:r>
-      <w:r>
-        <w:rPr>
-          <w:rFonts w:cs="B Nazanin" w:hint="cs"/>
-          <w:sz w:val="36"/>
-          <w:szCs w:val="36"/>
-          <w:highlight w:val="yellow"/>
-          <w:rtl/>
-          <w:lang w:bidi="fa-IR"/>
-        </w:rPr>
-        <w:t>برنامه های سودمند برای انجام برخی وظایف احظار می کند</w:t>
-      </w:r>
-      <w:r>
-        <w:rPr>
-          <w:rFonts w:cs="B Nazanin" w:hint="cs"/>
-          <w:sz w:val="36"/>
-          <w:szCs w:val="36"/>
-          <w:rtl/>
-          <w:lang w:bidi="fa-IR"/>
-        </w:rPr>
-        <w:t xml:space="preserve"> </w:t>
+        <w:t xml:space="preserve">سیستم عامل به عنوان یک میانجی عمل می کند تا برنامه ساز و برنامه های کاربردی </w:t>
+      </w:r>
+      <w:r>
+        <w:rPr>
+          <w:rFonts w:cs="B Nazanin" w:hint="cs"/>
+          <w:sz w:val="36"/>
+          <w:szCs w:val="36"/>
+          <w:rtl/>
+          <w:lang w:bidi="fa-IR"/>
+        </w:rPr>
+        <w:t>آ</w:t>
+      </w:r>
+      <w:r>
+        <w:rPr>
+          <w:rFonts w:cs="B Nazanin" w:hint="cs"/>
+          <w:sz w:val="36"/>
+          <w:szCs w:val="36"/>
+          <w:rtl/>
+          <w:lang w:bidi="fa-IR"/>
+        </w:rPr>
+        <w:t xml:space="preserve">سان تر به </w:t>
+      </w:r>
+      <w:r>
+        <w:rPr>
+          <w:rFonts w:cs="B Nazanin" w:hint="cs"/>
+          <w:sz w:val="36"/>
+          <w:szCs w:val="36"/>
+          <w:rtl/>
+          <w:lang w:bidi="fa-IR"/>
+        </w:rPr>
+        <w:t>آ</w:t>
+      </w:r>
+      <w:r>
+        <w:rPr>
+          <w:rFonts w:cs="B Nazanin" w:hint="cs"/>
+          <w:sz w:val="36"/>
+          <w:szCs w:val="36"/>
+          <w:rtl/>
+          <w:lang w:bidi="fa-IR"/>
+        </w:rPr>
+        <w:t>ن امکانات و خدمات دسترسی داشته باشند و از آن ها استفاده کند</w:t>
       </w:r>
     </w:p>
     <w:p>
@@ -1758,7 +2106,7 @@
           <w:rFonts w:cs="B Nazanin"/>
           <w:sz w:val="36"/>
           <w:szCs w:val="36"/>
-          <w:highlight w:val="yellow"/>
+          <w:rtl/>
           <w:lang w:bidi="fa-IR"/>
         </w:rPr>
       </w:pPr>
@@ -1772,183 +2120,6 @@
           <w:rFonts w:cs="B Nazanin"/>
           <w:sz w:val="36"/>
           <w:szCs w:val="36"/>
-          <w:lang w:bidi="fa-IR"/>
-        </w:rPr>
-      </w:pPr>
-      <w:r>
-        <w:rPr>
-          <w:rFonts w:cs="B Nazanin" w:hint="cs"/>
-          <w:sz w:val="36"/>
-          <w:szCs w:val="36"/>
-          <w:highlight w:val="yellow"/>
-          <w:rtl/>
-          <w:lang w:bidi="fa-IR"/>
-        </w:rPr>
-        <w:t>مهم ترین برنامه سیستم</w:t>
-      </w:r>
-      <w:r>
-        <w:rPr>
-          <w:rFonts w:cs="B Nazanin" w:hint="cs"/>
-          <w:sz w:val="36"/>
-          <w:szCs w:val="36"/>
-          <w:highlight w:val="yellow"/>
-          <w:rtl/>
-          <w:lang w:bidi="fa-IR"/>
-        </w:rPr>
-        <w:t>،</w:t>
-      </w:r>
-      <w:r>
-        <w:rPr>
-          <w:rFonts w:cs="B Nazanin" w:hint="cs"/>
-          <w:sz w:val="36"/>
-          <w:szCs w:val="36"/>
-          <w:highlight w:val="yellow"/>
-          <w:rtl/>
-          <w:lang w:bidi="fa-IR"/>
-        </w:rPr>
-        <w:t xml:space="preserve"> سیستم عامل است</w:t>
-      </w:r>
-      <w:r>
-        <w:rPr>
-          <w:rFonts w:cs="B Nazanin" w:hint="cs"/>
-          <w:sz w:val="36"/>
-          <w:szCs w:val="36"/>
-          <w:rtl/>
-          <w:lang w:bidi="fa-IR"/>
-        </w:rPr>
-        <w:t xml:space="preserve"> </w:t>
-      </w:r>
-      <w:r>
-        <w:rPr>
-          <w:rFonts w:cs="B Nazanin" w:hint="cs"/>
-          <w:sz w:val="36"/>
-          <w:szCs w:val="36"/>
-          <w:highlight w:val="green"/>
-          <w:rtl/>
-          <w:lang w:bidi="fa-IR"/>
-        </w:rPr>
-        <w:t>سیستم عامل سخت افزار را از دید برنامه ساز مخفی می کند</w:t>
-      </w:r>
-      <w:r>
-        <w:rPr>
-          <w:rFonts w:cs="B Nazanin" w:hint="cs"/>
-          <w:sz w:val="36"/>
-          <w:szCs w:val="36"/>
-          <w:rtl/>
-          <w:lang w:bidi="fa-IR"/>
-        </w:rPr>
-        <w:t xml:space="preserve"> و</w:t>
-      </w:r>
-      <w:r>
-        <w:rPr>
-          <w:rFonts w:cs="B Nazanin" w:hint="cs"/>
-          <w:sz w:val="36"/>
-          <w:szCs w:val="36"/>
-          <w:rtl/>
-          <w:lang w:bidi="fa-IR"/>
-        </w:rPr>
-        <w:t xml:space="preserve"> </w:t>
-      </w:r>
-      <w:r>
-        <w:rPr>
-          <w:rFonts w:cs="B Nazanin" w:hint="cs"/>
-          <w:sz w:val="36"/>
-          <w:szCs w:val="36"/>
-          <w:rtl/>
-          <w:lang w:bidi="fa-IR"/>
-        </w:rPr>
-        <w:t xml:space="preserve"> واسط ساده ای در اختیار کاربر قرار می دهد تا از سیستم به</w:t>
-      </w:r>
-      <w:r>
-        <w:rPr>
-          <w:rFonts w:cs="B Nazanin" w:hint="cs"/>
-          <w:sz w:val="36"/>
-          <w:szCs w:val="36"/>
-          <w:rtl/>
-          <w:lang w:bidi="fa-IR"/>
-        </w:rPr>
-        <w:t xml:space="preserve"> آ</w:t>
-      </w:r>
-      <w:r>
-        <w:rPr>
-          <w:rFonts w:cs="B Nazanin" w:hint="cs"/>
-          <w:sz w:val="36"/>
-          <w:szCs w:val="36"/>
-          <w:rtl/>
-          <w:lang w:bidi="fa-IR"/>
-        </w:rPr>
-        <w:t xml:space="preserve">سانی استفاده کند </w:t>
-      </w:r>
-      <w:r>
-        <w:rPr>
-          <w:rFonts w:cs="B Nazanin" w:hint="cs"/>
-          <w:sz w:val="36"/>
-          <w:szCs w:val="36"/>
-          <w:rtl/>
-          <w:lang w:bidi="fa-IR"/>
-        </w:rPr>
-        <w:t>،</w:t>
-      </w:r>
-      <w:r>
-        <w:rPr>
-          <w:rFonts w:cs="B Nazanin" w:hint="cs"/>
-          <w:sz w:val="36"/>
-          <w:szCs w:val="36"/>
-          <w:rtl/>
-          <w:lang w:bidi="fa-IR"/>
-        </w:rPr>
-        <w:t xml:space="preserve">سیستم عامل به عنوان یک میانجی عمل می کند تا برنامه ساز و برنامه های کاربردی </w:t>
-      </w:r>
-      <w:r>
-        <w:rPr>
-          <w:rFonts w:cs="B Nazanin" w:hint="cs"/>
-          <w:sz w:val="36"/>
-          <w:szCs w:val="36"/>
-          <w:rtl/>
-          <w:lang w:bidi="fa-IR"/>
-        </w:rPr>
-        <w:t>آ</w:t>
-      </w:r>
-      <w:r>
-        <w:rPr>
-          <w:rFonts w:cs="B Nazanin" w:hint="cs"/>
-          <w:sz w:val="36"/>
-          <w:szCs w:val="36"/>
-          <w:rtl/>
-          <w:lang w:bidi="fa-IR"/>
-        </w:rPr>
-        <w:t xml:space="preserve">سان تر به </w:t>
-      </w:r>
-      <w:r>
-        <w:rPr>
-          <w:rFonts w:cs="B Nazanin" w:hint="cs"/>
-          <w:sz w:val="36"/>
-          <w:szCs w:val="36"/>
-          <w:rtl/>
-          <w:lang w:bidi="fa-IR"/>
-        </w:rPr>
-        <w:t>آ</w:t>
-      </w:r>
-      <w:r>
-        <w:rPr>
-          <w:rFonts w:cs="B Nazanin" w:hint="cs"/>
-          <w:sz w:val="36"/>
-          <w:szCs w:val="36"/>
-          <w:rtl/>
-          <w:lang w:bidi="fa-IR"/>
-        </w:rPr>
-        <w:t>ن امکانات و خدمات دسترسی داشته باشند و از آن ها استفاده کند</w:t>
-      </w:r>
-    </w:p>
-    <w:p>
-      <w:pPr>
-        <w:bidi/>
-        <w:spacing w:line="276" w:lineRule="auto"/>
-        <w:jc w:val="both"/>
-        <w:rPr>
-          <w:rFonts w:cs="B Nazanin"/>
-          <w:sz w:val="36"/>
-          <w:szCs w:val="36"/>
           <w:rtl/>
           <w:lang w:bidi="fa-IR"/>
         </w:rPr>
@@ -2011,6 +2182,7 @@
           <w:rFonts w:cs="B Nazanin"/>
           <w:sz w:val="36"/>
           <w:szCs w:val="36"/>
+          <w:u w:val="single"/>
           <w:rtl/>
           <w:lang w:bidi="fa-IR"/>
         </w:rPr>
@@ -2190,7 +2362,99 @@
           <w:rtl/>
           <w:lang w:bidi="fa-IR"/>
         </w:rPr>
-        <w:t>را برای کمک به برنامه ساز در ایجاد برنامه ارایه می کند</w:t>
+        <w:t>را برای کمک به ب</w:t>
+      </w:r>
+      <w:r>
+        <w:rPr>
+          <w:rFonts w:cs="B Nazanin" w:hint="cs"/>
+          <w:sz w:val="36"/>
+          <w:szCs w:val="36"/>
+          <w:rtl/>
+          <w:lang w:bidi="fa-IR"/>
+        </w:rPr>
+        <w:t>رنامه ساز در ایجاد برنامه ارا</w:t>
+      </w:r>
+      <w:r>
+        <w:rPr>
+          <w:rFonts w:cs="B Nazanin"/>
+          <w:sz w:val="36"/>
+          <w:szCs w:val="36"/>
+          <w:rtl/>
+          <w:lang w:bidi="fa-IR"/>
+        </w:rPr>
+        <w:t>ئ</w:t>
+      </w:r>
+      <w:r>
+        <w:rPr>
+          <w:rFonts w:cs="B Nazanin" w:hint="cs"/>
+          <w:sz w:val="36"/>
+          <w:szCs w:val="36"/>
+          <w:rtl/>
+          <w:lang w:bidi="fa-IR"/>
+        </w:rPr>
+        <w:t xml:space="preserve">ه </w:t>
+      </w:r>
+      <w:r>
+        <w:rPr>
+          <w:rFonts w:cs="B Nazanin" w:hint="cs"/>
+          <w:sz w:val="36"/>
+          <w:szCs w:val="36"/>
+          <w:rtl/>
+          <w:lang w:bidi="fa-IR"/>
+        </w:rPr>
+        <w:t>می کند</w:t>
+      </w:r>
+      <w:r>
+        <w:rPr>
+          <w:rFonts w:cs="B Nazanin" w:hint="cs"/>
+          <w:sz w:val="36"/>
+          <w:szCs w:val="36"/>
+          <w:rtl/>
+          <w:lang w:bidi="fa-IR"/>
+        </w:rPr>
+        <w:t xml:space="preserve">، </w:t>
+      </w:r>
+      <w:r>
+        <w:rPr>
+          <w:rFonts w:cs="B Nazanin" w:hint="cs"/>
+          <w:sz w:val="36"/>
+          <w:szCs w:val="36"/>
+          <w:highlight w:val="yellow"/>
+          <w:rtl/>
+          <w:lang w:bidi="fa-IR"/>
+        </w:rPr>
+        <w:t xml:space="preserve">معمولا این خدمات به شکل برنامه های سودمند </w:t>
+      </w:r>
+      <w:r>
+        <w:rPr>
+          <w:rFonts w:cs="B Nazanin"/>
+          <w:sz w:val="36"/>
+          <w:szCs w:val="36"/>
+          <w:highlight w:val="yellow"/>
+          <w:lang w:bidi="fa-IR"/>
+        </w:rPr>
+        <w:t xml:space="preserve"> (Utility) </w:t>
+      </w:r>
+      <w:r>
+        <w:rPr>
+          <w:rFonts w:cs="B Nazanin" w:hint="cs"/>
+          <w:sz w:val="36"/>
+          <w:szCs w:val="36"/>
+          <w:highlight w:val="yellow"/>
+          <w:rtl/>
+          <w:lang w:bidi="fa-IR"/>
+        </w:rPr>
+        <w:t>هستند</w:t>
+      </w:r>
+      <w:r>
+        <w:rPr>
+          <w:rFonts w:cs="B Nazanin" w:hint="cs"/>
+          <w:sz w:val="36"/>
+          <w:szCs w:val="36"/>
+          <w:rtl/>
+          <w:lang w:bidi="fa-IR"/>
+        </w:rPr>
+        <w:t>،</w:t>
       </w:r>
       <w:r>
         <w:rPr>
@@ -2207,58 +2471,7 @@
           <w:rFonts w:cs="B Nazanin" w:hint="cs"/>
           <w:sz w:val="36"/>
           <w:szCs w:val="36"/>
-          <w:rtl/>
-          <w:lang w:bidi="fa-IR"/>
-        </w:rPr>
-        <w:t xml:space="preserve">، </w:t>
-      </w:r>
-      <w:r>
-        <w:rPr>
-          <w:rFonts w:cs="B Nazanin" w:hint="cs"/>
-          <w:sz w:val="36"/>
-          <w:szCs w:val="36"/>
-          <w:highlight w:val="yellow"/>
-          <w:rtl/>
-          <w:lang w:bidi="fa-IR"/>
-        </w:rPr>
-        <w:t xml:space="preserve">معمولا این خدمات به شکل برنامه های سودمند </w:t>
-      </w:r>
-      <w:r>
-        <w:rPr>
-          <w:rFonts w:cs="B Nazanin"/>
-          <w:sz w:val="36"/>
-          <w:szCs w:val="36"/>
-          <w:highlight w:val="yellow"/>
-          <w:lang w:bidi="fa-IR"/>
-        </w:rPr>
-        <w:t xml:space="preserve"> (Utility) </w:t>
-      </w:r>
-      <w:r>
-        <w:rPr>
-          <w:rFonts w:cs="B Nazanin" w:hint="cs"/>
-          <w:sz w:val="36"/>
-          <w:szCs w:val="36"/>
-          <w:highlight w:val="yellow"/>
-          <w:rtl/>
-          <w:lang w:bidi="fa-IR"/>
-        </w:rPr>
-        <w:t>هستند</w:t>
-      </w:r>
-      <w:r>
-        <w:rPr>
-          <w:rFonts w:cs="B Nazanin" w:hint="cs"/>
-          <w:sz w:val="36"/>
-          <w:szCs w:val="36"/>
-          <w:rtl/>
-          <w:lang w:bidi="fa-IR"/>
-        </w:rPr>
-        <w:t>،</w:t>
-      </w:r>
-      <w:r>
-        <w:rPr>
-          <w:rFonts w:cs="B Nazanin" w:hint="cs"/>
-          <w:sz w:val="36"/>
-          <w:szCs w:val="36"/>
+          <w:u w:val="single"/>
           <w:rtl/>
           <w:lang w:bidi="fa-IR"/>
         </w:rPr>
@@ -2270,6 +2483,7 @@
           <w:sz w:val="36"/>
           <w:szCs w:val="36"/>
           <w:highlight w:val="yellow"/>
+          <w:u w:val="single"/>
           <w:rtl/>
           <w:lang w:bidi="fa-IR"/>
         </w:rPr>
@@ -2281,6 +2495,7 @@
           <w:sz w:val="36"/>
           <w:szCs w:val="36"/>
           <w:highlight w:val="yellow"/>
+          <w:u w:val="single"/>
           <w:rtl/>
           <w:lang w:bidi="fa-IR"/>
         </w:rPr>
@@ -2292,6 +2507,7 @@
           <w:sz w:val="36"/>
           <w:szCs w:val="36"/>
           <w:highlight w:val="yellow"/>
+          <w:u w:val="single"/>
           <w:rtl/>
           <w:lang w:bidi="fa-IR"/>
         </w:rPr>
@@ -2303,6 +2519,7 @@
           <w:sz w:val="36"/>
           <w:szCs w:val="36"/>
           <w:highlight w:val="yellow"/>
+          <w:u w:val="single"/>
           <w:rtl/>
           <w:lang w:bidi="fa-IR"/>
         </w:rPr>
@@ -2334,6 +2551,7 @@
           <w:sz w:val="36"/>
           <w:szCs w:val="36"/>
           <w:highlight w:val="yellow"/>
+          <w:u w:val="single"/>
           <w:rtl/>
           <w:lang w:bidi="fa-IR"/>
         </w:rPr>
@@ -2345,6 +2563,7 @@
           <w:sz w:val="36"/>
           <w:szCs w:val="36"/>
           <w:highlight w:val="yellow"/>
+          <w:u w:val="single"/>
           <w:rtl/>
           <w:lang w:bidi="fa-IR"/>
         </w:rPr>
@@ -2427,7 +2646,31 @@
           <w:szCs w:val="40"/>
           <w:lang w:bidi="fa-IR"/>
         </w:rPr>
-        <w:t>Program execution</w:t>
+        <w:t xml:space="preserve">Program </w:t>
+      </w:r>
+      <w:r>
+        <w:rPr>
+          <w:rFonts w:cs="B Nazanin"/>
+          <w:b/>
+          <w:bCs/>
+          <w:color w:val="4472C4" w:themeColor="accent1"/>
+          <w:sz w:val="40"/>
+          <w:szCs w:val="40"/>
+          <w:lang w:bidi="fa-IR"/>
+        </w:rPr>
+        <w:t>E</w:t>
+      </w:r>
+      <w:r>
+        <w:rPr>
+          <w:rFonts w:cs="B Nazanin"/>
+          <w:b/>
+          <w:bCs/>
+          <w:color w:val="4472C4" w:themeColor="accent1"/>
+          <w:sz w:val="40"/>
+          <w:szCs w:val="40"/>
+          <w:lang w:bidi="fa-IR"/>
+        </w:rPr>
+        <w:t>xecution</w:t>
       </w:r>
       <w:r>
         <w:rPr>
@@ -2646,7 +2889,31 @@
           <w:szCs w:val="40"/>
           <w:lang w:bidi="fa-IR"/>
         </w:rPr>
-        <w:t xml:space="preserve">(I/O management) </w:t>
+        <w:t xml:space="preserve">(I/O </w:t>
+      </w:r>
+      <w:r>
+        <w:rPr>
+          <w:rFonts w:cs="B Nazanin"/>
+          <w:b/>
+          <w:bCs/>
+          <w:color w:val="4472C4" w:themeColor="accent1"/>
+          <w:sz w:val="40"/>
+          <w:szCs w:val="40"/>
+          <w:lang w:bidi="fa-IR"/>
+        </w:rPr>
+        <w:t>M</w:t>
+      </w:r>
+      <w:r>
+        <w:rPr>
+          <w:rFonts w:cs="B Nazanin"/>
+          <w:b/>
+          <w:bCs/>
+          <w:color w:val="4472C4" w:themeColor="accent1"/>
+          <w:sz w:val="40"/>
+          <w:szCs w:val="40"/>
+          <w:lang w:bidi="fa-IR"/>
+        </w:rPr>
+        <w:t xml:space="preserve">anagement) </w:t>
       </w:r>
       <w:r>
         <w:rPr>
@@ -2860,6 +3127,7 @@
           <w:rtl/>
           <w:lang w:bidi="fa-IR"/>
         </w:rPr>
+        <w:lastRenderedPageBreak/>
         <w:t>دسترسی کنترل شده به فایل ها</w:t>
       </w:r>
       <w:r>
@@ -3118,7 +3386,31 @@
           <w:szCs w:val="40"/>
           <w:lang w:bidi="fa-IR"/>
         </w:rPr>
-        <w:t xml:space="preserve"> (Access control)</w:t>
+        <w:t xml:space="preserve"> (Access </w:t>
+      </w:r>
+      <w:r>
+        <w:rPr>
+          <w:rFonts w:cs="B Nazanin"/>
+          <w:b/>
+          <w:bCs/>
+          <w:color w:val="4472C4" w:themeColor="accent1"/>
+          <w:sz w:val="40"/>
+          <w:szCs w:val="40"/>
+          <w:lang w:bidi="fa-IR"/>
+        </w:rPr>
+        <w:t>C</w:t>
+      </w:r>
+      <w:r>
+        <w:rPr>
+          <w:rFonts w:cs="B Nazanin"/>
+          <w:b/>
+          <w:bCs/>
+          <w:color w:val="4472C4" w:themeColor="accent1"/>
+          <w:sz w:val="40"/>
+          <w:szCs w:val="40"/>
+          <w:lang w:bidi="fa-IR"/>
+        </w:rPr>
+        <w:t>ontrol)</w:t>
       </w:r>
       <w:r>
         <w:rPr>
@@ -3290,8 +3582,8 @@
         <w:jc w:val="both"/>
         <w:rPr>
           <w:rFonts w:cs="B Nazanin"/>
-          <w:sz w:val="28"/>
-          <w:szCs w:val="28"/>
+          <w:sz w:val="24"/>
+          <w:szCs w:val="24"/>
           <w:rtl/>
           <w:lang w:bidi="fa-IR"/>
         </w:rPr>
@@ -3387,8 +3679,8 @@
       <w:r>
         <w:rPr>
           <w:rFonts w:cs="B Nazanin" w:hint="cs"/>
-          <w:sz w:val="36"/>
-          <w:szCs w:val="36"/>
+          <w:sz w:val="32"/>
+          <w:szCs w:val="32"/>
           <w:rtl/>
           <w:lang w:bidi="fa-IR"/>
         </w:rPr>
@@ -3397,8 +3689,8 @@
       <w:r>
         <w:rPr>
           <w:rFonts w:cs="B Nazanin" w:hint="cs"/>
-          <w:sz w:val="36"/>
-          <w:szCs w:val="36"/>
+          <w:sz w:val="32"/>
+          <w:szCs w:val="32"/>
           <w:rtl/>
           <w:lang w:bidi="fa-IR"/>
         </w:rPr>
@@ -3407,8 +3699,8 @@
       <w:r>
         <w:rPr>
           <w:rFonts w:cs="B Nazanin" w:hint="cs"/>
-          <w:sz w:val="36"/>
-          <w:szCs w:val="36"/>
+          <w:sz w:val="32"/>
+          <w:szCs w:val="32"/>
           <w:rtl/>
           <w:lang w:bidi="fa-IR"/>
         </w:rPr>
@@ -3417,8 +3709,8 @@
       <w:r>
         <w:rPr>
           <w:rFonts w:cs="B Nazanin" w:hint="cs"/>
-          <w:sz w:val="36"/>
-          <w:szCs w:val="36"/>
+          <w:sz w:val="32"/>
+          <w:szCs w:val="32"/>
           <w:rtl/>
           <w:lang w:bidi="fa-IR"/>
         </w:rPr>
@@ -3427,8 +3719,8 @@
       <w:r>
         <w:rPr>
           <w:rFonts w:cs="B Nazanin" w:hint="cs"/>
-          <w:sz w:val="36"/>
-          <w:szCs w:val="36"/>
+          <w:sz w:val="32"/>
+          <w:szCs w:val="32"/>
           <w:rtl/>
           <w:lang w:bidi="fa-IR"/>
         </w:rPr>
@@ -3437,8 +3729,8 @@
       <w:r>
         <w:rPr>
           <w:rFonts w:cs="B Nazanin" w:hint="cs"/>
-          <w:sz w:val="36"/>
-          <w:szCs w:val="36"/>
+          <w:sz w:val="32"/>
+          <w:szCs w:val="32"/>
           <w:rtl/>
           <w:lang w:bidi="fa-IR"/>
         </w:rPr>
@@ -3447,8 +3739,8 @@
       <w:r>
         <w:rPr>
           <w:rFonts w:cs="B Nazanin" w:hint="cs"/>
-          <w:sz w:val="36"/>
-          <w:szCs w:val="36"/>
+          <w:sz w:val="32"/>
+          <w:szCs w:val="32"/>
           <w:rtl/>
           <w:lang w:bidi="fa-IR"/>
         </w:rPr>
@@ -3457,8 +3749,8 @@
       <w:r>
         <w:rPr>
           <w:rFonts w:cs="B Nazanin" w:hint="cs"/>
-          <w:sz w:val="36"/>
-          <w:szCs w:val="36"/>
+          <w:sz w:val="32"/>
+          <w:szCs w:val="32"/>
           <w:rtl/>
           <w:lang w:bidi="fa-IR"/>
         </w:rPr>
@@ -3467,8 +3759,8 @@
       <w:r>
         <w:rPr>
           <w:rFonts w:cs="B Nazanin" w:hint="cs"/>
-          <w:sz w:val="36"/>
-          <w:szCs w:val="36"/>
+          <w:sz w:val="32"/>
+          <w:szCs w:val="32"/>
           <w:rtl/>
           <w:lang w:bidi="fa-IR"/>
         </w:rPr>
@@ -3477,8 +3769,8 @@
       <w:r>
         <w:rPr>
           <w:rFonts w:cs="B Nazanin"/>
-          <w:sz w:val="36"/>
-          <w:szCs w:val="36"/>
+          <w:sz w:val="32"/>
+          <w:szCs w:val="32"/>
           <w:lang w:bidi="fa-IR"/>
         </w:rPr>
         <w:t xml:space="preserve"> (</w:t>
@@ -3486,8 +3778,8 @@
       <w:r>
         <w:rPr>
           <w:rFonts w:cs="B Nazanin"/>
-          <w:sz w:val="36"/>
-          <w:szCs w:val="36"/>
+          <w:sz w:val="24"/>
+          <w:szCs w:val="24"/>
           <w:lang w:bidi="fa-IR"/>
         </w:rPr>
         <w:t>Division Error</w:t>
@@ -3495,8 +3787,8 @@
       <w:r>
         <w:rPr>
           <w:rFonts w:cs="B Nazanin"/>
-          <w:sz w:val="36"/>
-          <w:szCs w:val="36"/>
+          <w:sz w:val="32"/>
+          <w:szCs w:val="32"/>
           <w:lang w:bidi="fa-IR"/>
         </w:rPr>
         <w:t xml:space="preserve">) </w:t>
@@ -3504,8 +3796,8 @@
       <w:r>
         <w:rPr>
           <w:rFonts w:cs="B Nazanin" w:hint="cs"/>
-          <w:sz w:val="36"/>
-          <w:szCs w:val="36"/>
+          <w:sz w:val="32"/>
+          <w:szCs w:val="32"/>
           <w:rtl/>
           <w:lang w:bidi="fa-IR"/>
         </w:rPr>
@@ -3514,8 +3806,8 @@
       <w:r>
         <w:rPr>
           <w:rFonts w:cs="B Nazanin" w:hint="cs"/>
-          <w:sz w:val="36"/>
-          <w:szCs w:val="36"/>
+          <w:sz w:val="32"/>
+          <w:szCs w:val="32"/>
           <w:rtl/>
           <w:lang w:bidi="fa-IR"/>
         </w:rPr>
@@ -3524,8 +3816,8 @@
       <w:r>
         <w:rPr>
           <w:rFonts w:cs="B Nazanin" w:hint="cs"/>
-          <w:sz w:val="36"/>
-          <w:szCs w:val="36"/>
+          <w:sz w:val="32"/>
+          <w:szCs w:val="32"/>
           <w:rtl/>
           <w:lang w:bidi="fa-IR"/>
         </w:rPr>
@@ -3534,8 +3826,8 @@
       <w:r>
         <w:rPr>
           <w:rFonts w:cs="B Nazanin"/>
-          <w:sz w:val="36"/>
-          <w:szCs w:val="36"/>
+          <w:sz w:val="32"/>
+          <w:szCs w:val="32"/>
           <w:lang w:bidi="fa-IR"/>
         </w:rPr>
         <w:t xml:space="preserve"> </w:t>
@@ -3543,8 +3835,8 @@
       <w:r>
         <w:rPr>
           <w:rFonts w:cs="B Nazanin"/>
-          <w:sz w:val="28"/>
-          <w:szCs w:val="28"/>
+          <w:sz w:val="24"/>
+          <w:szCs w:val="24"/>
           <w:lang w:bidi="fa-IR"/>
         </w:rPr>
         <w:t>(Segment fault)</w:t>
@@ -3552,8 +3844,8 @@
       <w:r>
         <w:rPr>
           <w:rFonts w:cs="B Nazanin"/>
-          <w:sz w:val="28"/>
-          <w:szCs w:val="28"/>
+          <w:sz w:val="24"/>
+          <w:szCs w:val="24"/>
           <w:lang w:bidi="fa-IR"/>
         </w:rPr>
         <w:t xml:space="preserve"> </w:t>
@@ -3561,8 +3853,8 @@
       <w:r>
         <w:rPr>
           <w:rFonts w:cs="B Nazanin" w:hint="cs"/>
-          <w:sz w:val="36"/>
-          <w:szCs w:val="36"/>
+          <w:sz w:val="32"/>
+          <w:szCs w:val="32"/>
           <w:rtl/>
           <w:lang w:bidi="fa-IR"/>
         </w:rPr>
@@ -3571,8 +3863,8 @@
       <w:r>
         <w:rPr>
           <w:rFonts w:cs="B Nazanin" w:hint="cs"/>
-          <w:sz w:val="36"/>
-          <w:szCs w:val="36"/>
+          <w:sz w:val="32"/>
+          <w:szCs w:val="32"/>
           <w:rtl/>
           <w:lang w:bidi="fa-IR"/>
         </w:rPr>
@@ -3581,8 +3873,8 @@
       <w:r>
         <w:rPr>
           <w:rFonts w:cs="B Nazanin"/>
-          <w:sz w:val="36"/>
-          <w:szCs w:val="36"/>
+          <w:sz w:val="32"/>
+          <w:szCs w:val="32"/>
           <w:lang w:bidi="fa-IR"/>
         </w:rPr>
         <w:t xml:space="preserve"> </w:t>
@@ -3590,8 +3882,8 @@
       <w:r>
         <w:rPr>
           <w:rFonts w:cs="B Nazanin" w:hint="cs"/>
-          <w:sz w:val="36"/>
-          <w:szCs w:val="36"/>
+          <w:sz w:val="32"/>
+          <w:szCs w:val="32"/>
           <w:rtl/>
           <w:lang w:bidi="fa-IR"/>
         </w:rPr>
@@ -3600,8 +3892,8 @@
       <w:r>
         <w:rPr>
           <w:rFonts w:cs="B Nazanin" w:hint="cs"/>
-          <w:sz w:val="36"/>
-          <w:szCs w:val="36"/>
+          <w:sz w:val="32"/>
+          <w:szCs w:val="32"/>
           <w:rtl/>
           <w:lang w:bidi="fa-IR"/>
         </w:rPr>
@@ -3610,9 +3902,18 @@
       <w:r>
         <w:rPr>
           <w:rFonts w:cs="B Nazanin" w:hint="cs"/>
-          <w:sz w:val="36"/>
-          <w:szCs w:val="36"/>
-          <w:rtl/>
+          <w:sz w:val="32"/>
+          <w:szCs w:val="32"/>
+          <w:rtl/>
+          <w:lang w:bidi="fa-IR"/>
+        </w:rPr>
+        <w:t xml:space="preserve"> شرایط</w:t>
+      </w:r>
+      <w:r>
+        <w:rPr>
+          <w:rFonts w:cs="B Nazanin"/>
+          <w:sz w:val="32"/>
+          <w:szCs w:val="32"/>
           <w:lang w:bidi="fa-IR"/>
         </w:rPr>
         <w:t xml:space="preserve"> </w:t>
@@ -3620,19 +3921,103 @@
       <w:r>
         <w:rPr>
           <w:rFonts w:cs="B Nazanin" w:hint="cs"/>
-          <w:sz w:val="36"/>
-          <w:szCs w:val="36"/>
-          <w:rtl/>
-          <w:lang w:bidi="fa-IR"/>
-        </w:rPr>
-        <w:lastRenderedPageBreak/>
-        <w:t>شرایط</w:t>
-      </w:r>
-      <w:r>
-        <w:rPr>
-          <w:rFonts w:cs="B Nazanin"/>
-          <w:sz w:val="36"/>
-          <w:szCs w:val="36"/>
+          <w:sz w:val="32"/>
+          <w:szCs w:val="32"/>
+          <w:rtl/>
+          <w:lang w:bidi="fa-IR"/>
+        </w:rPr>
+        <w:t xml:space="preserve">خطا را از بین ببرد </w:t>
+      </w:r>
+      <w:r>
+        <w:rPr>
+          <w:rFonts w:cs="B Nazanin"/>
+          <w:sz w:val="32"/>
+          <w:szCs w:val="32"/>
+          <w:lang w:bidi="fa-IR"/>
+        </w:rPr>
+        <w:t>,</w:t>
+      </w:r>
+      <w:r>
+        <w:rPr>
+          <w:rFonts w:cs="B Nazanin" w:hint="cs"/>
+          <w:sz w:val="32"/>
+          <w:szCs w:val="32"/>
+          <w:highlight w:val="yellow"/>
+          <w:rtl/>
+          <w:lang w:bidi="fa-IR"/>
+        </w:rPr>
+        <w:t xml:space="preserve">عکس </w:t>
+      </w:r>
+      <w:r>
+        <w:rPr>
+          <w:rFonts w:cs="B Nazanin" w:hint="cs"/>
+          <w:sz w:val="32"/>
+          <w:szCs w:val="32"/>
+          <w:highlight w:val="yellow"/>
+          <w:rtl/>
+          <w:lang w:bidi="fa-IR"/>
+        </w:rPr>
+        <w:t xml:space="preserve">العمل سیستم </w:t>
+      </w:r>
+      <w:r>
+        <w:rPr>
+          <w:rFonts w:cs="B Nazanin" w:hint="cs"/>
+          <w:sz w:val="32"/>
+          <w:szCs w:val="32"/>
+          <w:highlight w:val="yellow"/>
+          <w:rtl/>
+          <w:lang w:bidi="fa-IR"/>
+        </w:rPr>
+        <w:t>عامل می توان</w:t>
+      </w:r>
+      <w:r>
+        <w:rPr>
+          <w:rFonts w:cs="B Nazanin" w:hint="cs"/>
+          <w:sz w:val="32"/>
+          <w:szCs w:val="32"/>
+          <w:highlight w:val="yellow"/>
+          <w:rtl/>
+          <w:lang w:bidi="fa-IR"/>
+        </w:rPr>
+        <w:t>د پایان داده به برنامه عامل خطا</w:t>
+      </w:r>
+      <w:r>
+        <w:rPr>
+          <w:rFonts w:cs="B Nazanin"/>
+          <w:sz w:val="32"/>
+          <w:szCs w:val="32"/>
+          <w:highlight w:val="yellow"/>
+          <w:lang w:bidi="fa-IR"/>
+        </w:rPr>
+        <w:t>,</w:t>
+      </w:r>
+      <w:r>
+        <w:rPr>
+          <w:rFonts w:cs="B Nazanin"/>
+          <w:sz w:val="32"/>
+          <w:szCs w:val="32"/>
+          <w:highlight w:val="yellow"/>
+          <w:lang w:bidi="fa-IR"/>
+        </w:rPr>
+        <w:t xml:space="preserve"> (Termination) </w:t>
+      </w:r>
+      <w:r>
+        <w:rPr>
+          <w:rFonts w:cs="B Nazanin" w:hint="cs"/>
+          <w:sz w:val="32"/>
+          <w:szCs w:val="32"/>
+          <w:highlight w:val="yellow"/>
+          <w:rtl/>
+          <w:lang w:bidi="fa-IR"/>
+        </w:rPr>
+        <w:t xml:space="preserve"> تکرار عمل</w:t>
+      </w:r>
+      <w:r>
+        <w:rPr>
+          <w:rFonts w:cs="B Nazanin"/>
+          <w:sz w:val="32"/>
+          <w:szCs w:val="32"/>
+          <w:highlight w:val="yellow"/>
           <w:lang w:bidi="fa-IR"/>
         </w:rPr>
         <w:t xml:space="preserve"> </w:t>
@@ -3640,82 +4025,10 @@
       <w:r>
         <w:rPr>
           <w:rFonts w:cs="B Nazanin" w:hint="cs"/>
-          <w:sz w:val="36"/>
-          <w:szCs w:val="36"/>
-          <w:rtl/>
-          <w:lang w:bidi="fa-IR"/>
-        </w:rPr>
-        <w:t xml:space="preserve">خطا را از بین ببرد </w:t>
-      </w:r>
-      <w:r>
-        <w:rPr>
-          <w:rFonts w:cs="B Nazanin"/>
-          <w:sz w:val="36"/>
-          <w:szCs w:val="36"/>
-          <w:lang w:bidi="fa-IR"/>
-        </w:rPr>
-        <w:t>,</w:t>
-      </w:r>
-      <w:r>
-        <w:rPr>
-          <w:rFonts w:cs="B Nazanin" w:hint="cs"/>
-          <w:sz w:val="36"/>
-          <w:szCs w:val="36"/>
-          <w:highlight w:val="yellow"/>
-          <w:rtl/>
-          <w:lang w:bidi="fa-IR"/>
-        </w:rPr>
-        <w:t xml:space="preserve">عکس </w:t>
-      </w:r>
-      <w:r>
-        <w:rPr>
-          <w:rFonts w:cs="B Nazanin" w:hint="cs"/>
-          <w:sz w:val="36"/>
-          <w:szCs w:val="36"/>
-          <w:highlight w:val="yellow"/>
-          <w:rtl/>
-          <w:lang w:bidi="fa-IR"/>
-        </w:rPr>
-        <w:t xml:space="preserve">العمل سیستم </w:t>
-      </w:r>
-      <w:r>
-        <w:rPr>
-          <w:rFonts w:cs="B Nazanin" w:hint="cs"/>
-          <w:sz w:val="36"/>
-          <w:szCs w:val="36"/>
-          <w:highlight w:val="yellow"/>
-          <w:rtl/>
-          <w:lang w:bidi="fa-IR"/>
-        </w:rPr>
-        <w:t>عامل می توان</w:t>
-      </w:r>
-      <w:r>
-        <w:rPr>
-          <w:rFonts w:cs="B Nazanin" w:hint="cs"/>
-          <w:sz w:val="36"/>
-          <w:szCs w:val="36"/>
-          <w:highlight w:val="yellow"/>
-          <w:rtl/>
-          <w:lang w:bidi="fa-IR"/>
-        </w:rPr>
-        <w:t>د پایان داده به برنامه عامل خطا</w:t>
-      </w:r>
-      <w:r>
-        <w:rPr>
-          <w:rFonts w:cs="B Nazanin"/>
-          <w:sz w:val="36"/>
-          <w:szCs w:val="36"/>
-          <w:highlight w:val="yellow"/>
-          <w:lang w:bidi="fa-IR"/>
-        </w:rPr>
-        <w:t>,</w:t>
-      </w:r>
-      <w:r>
-        <w:rPr>
-          <w:rFonts w:cs="B Nazanin"/>
-          <w:sz w:val="36"/>
-          <w:szCs w:val="36"/>
-          <w:highlight w:val="yellow"/>
+          <w:sz w:val="32"/>
+          <w:szCs w:val="32"/>
+          <w:highlight w:val="yellow"/>
+          <w:rtl/>
           <w:lang w:bidi="fa-IR"/>
         </w:rPr>
         <w:t xml:space="preserve"> (</w:t>
@@ -3723,28 +4036,40 @@
       <w:r>
         <w:rPr>
           <w:rFonts w:cs="B Nazanin"/>
-          <w:sz w:val="36"/>
-          <w:szCs w:val="36"/>
-          <w:highlight w:val="yellow"/>
-          <w:lang w:bidi="fa-IR"/>
-        </w:rPr>
-        <w:t>Termination</w:t>
-      </w:r>
-      <w:r>
-        <w:rPr>
-          <w:rFonts w:cs="B Nazanin"/>
-          <w:sz w:val="36"/>
-          <w:szCs w:val="36"/>
-          <w:highlight w:val="yellow"/>
-          <w:lang w:bidi="fa-IR"/>
-        </w:rPr>
-        <w:t>)</w:t>
-      </w:r>
-      <w:r>
-        <w:rPr>
-          <w:rFonts w:cs="B Nazanin"/>
-          <w:sz w:val="36"/>
-          <w:szCs w:val="36"/>
+          <w:sz w:val="32"/>
+          <w:szCs w:val="32"/>
+          <w:highlight w:val="yellow"/>
+          <w:lang w:bidi="fa-IR"/>
+        </w:rPr>
+        <w:t>repeat</w:t>
+      </w:r>
+      <w:r>
+        <w:rPr>
+          <w:rFonts w:cs="B Nazanin" w:hint="cs"/>
+          <w:sz w:val="32"/>
+          <w:szCs w:val="32"/>
+          <w:highlight w:val="yellow"/>
+          <w:rtl/>
+          <w:lang w:bidi="fa-IR"/>
+        </w:rPr>
+        <w:t xml:space="preserve">) </w:t>
+      </w:r>
+      <w:r>
+        <w:rPr>
+          <w:rFonts w:cs="B Nazanin" w:hint="cs"/>
+          <w:sz w:val="32"/>
+          <w:szCs w:val="32"/>
+          <w:highlight w:val="yellow"/>
+          <w:rtl/>
+          <w:lang w:bidi="fa-IR"/>
+        </w:rPr>
+        <w:t xml:space="preserve">یا گزارش خطا به برنامه کاربری </w:t>
+      </w:r>
+      <w:r>
+        <w:rPr>
+          <w:rFonts w:cs="B Nazanin"/>
+          <w:sz w:val="32"/>
+          <w:szCs w:val="32"/>
           <w:highlight w:val="yellow"/>
           <w:lang w:bidi="fa-IR"/>
         </w:rPr>
@@ -3753,34 +4078,45 @@
       <w:r>
         <w:rPr>
           <w:rFonts w:cs="B Nazanin" w:hint="cs"/>
-          <w:sz w:val="36"/>
-          <w:szCs w:val="36"/>
-          <w:highlight w:val="yellow"/>
-          <w:rtl/>
-          <w:lang w:bidi="fa-IR"/>
-        </w:rPr>
-        <w:t xml:space="preserve"> تکرار عمل</w:t>
-      </w:r>
-      <w:r>
-        <w:rPr>
-          <w:rFonts w:cs="B Nazanin"/>
-          <w:sz w:val="36"/>
-          <w:szCs w:val="36"/>
-          <w:highlight w:val="yellow"/>
-          <w:lang w:bidi="fa-IR"/>
-        </w:rPr>
-        <w:t xml:space="preserve"> </w:t>
-      </w:r>
-      <w:r>
-        <w:rPr>
-          <w:rFonts w:cs="B Nazanin" w:hint="cs"/>
-          <w:sz w:val="36"/>
-          <w:szCs w:val="36"/>
-          <w:highlight w:val="yellow"/>
-          <w:rtl/>
-          <w:lang w:bidi="fa-IR"/>
-        </w:rPr>
-        <w:t>یا گزارش خطا به برنامه کاربری باشد</w:t>
+          <w:sz w:val="32"/>
+          <w:szCs w:val="32"/>
+          <w:highlight w:val="yellow"/>
+          <w:rtl/>
+          <w:lang w:bidi="fa-IR"/>
+        </w:rPr>
+        <w:t>(</w:t>
+      </w:r>
+      <w:r>
+        <w:rPr>
+          <w:rFonts w:cs="B Nazanin"/>
+          <w:sz w:val="32"/>
+          <w:szCs w:val="32"/>
+          <w:highlight w:val="yellow"/>
+          <w:lang w:bidi="fa-IR"/>
+        </w:rPr>
+        <w:t>Error</w:t>
+      </w:r>
+      <w:r>
+        <w:rPr>
+          <w:rFonts w:cs="B Nazanin" w:hint="cs"/>
+          <w:sz w:val="32"/>
+          <w:szCs w:val="32"/>
+          <w:highlight w:val="yellow"/>
+          <w:rtl/>
+          <w:lang w:bidi="fa-IR"/>
+        </w:rPr>
+        <w:t xml:space="preserve">) </w:t>
+      </w:r>
+      <w:r>
+        <w:rPr>
+          <w:rFonts w:cs="B Nazanin" w:hint="cs"/>
+          <w:sz w:val="32"/>
+          <w:szCs w:val="32"/>
+          <w:highlight w:val="yellow"/>
+          <w:rtl/>
+          <w:lang w:bidi="fa-IR"/>
+        </w:rPr>
+        <w:t>باشد</w:t>
       </w:r>
     </w:p>
     <w:p>
@@ -3820,6 +4156,7 @@
           <w:rtl/>
           <w:lang w:bidi="fa-IR"/>
         </w:rPr>
+        <w:lastRenderedPageBreak/>
         <w:t xml:space="preserve">حسابداری </w:t>
       </w:r>
       <w:r>
@@ -4390,7 +4727,43 @@
           <w:szCs w:val="40"/>
           <w:lang w:bidi="fa-IR"/>
         </w:rPr>
-        <w:t>ulti program</w:t>
+        <w:t xml:space="preserve">ulti </w:t>
+      </w:r>
+      <w:r>
+        <w:rPr>
+          <w:rFonts w:cs="B Nazanin"/>
+          <w:b/>
+          <w:bCs/>
+          <w:color w:val="4472C4" w:themeColor="accent1"/>
+          <w:sz w:val="40"/>
+          <w:szCs w:val="40"/>
+          <w:lang w:bidi="fa-IR"/>
+        </w:rPr>
+        <w:t>P</w:t>
+      </w:r>
+      <w:r>
+        <w:rPr>
+          <w:rFonts w:cs="B Nazanin"/>
+          <w:b/>
+          <w:bCs/>
+          <w:color w:val="4472C4" w:themeColor="accent1"/>
+          <w:sz w:val="40"/>
+          <w:szCs w:val="40"/>
+          <w:lang w:bidi="fa-IR"/>
+        </w:rPr>
+        <w:t>rogram</w:t>
+      </w:r>
+      <w:r>
+        <w:rPr>
+          <w:rFonts w:cs="B Nazanin"/>
+          <w:b/>
+          <w:bCs/>
+          <w:color w:val="4472C4" w:themeColor="accent1"/>
+          <w:sz w:val="40"/>
+          <w:szCs w:val="40"/>
+          <w:lang w:bidi="fa-IR"/>
+        </w:rPr>
+        <w:t>ing</w:t>
       </w:r>
       <w:r>
         <w:rPr>
@@ -4639,346 +5012,356 @@
           <w:rtl/>
           <w:lang w:bidi="fa-IR"/>
         </w:rPr>
+        <w:t xml:space="preserve">ایده چند برنامه ای به این صورت است که سیستم عامل همزمان چندین کار </w:t>
+      </w:r>
+      <w:r>
+        <w:rPr>
+          <w:rFonts w:cs="B Nazanin" w:hint="cs"/>
+          <w:sz w:val="32"/>
+          <w:szCs w:val="32"/>
+          <w:rtl/>
+          <w:lang w:bidi="fa-IR"/>
+        </w:rPr>
+        <w:t>را در حافظه</w:t>
+      </w:r>
+      <w:r>
+        <w:rPr>
+          <w:rFonts w:cs="B Nazanin"/>
+          <w:sz w:val="32"/>
+          <w:szCs w:val="32"/>
+          <w:lang w:bidi="fa-IR"/>
+        </w:rPr>
+        <w:t xml:space="preserve"> </w:t>
+      </w:r>
+      <w:r>
+        <w:rPr>
+          <w:rFonts w:cs="B Nazanin" w:hint="cs"/>
+          <w:sz w:val="32"/>
+          <w:szCs w:val="32"/>
+          <w:rtl/>
+          <w:lang w:bidi="fa-IR"/>
+        </w:rPr>
+        <w:t>(</w:t>
+      </w:r>
+      <w:r>
+        <w:rPr>
+          <w:rFonts w:cs="B Nazanin"/>
+          <w:sz w:val="32"/>
+          <w:szCs w:val="32"/>
+          <w:lang w:bidi="fa-IR"/>
+        </w:rPr>
+        <w:t>Memory</w:t>
+      </w:r>
+      <w:r>
+        <w:rPr>
+          <w:rFonts w:cs="B Nazanin" w:hint="cs"/>
+          <w:sz w:val="32"/>
+          <w:szCs w:val="32"/>
+          <w:rtl/>
+          <w:lang w:bidi="fa-IR"/>
+        </w:rPr>
+        <w:t>)</w:t>
+      </w:r>
+      <w:r>
+        <w:rPr>
+          <w:rFonts w:cs="B Nazanin"/>
+          <w:sz w:val="32"/>
+          <w:szCs w:val="32"/>
+          <w:lang w:bidi="fa-IR"/>
+        </w:rPr>
+        <w:t xml:space="preserve"> </w:t>
+      </w:r>
+      <w:r>
+        <w:rPr>
+          <w:rFonts w:cs="B Nazanin" w:hint="cs"/>
+          <w:sz w:val="32"/>
+          <w:szCs w:val="32"/>
+          <w:rtl/>
+          <w:lang w:bidi="fa-IR"/>
+        </w:rPr>
+        <w:t>دارد</w:t>
+      </w:r>
+      <w:r>
+        <w:rPr>
+          <w:rFonts w:cs="B Nazanin"/>
+          <w:sz w:val="32"/>
+          <w:szCs w:val="32"/>
+          <w:lang w:bidi="fa-IR"/>
+        </w:rPr>
+        <w:t>.</w:t>
+      </w:r>
+      <w:r>
+        <w:rPr>
+          <w:rFonts w:cs="B Nazanin" w:hint="cs"/>
+          <w:sz w:val="32"/>
+          <w:szCs w:val="32"/>
+          <w:rtl/>
+          <w:lang w:bidi="fa-IR"/>
+        </w:rPr>
+        <w:t xml:space="preserve"> به طور کلی ،از آ</w:t>
+      </w:r>
+      <w:r>
+        <w:rPr>
+          <w:rFonts w:cs="B Nazanin" w:hint="cs"/>
+          <w:sz w:val="32"/>
+          <w:szCs w:val="32"/>
+          <w:rtl/>
+          <w:lang w:bidi="fa-IR"/>
+        </w:rPr>
+        <w:t>ن جا که تمام کار ها در حافظه اصلی</w:t>
+      </w:r>
+      <w:r>
+        <w:rPr>
+          <w:rFonts w:cs="B Nazanin"/>
+          <w:sz w:val="32"/>
+          <w:szCs w:val="32"/>
+          <w:lang w:bidi="fa-IR"/>
+        </w:rPr>
+        <w:t xml:space="preserve"> </w:t>
+      </w:r>
+      <w:r>
+        <w:rPr>
+          <w:rFonts w:cs="B Nazanin" w:hint="cs"/>
+          <w:sz w:val="32"/>
+          <w:szCs w:val="32"/>
+          <w:rtl/>
+          <w:lang w:bidi="fa-IR"/>
+        </w:rPr>
+        <w:t>(</w:t>
+      </w:r>
+      <w:r>
+        <w:rPr>
+          <w:rFonts w:cs="B Nazanin"/>
+          <w:sz w:val="32"/>
+          <w:szCs w:val="32"/>
+          <w:lang w:bidi="fa-IR"/>
+        </w:rPr>
+        <w:t>Memory</w:t>
+      </w:r>
+      <w:r>
+        <w:rPr>
+          <w:rFonts w:cs="B Nazanin" w:hint="cs"/>
+          <w:sz w:val="32"/>
+          <w:szCs w:val="32"/>
+          <w:rtl/>
+          <w:lang w:bidi="fa-IR"/>
+        </w:rPr>
+        <w:t xml:space="preserve">) </w:t>
+      </w:r>
+      <w:r>
+        <w:rPr>
+          <w:rFonts w:cs="B Nazanin" w:hint="cs"/>
+          <w:sz w:val="32"/>
+          <w:szCs w:val="32"/>
+          <w:rtl/>
+          <w:lang w:bidi="fa-IR"/>
+        </w:rPr>
+        <w:t>جا نمی</w:t>
+      </w:r>
+      <w:r>
+        <w:rPr>
+          <w:rFonts w:cs="B Nazanin" w:hint="cs"/>
+          <w:sz w:val="32"/>
+          <w:szCs w:val="32"/>
+          <w:rtl/>
+          <w:lang w:bidi="fa-IR"/>
+        </w:rPr>
+        <w:t xml:space="preserve"> </w:t>
+      </w:r>
+      <w:r>
+        <w:rPr>
+          <w:rFonts w:cs="B Nazanin" w:hint="cs"/>
+          <w:sz w:val="32"/>
+          <w:szCs w:val="32"/>
+          <w:rtl/>
+          <w:lang w:bidi="fa-IR"/>
+        </w:rPr>
+        <w:t>شوند</w:t>
+      </w:r>
+      <w:r>
+        <w:rPr>
+          <w:rFonts w:cs="B Nazanin" w:hint="cs"/>
+          <w:sz w:val="32"/>
+          <w:szCs w:val="32"/>
+          <w:rtl/>
+          <w:lang w:bidi="fa-IR"/>
+        </w:rPr>
+        <w:t>.</w:t>
+      </w:r>
+      <w:r>
+        <w:rPr>
+          <w:rFonts w:cs="B Nazanin" w:hint="cs"/>
+          <w:sz w:val="32"/>
+          <w:szCs w:val="32"/>
+          <w:rtl/>
+          <w:lang w:bidi="fa-IR"/>
+        </w:rPr>
+        <w:t xml:space="preserve"> کار ها در آغاز ب</w:t>
+      </w:r>
+      <w:r>
+        <w:rPr>
+          <w:rFonts w:cs="B Nazanin" w:hint="cs"/>
+          <w:sz w:val="32"/>
+          <w:szCs w:val="32"/>
+          <w:rtl/>
+          <w:lang w:bidi="fa-IR"/>
+        </w:rPr>
+        <w:t>ر</w:t>
+      </w:r>
+      <w:r>
+        <w:rPr>
+          <w:rFonts w:cs="B Nazanin" w:hint="cs"/>
+          <w:sz w:val="32"/>
+          <w:szCs w:val="32"/>
+          <w:rtl/>
+          <w:lang w:bidi="fa-IR"/>
+        </w:rPr>
+        <w:t xml:space="preserve"> روی </w:t>
+      </w:r>
+      <w:r>
+        <w:rPr>
+          <w:rFonts w:cs="B Nazanin" w:hint="cs"/>
+          <w:sz w:val="32"/>
+          <w:szCs w:val="32"/>
+          <w:highlight w:val="green"/>
+          <w:rtl/>
+          <w:lang w:bidi="fa-IR"/>
+        </w:rPr>
+        <w:t>دیسک</w:t>
+      </w:r>
+      <w:r>
+        <w:rPr>
+          <w:rFonts w:cs="B Nazanin" w:hint="cs"/>
+          <w:sz w:val="32"/>
+          <w:szCs w:val="32"/>
+          <w:rtl/>
+          <w:lang w:bidi="fa-IR"/>
+        </w:rPr>
+        <w:t xml:space="preserve"> </w:t>
+      </w:r>
+      <w:r>
+        <w:rPr>
+          <w:rFonts w:cs="B Nazanin" w:hint="cs"/>
+          <w:sz w:val="32"/>
+          <w:szCs w:val="32"/>
+          <w:rtl/>
+          <w:lang w:bidi="fa-IR"/>
+        </w:rPr>
+        <w:t>(</w:t>
+      </w:r>
+      <w:r>
+        <w:rPr>
+          <w:rFonts w:cs="B Nazanin"/>
+          <w:sz w:val="32"/>
+          <w:szCs w:val="32"/>
+          <w:lang w:bidi="fa-IR"/>
+        </w:rPr>
+        <w:t>Hard Disk</w:t>
+      </w:r>
+      <w:r>
+        <w:rPr>
+          <w:rFonts w:cs="B Nazanin"/>
+          <w:sz w:val="32"/>
+          <w:szCs w:val="32"/>
+          <w:lang w:bidi="fa-IR"/>
+        </w:rPr>
+        <w:t xml:space="preserve">  - HDD</w:t>
+      </w:r>
+      <w:r>
+        <w:rPr>
+          <w:rFonts w:cs="B Nazanin" w:hint="cs"/>
+          <w:sz w:val="32"/>
+          <w:szCs w:val="32"/>
+          <w:rtl/>
+          <w:lang w:bidi="fa-IR"/>
+        </w:rPr>
+        <w:t xml:space="preserve">) </w:t>
+      </w:r>
+      <w:r>
+        <w:rPr>
+          <w:rFonts w:cs="B Nazanin" w:hint="cs"/>
+          <w:sz w:val="32"/>
+          <w:szCs w:val="32"/>
+          <w:rtl/>
+          <w:lang w:bidi="fa-IR"/>
+        </w:rPr>
+        <w:t>و در</w:t>
+      </w:r>
+      <w:r>
+        <w:rPr>
+          <w:rFonts w:cs="B Nazanin" w:hint="cs"/>
+          <w:sz w:val="32"/>
+          <w:szCs w:val="32"/>
+          <w:rtl/>
+          <w:lang w:bidi="fa-IR"/>
+        </w:rPr>
+        <w:t xml:space="preserve"> </w:t>
+      </w:r>
+      <w:r>
+        <w:rPr>
+          <w:rFonts w:cs="B Nazanin" w:hint="cs"/>
+          <w:color w:val="000000" w:themeColor="text1"/>
+          <w:sz w:val="32"/>
+          <w:szCs w:val="32"/>
+          <w:highlight w:val="yellow"/>
+          <w:rtl/>
+          <w:lang w:bidi="fa-IR"/>
+        </w:rPr>
+        <w:t>مخزن کار (</w:t>
+      </w:r>
+      <w:r>
+        <w:rPr>
+          <w:rFonts w:cs="B Nazanin"/>
+          <w:color w:val="000000" w:themeColor="text1"/>
+          <w:sz w:val="32"/>
+          <w:szCs w:val="32"/>
+          <w:highlight w:val="yellow"/>
+          <w:lang w:bidi="fa-IR"/>
+        </w:rPr>
+        <w:t>Job pool</w:t>
+      </w:r>
+      <w:r>
+        <w:rPr>
+          <w:rFonts w:cs="B Nazanin" w:hint="cs"/>
+          <w:color w:val="000000" w:themeColor="text1"/>
+          <w:sz w:val="32"/>
+          <w:szCs w:val="32"/>
+          <w:highlight w:val="yellow"/>
+          <w:rtl/>
+          <w:lang w:bidi="fa-IR"/>
+        </w:rPr>
+        <w:t>)</w:t>
+      </w:r>
+      <w:r>
+        <w:rPr>
+          <w:rFonts w:cs="B Nazanin"/>
+          <w:color w:val="000000" w:themeColor="text1"/>
+          <w:sz w:val="32"/>
+          <w:szCs w:val="32"/>
+          <w:lang w:bidi="fa-IR"/>
+        </w:rPr>
+        <w:t xml:space="preserve"> </w:t>
+      </w:r>
+      <w:r>
+        <w:rPr>
+          <w:rFonts w:cs="B Nazanin" w:hint="cs"/>
+          <w:sz w:val="32"/>
+          <w:szCs w:val="32"/>
+          <w:rtl/>
+          <w:lang w:bidi="fa-IR"/>
+        </w:rPr>
+        <w:t xml:space="preserve">ذخیره </w:t>
+      </w:r>
+      <w:r>
+        <w:rPr>
+          <w:rFonts w:cs="B Nazanin" w:hint="cs"/>
+          <w:sz w:val="32"/>
+          <w:szCs w:val="32"/>
+          <w:rtl/>
+          <w:lang w:bidi="fa-IR"/>
+        </w:rPr>
         <w:lastRenderedPageBreak/>
-        <w:t xml:space="preserve">ایده چند برنامه ای به این صورت است که سیستم عامل همزمان چندین کار </w:t>
-      </w:r>
-      <w:r>
-        <w:rPr>
-          <w:rFonts w:cs="B Nazanin" w:hint="cs"/>
-          <w:sz w:val="32"/>
-          <w:szCs w:val="32"/>
-          <w:rtl/>
-          <w:lang w:bidi="fa-IR"/>
-        </w:rPr>
-        <w:t>را در حافظه</w:t>
-      </w:r>
-      <w:r>
-        <w:rPr>
-          <w:rFonts w:cs="B Nazanin"/>
-          <w:sz w:val="32"/>
-          <w:szCs w:val="32"/>
-          <w:lang w:bidi="fa-IR"/>
-        </w:rPr>
-        <w:t xml:space="preserve"> </w:t>
-      </w:r>
-      <w:r>
-        <w:rPr>
-          <w:rFonts w:cs="B Nazanin" w:hint="cs"/>
-          <w:sz w:val="32"/>
-          <w:szCs w:val="32"/>
-          <w:rtl/>
-          <w:lang w:bidi="fa-IR"/>
-        </w:rPr>
-        <w:t>(</w:t>
-      </w:r>
-      <w:r>
-        <w:rPr>
-          <w:rFonts w:cs="B Nazanin"/>
-          <w:sz w:val="32"/>
-          <w:szCs w:val="32"/>
-          <w:lang w:bidi="fa-IR"/>
-        </w:rPr>
-        <w:t>Memory</w:t>
-      </w:r>
-      <w:r>
-        <w:rPr>
-          <w:rFonts w:cs="B Nazanin" w:hint="cs"/>
-          <w:sz w:val="32"/>
-          <w:szCs w:val="32"/>
-          <w:rtl/>
-          <w:lang w:bidi="fa-IR"/>
-        </w:rPr>
-        <w:t>)</w:t>
-      </w:r>
-      <w:r>
-        <w:rPr>
-          <w:rFonts w:cs="B Nazanin"/>
-          <w:sz w:val="32"/>
-          <w:szCs w:val="32"/>
-          <w:lang w:bidi="fa-IR"/>
-        </w:rPr>
-        <w:t xml:space="preserve"> </w:t>
-      </w:r>
-      <w:r>
-        <w:rPr>
-          <w:rFonts w:cs="B Nazanin" w:hint="cs"/>
-          <w:sz w:val="32"/>
-          <w:szCs w:val="32"/>
-          <w:rtl/>
-          <w:lang w:bidi="fa-IR"/>
-        </w:rPr>
-        <w:t>دارد</w:t>
-      </w:r>
-      <w:r>
-        <w:rPr>
-          <w:rFonts w:cs="B Nazanin"/>
-          <w:sz w:val="32"/>
-          <w:szCs w:val="32"/>
-          <w:lang w:bidi="fa-IR"/>
-        </w:rPr>
-        <w:t>.</w:t>
-      </w:r>
-      <w:r>
-        <w:rPr>
-          <w:rFonts w:cs="B Nazanin" w:hint="cs"/>
-          <w:sz w:val="32"/>
-          <w:szCs w:val="32"/>
-          <w:rtl/>
-          <w:lang w:bidi="fa-IR"/>
-        </w:rPr>
-        <w:t xml:space="preserve"> به طور کلی ،از آ</w:t>
-      </w:r>
-      <w:r>
-        <w:rPr>
-          <w:rFonts w:cs="B Nazanin" w:hint="cs"/>
-          <w:sz w:val="32"/>
-          <w:szCs w:val="32"/>
-          <w:rtl/>
-          <w:lang w:bidi="fa-IR"/>
-        </w:rPr>
-        <w:t>ن جا که تمام کار ها در حافظه اصلی</w:t>
-      </w:r>
-      <w:r>
-        <w:rPr>
-          <w:rFonts w:cs="B Nazanin"/>
-          <w:sz w:val="32"/>
-          <w:szCs w:val="32"/>
-          <w:lang w:bidi="fa-IR"/>
-        </w:rPr>
-        <w:t xml:space="preserve"> </w:t>
-      </w:r>
-      <w:r>
-        <w:rPr>
-          <w:rFonts w:cs="B Nazanin" w:hint="cs"/>
-          <w:sz w:val="32"/>
-          <w:szCs w:val="32"/>
-          <w:rtl/>
-          <w:lang w:bidi="fa-IR"/>
-        </w:rPr>
-        <w:t>(</w:t>
-      </w:r>
-      <w:r>
-        <w:rPr>
-          <w:rFonts w:cs="B Nazanin"/>
-          <w:sz w:val="32"/>
-          <w:szCs w:val="32"/>
-          <w:lang w:bidi="fa-IR"/>
-        </w:rPr>
-        <w:t>Memory</w:t>
-      </w:r>
-      <w:r>
-        <w:rPr>
-          <w:rFonts w:cs="B Nazanin" w:hint="cs"/>
-          <w:sz w:val="32"/>
-          <w:szCs w:val="32"/>
-          <w:rtl/>
-          <w:lang w:bidi="fa-IR"/>
-        </w:rPr>
-        <w:t xml:space="preserve">) </w:t>
-      </w:r>
-      <w:r>
-        <w:rPr>
-          <w:rFonts w:cs="B Nazanin" w:hint="cs"/>
-          <w:sz w:val="32"/>
-          <w:szCs w:val="32"/>
-          <w:rtl/>
-          <w:lang w:bidi="fa-IR"/>
-        </w:rPr>
-        <w:t>جا نمی</w:t>
-      </w:r>
-      <w:r>
-        <w:rPr>
-          <w:rFonts w:cs="B Nazanin" w:hint="cs"/>
-          <w:sz w:val="32"/>
-          <w:szCs w:val="32"/>
-          <w:rtl/>
-          <w:lang w:bidi="fa-IR"/>
-        </w:rPr>
-        <w:t xml:space="preserve"> </w:t>
-      </w:r>
-      <w:r>
-        <w:rPr>
-          <w:rFonts w:cs="B Nazanin" w:hint="cs"/>
-          <w:sz w:val="32"/>
-          <w:szCs w:val="32"/>
-          <w:rtl/>
-          <w:lang w:bidi="fa-IR"/>
-        </w:rPr>
-        <w:t>شوند</w:t>
-      </w:r>
-      <w:r>
-        <w:rPr>
-          <w:rFonts w:cs="B Nazanin" w:hint="cs"/>
-          <w:sz w:val="32"/>
-          <w:szCs w:val="32"/>
-          <w:rtl/>
-          <w:lang w:bidi="fa-IR"/>
-        </w:rPr>
-        <w:t>.</w:t>
-      </w:r>
-      <w:r>
-        <w:rPr>
-          <w:rFonts w:cs="B Nazanin" w:hint="cs"/>
-          <w:sz w:val="32"/>
-          <w:szCs w:val="32"/>
-          <w:rtl/>
-          <w:lang w:bidi="fa-IR"/>
-        </w:rPr>
-        <w:t xml:space="preserve"> کار ها در آغاز ب</w:t>
-      </w:r>
-      <w:r>
-        <w:rPr>
-          <w:rFonts w:cs="B Nazanin" w:hint="cs"/>
-          <w:sz w:val="32"/>
-          <w:szCs w:val="32"/>
-          <w:rtl/>
-          <w:lang w:bidi="fa-IR"/>
-        </w:rPr>
-        <w:t>ر</w:t>
-      </w:r>
-      <w:r>
-        <w:rPr>
-          <w:rFonts w:cs="B Nazanin" w:hint="cs"/>
-          <w:sz w:val="32"/>
-          <w:szCs w:val="32"/>
-          <w:rtl/>
-          <w:lang w:bidi="fa-IR"/>
-        </w:rPr>
-        <w:t xml:space="preserve"> روی </w:t>
-      </w:r>
-      <w:r>
-        <w:rPr>
-          <w:rFonts w:cs="B Nazanin" w:hint="cs"/>
-          <w:sz w:val="32"/>
-          <w:szCs w:val="32"/>
-          <w:highlight w:val="green"/>
-          <w:rtl/>
-          <w:lang w:bidi="fa-IR"/>
-        </w:rPr>
-        <w:t>دیسک</w:t>
-      </w:r>
-      <w:r>
-        <w:rPr>
-          <w:rFonts w:cs="B Nazanin" w:hint="cs"/>
-          <w:sz w:val="32"/>
-          <w:szCs w:val="32"/>
-          <w:rtl/>
-          <w:lang w:bidi="fa-IR"/>
-        </w:rPr>
-        <w:t xml:space="preserve"> </w:t>
-      </w:r>
-      <w:r>
-        <w:rPr>
-          <w:rFonts w:cs="B Nazanin" w:hint="cs"/>
-          <w:sz w:val="32"/>
-          <w:szCs w:val="32"/>
-          <w:rtl/>
-          <w:lang w:bidi="fa-IR"/>
-        </w:rPr>
-        <w:t>(</w:t>
-      </w:r>
-      <w:r>
-        <w:rPr>
-          <w:rFonts w:cs="B Nazanin"/>
-          <w:sz w:val="32"/>
-          <w:szCs w:val="32"/>
-          <w:lang w:bidi="fa-IR"/>
-        </w:rPr>
-        <w:t>Hard Disk</w:t>
-      </w:r>
-      <w:r>
-        <w:rPr>
-          <w:rFonts w:cs="B Nazanin"/>
-          <w:sz w:val="32"/>
-          <w:szCs w:val="32"/>
-          <w:lang w:bidi="fa-IR"/>
-        </w:rPr>
-        <w:t xml:space="preserve">  - HDD</w:t>
-      </w:r>
-      <w:r>
-        <w:rPr>
-          <w:rFonts w:cs="B Nazanin" w:hint="cs"/>
-          <w:sz w:val="32"/>
-          <w:szCs w:val="32"/>
-          <w:rtl/>
-          <w:lang w:bidi="fa-IR"/>
-        </w:rPr>
-        <w:t xml:space="preserve">) </w:t>
-      </w:r>
-      <w:r>
-        <w:rPr>
-          <w:rFonts w:cs="B Nazanin" w:hint="cs"/>
-          <w:sz w:val="32"/>
-          <w:szCs w:val="32"/>
-          <w:rtl/>
-          <w:lang w:bidi="fa-IR"/>
-        </w:rPr>
-        <w:t>و در</w:t>
-      </w:r>
-      <w:r>
-        <w:rPr>
-          <w:rFonts w:cs="B Nazanin" w:hint="cs"/>
-          <w:sz w:val="32"/>
-          <w:szCs w:val="32"/>
-          <w:rtl/>
-          <w:lang w:bidi="fa-IR"/>
-        </w:rPr>
-        <w:t xml:space="preserve"> </w:t>
-      </w:r>
-      <w:r>
-        <w:rPr>
-          <w:rFonts w:cs="B Nazanin" w:hint="cs"/>
-          <w:color w:val="000000" w:themeColor="text1"/>
-          <w:sz w:val="32"/>
-          <w:szCs w:val="32"/>
-          <w:highlight w:val="yellow"/>
-          <w:rtl/>
-          <w:lang w:bidi="fa-IR"/>
-        </w:rPr>
-        <w:t>مخزن کار (</w:t>
-      </w:r>
-      <w:r>
-        <w:rPr>
-          <w:rFonts w:cs="B Nazanin"/>
-          <w:color w:val="000000" w:themeColor="text1"/>
-          <w:sz w:val="32"/>
-          <w:szCs w:val="32"/>
-          <w:highlight w:val="yellow"/>
-          <w:lang w:bidi="fa-IR"/>
-        </w:rPr>
-        <w:t>Job pool</w:t>
-      </w:r>
-      <w:r>
-        <w:rPr>
-          <w:rFonts w:cs="B Nazanin" w:hint="cs"/>
-          <w:color w:val="000000" w:themeColor="text1"/>
-          <w:sz w:val="32"/>
-          <w:szCs w:val="32"/>
-          <w:highlight w:val="yellow"/>
-          <w:rtl/>
-          <w:lang w:bidi="fa-IR"/>
-        </w:rPr>
-        <w:t>)</w:t>
-      </w:r>
-      <w:r>
-        <w:rPr>
-          <w:rFonts w:cs="B Nazanin"/>
-          <w:color w:val="000000" w:themeColor="text1"/>
-          <w:sz w:val="32"/>
-          <w:szCs w:val="32"/>
-          <w:lang w:bidi="fa-IR"/>
-        </w:rPr>
-        <w:t xml:space="preserve"> </w:t>
-      </w:r>
-      <w:r>
-        <w:rPr>
-          <w:rFonts w:cs="B Nazanin" w:hint="cs"/>
-          <w:sz w:val="32"/>
-          <w:szCs w:val="32"/>
-          <w:rtl/>
-          <w:lang w:bidi="fa-IR"/>
-        </w:rPr>
-        <w:t xml:space="preserve">ذخیره می شوند این مخزن شامل تمام فرایند هایی است که بر روی دیسک قرار دارند </w:t>
+        <w:t xml:space="preserve">می شوند این مخزن شامل تمام فرایند هایی است که بر روی دیسک قرار دارند </w:t>
       </w:r>
       <w:r>
         <w:rPr>
@@ -5270,7 +5653,6 @@
           <w:rtl/>
           <w:lang w:bidi="fa-IR"/>
         </w:rPr>
-        <w:lastRenderedPageBreak/>
         <w:t xml:space="preserve">اجرای </w:t>
       </w:r>
       <w:r>
@@ -5428,6 +5810,7 @@
           <w:rtl/>
           <w:lang w:bidi="fa-IR"/>
         </w:rPr>
+        <w:lastRenderedPageBreak/>
         <w:t xml:space="preserve"> اما در سیستم عامل چند برنامه ای </w:t>
       </w:r>
       <w:r>
@@ -5860,7 +6243,6 @@
         </w:rPr>
         <w:t>) چند وظیفه ای (</w:t>
       </w:r>
-      <w:proofErr w:type="spellStart"/>
       <w:r>
         <w:rPr>
           <w:rFonts w:cs="B Nazanin"/>
@@ -5871,9 +6253,32 @@
           <w:szCs w:val="36"/>
           <w:lang w:bidi="fa-IR"/>
         </w:rPr>
-        <w:t>Multi Tasking</w:t>
-      </w:r>
-      <w:proofErr w:type="spellEnd"/>
+        <w:t>Multi</w:t>
+      </w:r>
+      <w:r>
+        <w:rPr>
+          <w:rFonts w:cs="B Nazanin"/>
+          <w:b/>
+          <w:bCs/>
+          <w:color w:val="4472C4" w:themeColor="accent1"/>
+          <w:sz w:val="36"/>
+          <w:szCs w:val="36"/>
+          <w:lang w:bidi="fa-IR"/>
+        </w:rPr>
+        <w:t>t</w:t>
+      </w:r>
+      <w:r>
+        <w:rPr>
+          <w:rFonts w:cs="B Nazanin"/>
+          <w:b/>
+          <w:bCs/>
+          <w:color w:val="4472C4" w:themeColor="accent1"/>
+          <w:sz w:val="36"/>
+          <w:szCs w:val="36"/>
+          <w:lang w:bidi="fa-IR"/>
+        </w:rPr>
+        <w:t>asking</w:t>
+      </w:r>
       <w:r>
         <w:rPr>
           <w:rFonts w:cs="B Nazanin" w:hint="cs"/>
@@ -6022,18 +6427,7 @@
           <w:rtl/>
           <w:lang w:bidi="fa-IR"/>
         </w:rPr>
-        <w:t xml:space="preserve">یکی به دیگری می رود و این تعویض کار ها آن قدر </w:t>
-      </w:r>
-      <w:r>
-        <w:rPr>
-          <w:rFonts w:cs="B Nazanin" w:hint="cs"/>
-          <w:sz w:val="36"/>
-          <w:szCs w:val="36"/>
-          <w:rtl/>
-          <w:lang w:bidi="fa-IR"/>
-        </w:rPr>
-        <w:lastRenderedPageBreak/>
-        <w:t>زیاد و سریع انجام می گیرد که کاربر یا کاربران می توانند با هر برنامه در حال اجرا تعامل داشته باشن</w:t>
+        <w:t>یکی به دیگری می رود و این تعویض کار ها آن قدر زیاد و سریع انجام می گیرد که کاربر یا کاربران می توانند با هر برنامه در حال اجرا تعامل داشته باشن</w:t>
       </w:r>
       <w:r>
         <w:rPr>
@@ -6082,6 +6476,7 @@
           <w:rtl/>
           <w:lang w:bidi="fa-IR"/>
         </w:rPr>
+        <w:lastRenderedPageBreak/>
         <w:t>اشترا</w:t>
       </w:r>
       <w:r>
@@ -6749,37 +7144,264 @@
           <w:rtl/>
           <w:lang w:bidi="fa-IR"/>
         </w:rPr>
+        <w:t xml:space="preserve">وقتی فرایندی اجرا می شود </w:t>
+      </w:r>
+      <w:r>
+        <w:rPr>
+          <w:rFonts w:cs="B Nazanin" w:hint="cs"/>
+          <w:sz w:val="36"/>
+          <w:szCs w:val="36"/>
+          <w:rtl/>
+          <w:lang w:bidi="fa-IR"/>
+        </w:rPr>
+        <w:t xml:space="preserve">، </w:t>
+      </w:r>
+      <w:r>
+        <w:rPr>
+          <w:rFonts w:cs="B Nazanin" w:hint="cs"/>
+          <w:sz w:val="36"/>
+          <w:szCs w:val="36"/>
+          <w:rtl/>
+          <w:lang w:bidi="fa-IR"/>
+        </w:rPr>
+        <w:t xml:space="preserve">فقط در مدت زمان کوتاهی اجرا می شود تا تمام شود یا نیاز به انجام عمل </w:t>
+      </w:r>
+      <w:r>
+        <w:rPr>
+          <w:rFonts w:cs="B Nazanin"/>
+          <w:sz w:val="36"/>
+          <w:szCs w:val="36"/>
+          <w:lang w:bidi="fa-IR"/>
+        </w:rPr>
+        <w:t>i/o</w:t>
+      </w:r>
+      <w:r>
+        <w:rPr>
+          <w:rFonts w:cs="B Nazanin" w:hint="cs"/>
+          <w:sz w:val="36"/>
+          <w:szCs w:val="36"/>
+          <w:rtl/>
+          <w:lang w:bidi="fa-IR"/>
+        </w:rPr>
+        <w:t xml:space="preserve"> </w:t>
+      </w:r>
+      <w:r>
+        <w:rPr>
+          <w:rFonts w:cs="B Nazanin" w:hint="cs"/>
+          <w:sz w:val="36"/>
+          <w:szCs w:val="36"/>
+          <w:rtl/>
+          <w:lang w:bidi="fa-IR"/>
+        </w:rPr>
+        <w:t xml:space="preserve"> </w:t>
+      </w:r>
+      <w:r>
+        <w:rPr>
+          <w:rFonts w:cs="B Nazanin" w:hint="cs"/>
+          <w:sz w:val="36"/>
+          <w:szCs w:val="36"/>
+          <w:rtl/>
+          <w:lang w:bidi="fa-IR"/>
+        </w:rPr>
+        <w:t>داشته باشد</w:t>
+      </w:r>
+      <w:r>
+        <w:rPr>
+          <w:rFonts w:cs="B Nazanin" w:hint="cs"/>
+          <w:sz w:val="36"/>
+          <w:szCs w:val="36"/>
+          <w:rtl/>
+          <w:lang w:bidi="fa-IR"/>
+        </w:rPr>
+        <w:t xml:space="preserve"> </w:t>
+      </w:r>
+      <w:r>
+        <w:rPr>
+          <w:rFonts w:cs="B Nazanin" w:hint="cs"/>
+          <w:sz w:val="36"/>
+          <w:szCs w:val="36"/>
+          <w:rtl/>
+          <w:lang w:bidi="fa-IR"/>
+        </w:rPr>
+        <w:t xml:space="preserve">و </w:t>
+      </w:r>
+      <w:r>
+        <w:rPr>
+          <w:rFonts w:cs="B Nazanin" w:hint="cs"/>
+          <w:sz w:val="36"/>
+          <w:szCs w:val="36"/>
+          <w:rtl/>
+          <w:lang w:bidi="fa-IR"/>
+        </w:rPr>
+        <w:t xml:space="preserve">منتظر </w:t>
+      </w:r>
+      <w:r>
+        <w:rPr>
+          <w:rFonts w:cs="B Nazanin" w:hint="cs"/>
+          <w:sz w:val="36"/>
+          <w:szCs w:val="36"/>
+          <w:rtl/>
+          <w:lang w:bidi="fa-IR"/>
+        </w:rPr>
+        <w:t>بماند</w:t>
+      </w:r>
+      <w:r>
+        <w:rPr>
+          <w:rFonts w:cs="B Nazanin"/>
+          <w:sz w:val="36"/>
+          <w:szCs w:val="36"/>
+          <w:lang w:bidi="fa-IR"/>
+        </w:rPr>
+        <w:t>.</w:t>
+      </w:r>
+      <w:r>
+        <w:rPr>
+          <w:rFonts w:cs="B Nazanin" w:hint="cs"/>
+          <w:sz w:val="36"/>
+          <w:szCs w:val="36"/>
+          <w:rtl/>
+          <w:lang w:bidi="fa-IR"/>
+        </w:rPr>
+        <w:t xml:space="preserve"> </w:t>
+      </w:r>
+      <w:r>
+        <w:rPr>
+          <w:rFonts w:cs="B Nazanin" w:hint="cs"/>
+          <w:sz w:val="36"/>
+          <w:szCs w:val="36"/>
+          <w:rtl/>
+          <w:lang w:bidi="fa-IR"/>
+        </w:rPr>
+        <w:t xml:space="preserve">ممکن است </w:t>
+      </w:r>
+      <w:r>
+        <w:rPr>
+          <w:rFonts w:cs="B Nazanin"/>
+          <w:sz w:val="36"/>
+          <w:szCs w:val="36"/>
+          <w:lang w:bidi="fa-IR"/>
+        </w:rPr>
+        <w:t>i/o</w:t>
+      </w:r>
+      <w:r>
+        <w:rPr>
+          <w:rFonts w:cs="B Nazanin" w:hint="cs"/>
+          <w:sz w:val="36"/>
+          <w:szCs w:val="36"/>
+          <w:rtl/>
+          <w:lang w:bidi="fa-IR"/>
+        </w:rPr>
+        <w:t xml:space="preserve"> </w:t>
+      </w:r>
+      <w:r>
+        <w:rPr>
+          <w:rFonts w:cs="B Nazanin" w:hint="cs"/>
+          <w:sz w:val="36"/>
+          <w:szCs w:val="36"/>
+          <w:rtl/>
+          <w:lang w:bidi="fa-IR"/>
+        </w:rPr>
+        <w:t xml:space="preserve"> </w:t>
+      </w:r>
+      <w:r>
+        <w:rPr>
+          <w:rFonts w:cs="B Nazanin" w:hint="cs"/>
+          <w:sz w:val="36"/>
+          <w:szCs w:val="36"/>
+          <w:rtl/>
+          <w:lang w:bidi="fa-IR"/>
+        </w:rPr>
+        <w:t>محاوره ای باشد یعنی خروج</w:t>
+      </w:r>
+      <w:r>
+        <w:rPr>
+          <w:rFonts w:cs="B Nazanin" w:hint="cs"/>
+          <w:sz w:val="36"/>
+          <w:szCs w:val="36"/>
+          <w:rtl/>
+          <w:lang w:bidi="fa-IR"/>
+        </w:rPr>
+        <w:t xml:space="preserve">ی به </w:t>
+      </w:r>
+      <w:r>
+        <w:rPr>
+          <w:rFonts w:cs="B Nazanin" w:hint="cs"/>
+          <w:sz w:val="36"/>
+          <w:szCs w:val="36"/>
+          <w:rtl/>
+          <w:lang w:bidi="fa-IR"/>
+        </w:rPr>
+        <w:t xml:space="preserve">نمایشگر </w:t>
+      </w:r>
+      <w:r>
+        <w:rPr>
+          <w:rFonts w:cs="B Nazanin" w:hint="cs"/>
+          <w:sz w:val="36"/>
+          <w:szCs w:val="36"/>
+          <w:rtl/>
+          <w:lang w:bidi="fa-IR"/>
+        </w:rPr>
+        <w:t>می رود تا کاربر آ</w:t>
+      </w:r>
+      <w:r>
+        <w:rPr>
+          <w:rFonts w:cs="B Nazanin" w:hint="cs"/>
+          <w:sz w:val="36"/>
+          <w:szCs w:val="36"/>
+          <w:rtl/>
+          <w:lang w:bidi="fa-IR"/>
+        </w:rPr>
+        <w:t>ن را ببیند و</w:t>
+      </w:r>
+      <w:r>
+        <w:rPr>
+          <w:rFonts w:cs="B Nazanin" w:hint="cs"/>
+          <w:sz w:val="36"/>
+          <w:szCs w:val="36"/>
+          <w:rtl/>
+          <w:lang w:bidi="fa-IR"/>
+        </w:rPr>
+        <w:t xml:space="preserve"> یا ورودی از صفحه کلید </w:t>
+      </w:r>
+      <w:r>
+        <w:rPr>
+          <w:rFonts w:cs="B Nazanin"/>
+          <w:sz w:val="36"/>
+          <w:szCs w:val="36"/>
+          <w:lang w:bidi="fa-IR"/>
+        </w:rPr>
+        <w:t>,</w:t>
+      </w:r>
+      <w:r>
+        <w:rPr>
+          <w:rFonts w:cs="B Nazanin" w:hint="cs"/>
+          <w:sz w:val="36"/>
+          <w:szCs w:val="36"/>
+          <w:rtl/>
+          <w:lang w:bidi="fa-IR"/>
+        </w:rPr>
+        <w:t xml:space="preserve"> ماوس </w:t>
+      </w:r>
+      <w:r>
+        <w:rPr>
+          <w:rFonts w:cs="B Nazanin" w:hint="cs"/>
+          <w:sz w:val="36"/>
+          <w:szCs w:val="36"/>
+          <w:rtl/>
+          <w:lang w:bidi="fa-IR"/>
+        </w:rPr>
         <w:lastRenderedPageBreak/>
-        <w:t xml:space="preserve">وقتی فرایندی اجرا می شود </w:t>
-      </w:r>
-      <w:r>
-        <w:rPr>
-          <w:rFonts w:cs="B Nazanin" w:hint="cs"/>
-          <w:sz w:val="36"/>
-          <w:szCs w:val="36"/>
-          <w:rtl/>
-          <w:lang w:bidi="fa-IR"/>
-        </w:rPr>
-        <w:t xml:space="preserve">، </w:t>
-      </w:r>
-      <w:r>
-        <w:rPr>
-          <w:rFonts w:cs="B Nazanin" w:hint="cs"/>
-          <w:sz w:val="36"/>
-          <w:szCs w:val="36"/>
-          <w:rtl/>
-          <w:lang w:bidi="fa-IR"/>
-        </w:rPr>
-        <w:t xml:space="preserve">فقط در مدت زمان کوتاهی اجرا می شود تا تمام شود یا نیاز به انجام عمل </w:t>
-      </w:r>
-      <w:r>
-        <w:rPr>
-          <w:rFonts w:cs="B Nazanin"/>
-          <w:sz w:val="36"/>
-          <w:szCs w:val="36"/>
-          <w:lang w:bidi="fa-IR"/>
-        </w:rPr>
-        <w:t>i/o</w:t>
+        <w:t xml:space="preserve">یا دستگاه </w:t>
+      </w:r>
+      <w:r>
+        <w:rPr>
+          <w:rFonts w:cs="B Nazanin" w:hint="cs"/>
+          <w:sz w:val="36"/>
+          <w:szCs w:val="36"/>
+          <w:rtl/>
+          <w:lang w:bidi="fa-IR"/>
+        </w:rPr>
+        <w:t>دیگری</w:t>
       </w:r>
       <w:r>
         <w:rPr>
@@ -6799,6 +7421,134 @@
           <w:rtl/>
           <w:lang w:bidi="fa-IR"/>
         </w:rPr>
+        <w:t>می آ</w:t>
+      </w:r>
+      <w:r>
+        <w:rPr>
+          <w:rFonts w:cs="B Nazanin" w:hint="cs"/>
+          <w:sz w:val="36"/>
+          <w:szCs w:val="36"/>
+          <w:rtl/>
+          <w:lang w:bidi="fa-IR"/>
+        </w:rPr>
+        <w:t>ید</w:t>
+      </w:r>
+      <w:r>
+        <w:rPr>
+          <w:rFonts w:cs="B Nazanin"/>
+          <w:sz w:val="36"/>
+          <w:szCs w:val="36"/>
+          <w:lang w:bidi="fa-IR"/>
+        </w:rPr>
+        <w:t>.</w:t>
+      </w:r>
+      <w:r>
+        <w:rPr>
+          <w:rFonts w:cs="B Nazanin" w:hint="cs"/>
+          <w:sz w:val="36"/>
+          <w:szCs w:val="36"/>
+          <w:rtl/>
+          <w:lang w:bidi="fa-IR"/>
+        </w:rPr>
+        <w:t xml:space="preserve"> چون</w:t>
+      </w:r>
+      <w:r>
+        <w:rPr>
+          <w:rFonts w:cs="B Nazanin"/>
+          <w:sz w:val="36"/>
+          <w:szCs w:val="36"/>
+          <w:lang w:bidi="fa-IR"/>
+        </w:rPr>
+        <w:t xml:space="preserve">i/o </w:t>
+      </w:r>
+      <w:r>
+        <w:rPr>
+          <w:rFonts w:cs="B Nazanin" w:hint="cs"/>
+          <w:sz w:val="36"/>
+          <w:szCs w:val="36"/>
+          <w:rtl/>
+          <w:lang w:bidi="fa-IR"/>
+        </w:rPr>
+        <w:t xml:space="preserve"> محاوره ای با س</w:t>
+      </w:r>
+      <w:r>
+        <w:rPr>
+          <w:rFonts w:cs="B Nazanin" w:hint="cs"/>
+          <w:sz w:val="36"/>
+          <w:szCs w:val="36"/>
+          <w:rtl/>
+          <w:lang w:bidi="fa-IR"/>
+        </w:rPr>
+        <w:t>رعت تایپ انسانی اجرا می شود ممک</w:t>
+      </w:r>
+      <w:r>
+        <w:rPr>
+          <w:rFonts w:cs="B Nazanin" w:hint="cs"/>
+          <w:sz w:val="36"/>
+          <w:szCs w:val="36"/>
+          <w:rtl/>
+          <w:lang w:bidi="fa-IR"/>
+        </w:rPr>
+        <w:t xml:space="preserve">ن </w:t>
+      </w:r>
+      <w:r>
+        <w:rPr>
+          <w:rFonts w:cs="B Nazanin" w:hint="cs"/>
+          <w:sz w:val="36"/>
+          <w:szCs w:val="36"/>
+          <w:rtl/>
+          <w:lang w:bidi="fa-IR"/>
+        </w:rPr>
+        <w:t>اس</w:t>
+      </w:r>
+      <w:r>
+        <w:rPr>
+          <w:rFonts w:cs="B Nazanin" w:hint="cs"/>
+          <w:sz w:val="36"/>
+          <w:szCs w:val="36"/>
+          <w:rtl/>
+          <w:lang w:bidi="fa-IR"/>
+        </w:rPr>
+        <w:t xml:space="preserve">ت زمانی زیادی </w:t>
+      </w:r>
+      <w:r>
+        <w:rPr>
+          <w:rFonts w:cs="B Nazanin" w:hint="cs"/>
+          <w:sz w:val="36"/>
+          <w:szCs w:val="36"/>
+          <w:rtl/>
+          <w:lang w:bidi="fa-IR"/>
+        </w:rPr>
+        <w:t>م</w:t>
+      </w:r>
+      <w:r>
+        <w:rPr>
+          <w:rFonts w:cs="B Nazanin" w:hint="cs"/>
+          <w:sz w:val="36"/>
+          <w:szCs w:val="36"/>
+          <w:rtl/>
+          <w:lang w:bidi="fa-IR"/>
+        </w:rPr>
+        <w:t>صرف کند</w:t>
+      </w:r>
+      <w:r>
+        <w:rPr>
+          <w:rFonts w:cs="B Nazanin" w:hint="cs"/>
+          <w:sz w:val="36"/>
+          <w:szCs w:val="36"/>
+          <w:rtl/>
+          <w:lang w:bidi="fa-IR"/>
+        </w:rPr>
+        <w:t>.</w:t>
+      </w:r>
+      <w:r>
+        <w:rPr>
+          <w:rFonts w:cs="B Nazanin" w:hint="cs"/>
+          <w:sz w:val="36"/>
+          <w:szCs w:val="36"/>
+          <w:rtl/>
+          <w:lang w:bidi="fa-IR"/>
+        </w:rPr>
         <w:t xml:space="preserve"> </w:t>
       </w:r>
       <w:r>
@@ -6809,7 +7559,17 @@
           <w:rtl/>
           <w:lang w:bidi="fa-IR"/>
         </w:rPr>
-        <w:t>داشته باشد</w:t>
+        <w:t>ورودی ممکن</w:t>
+      </w:r>
+      <w:r>
+        <w:rPr>
+          <w:rFonts w:cs="B Nazanin" w:hint="cs"/>
+          <w:sz w:val="36"/>
+          <w:szCs w:val="36"/>
+          <w:rtl/>
+          <w:lang w:bidi="fa-IR"/>
+        </w:rPr>
+        <w:t xml:space="preserve"> است توسط سرعت تایپ انسانی</w:t>
       </w:r>
       <w:r>
         <w:rPr>
@@ -6829,361 +7589,6 @@
           <w:rtl/>
           <w:lang w:bidi="fa-IR"/>
         </w:rPr>
-        <w:t xml:space="preserve">و </w:t>
-      </w:r>
-      <w:r>
-        <w:rPr>
-          <w:rFonts w:cs="B Nazanin" w:hint="cs"/>
-          <w:sz w:val="36"/>
-          <w:szCs w:val="36"/>
-          <w:rtl/>
-          <w:lang w:bidi="fa-IR"/>
-        </w:rPr>
-        <w:t xml:space="preserve">منتظر </w:t>
-      </w:r>
-      <w:r>
-        <w:rPr>
-          <w:rFonts w:cs="B Nazanin" w:hint="cs"/>
-          <w:sz w:val="36"/>
-          <w:szCs w:val="36"/>
-          <w:rtl/>
-          <w:lang w:bidi="fa-IR"/>
-        </w:rPr>
-        <w:t>بماند</w:t>
-      </w:r>
-      <w:r>
-        <w:rPr>
-          <w:rFonts w:cs="B Nazanin"/>
-          <w:sz w:val="36"/>
-          <w:szCs w:val="36"/>
-          <w:lang w:bidi="fa-IR"/>
-        </w:rPr>
-        <w:t>.</w:t>
-      </w:r>
-      <w:r>
-        <w:rPr>
-          <w:rFonts w:cs="B Nazanin" w:hint="cs"/>
-          <w:sz w:val="36"/>
-          <w:szCs w:val="36"/>
-          <w:rtl/>
-          <w:lang w:bidi="fa-IR"/>
-        </w:rPr>
-        <w:t xml:space="preserve"> </w:t>
-      </w:r>
-      <w:r>
-        <w:rPr>
-          <w:rFonts w:cs="B Nazanin" w:hint="cs"/>
-          <w:sz w:val="36"/>
-          <w:szCs w:val="36"/>
-          <w:rtl/>
-          <w:lang w:bidi="fa-IR"/>
-        </w:rPr>
-        <w:t xml:space="preserve">ممکن است </w:t>
-      </w:r>
-      <w:r>
-        <w:rPr>
-          <w:rFonts w:cs="B Nazanin"/>
-          <w:sz w:val="36"/>
-          <w:szCs w:val="36"/>
-          <w:lang w:bidi="fa-IR"/>
-        </w:rPr>
-        <w:t>i/o</w:t>
-      </w:r>
-      <w:r>
-        <w:rPr>
-          <w:rFonts w:cs="B Nazanin" w:hint="cs"/>
-          <w:sz w:val="36"/>
-          <w:szCs w:val="36"/>
-          <w:rtl/>
-          <w:lang w:bidi="fa-IR"/>
-        </w:rPr>
-        <w:t xml:space="preserve"> </w:t>
-      </w:r>
-      <w:r>
-        <w:rPr>
-          <w:rFonts w:cs="B Nazanin" w:hint="cs"/>
-          <w:sz w:val="36"/>
-          <w:szCs w:val="36"/>
-          <w:rtl/>
-          <w:lang w:bidi="fa-IR"/>
-        </w:rPr>
-        <w:t xml:space="preserve"> </w:t>
-      </w:r>
-      <w:r>
-        <w:rPr>
-          <w:rFonts w:cs="B Nazanin" w:hint="cs"/>
-          <w:sz w:val="36"/>
-          <w:szCs w:val="36"/>
-          <w:rtl/>
-          <w:lang w:bidi="fa-IR"/>
-        </w:rPr>
-        <w:t>محاوره ای باشد یعنی خروج</w:t>
-      </w:r>
-      <w:r>
-        <w:rPr>
-          <w:rFonts w:cs="B Nazanin" w:hint="cs"/>
-          <w:sz w:val="36"/>
-          <w:szCs w:val="36"/>
-          <w:rtl/>
-          <w:lang w:bidi="fa-IR"/>
-        </w:rPr>
-        <w:t xml:space="preserve">ی به </w:t>
-      </w:r>
-      <w:r>
-        <w:rPr>
-          <w:rFonts w:cs="B Nazanin" w:hint="cs"/>
-          <w:sz w:val="36"/>
-          <w:szCs w:val="36"/>
-          <w:rtl/>
-          <w:lang w:bidi="fa-IR"/>
-        </w:rPr>
-        <w:t xml:space="preserve">نمایشگر </w:t>
-      </w:r>
-      <w:r>
-        <w:rPr>
-          <w:rFonts w:cs="B Nazanin" w:hint="cs"/>
-          <w:sz w:val="36"/>
-          <w:szCs w:val="36"/>
-          <w:rtl/>
-          <w:lang w:bidi="fa-IR"/>
-        </w:rPr>
-        <w:t>می رود تا کاربر آ</w:t>
-      </w:r>
-      <w:r>
-        <w:rPr>
-          <w:rFonts w:cs="B Nazanin" w:hint="cs"/>
-          <w:sz w:val="36"/>
-          <w:szCs w:val="36"/>
-          <w:rtl/>
-          <w:lang w:bidi="fa-IR"/>
-        </w:rPr>
-        <w:t>ن را ببیند و</w:t>
-      </w:r>
-      <w:r>
-        <w:rPr>
-          <w:rFonts w:cs="B Nazanin" w:hint="cs"/>
-          <w:sz w:val="36"/>
-          <w:szCs w:val="36"/>
-          <w:rtl/>
-          <w:lang w:bidi="fa-IR"/>
-        </w:rPr>
-        <w:t xml:space="preserve"> یا ورودی از صفحه کلید </w:t>
-      </w:r>
-      <w:r>
-        <w:rPr>
-          <w:rFonts w:cs="B Nazanin"/>
-          <w:sz w:val="36"/>
-          <w:szCs w:val="36"/>
-          <w:lang w:bidi="fa-IR"/>
-        </w:rPr>
-        <w:t>,</w:t>
-      </w:r>
-      <w:r>
-        <w:rPr>
-          <w:rFonts w:cs="B Nazanin" w:hint="cs"/>
-          <w:sz w:val="36"/>
-          <w:szCs w:val="36"/>
-          <w:rtl/>
-          <w:lang w:bidi="fa-IR"/>
-        </w:rPr>
-        <w:t xml:space="preserve"> ماوس یا دستگاه </w:t>
-      </w:r>
-      <w:r>
-        <w:rPr>
-          <w:rFonts w:cs="B Nazanin" w:hint="cs"/>
-          <w:sz w:val="36"/>
-          <w:szCs w:val="36"/>
-          <w:rtl/>
-          <w:lang w:bidi="fa-IR"/>
-        </w:rPr>
-        <w:t>دیگری</w:t>
-      </w:r>
-      <w:r>
-        <w:rPr>
-          <w:rFonts w:cs="B Nazanin" w:hint="cs"/>
-          <w:sz w:val="36"/>
-          <w:szCs w:val="36"/>
-          <w:rtl/>
-          <w:lang w:bidi="fa-IR"/>
-        </w:rPr>
-        <w:t xml:space="preserve"> </w:t>
-      </w:r>
-      <w:r>
-        <w:rPr>
-          <w:rFonts w:cs="B Nazanin" w:hint="cs"/>
-          <w:sz w:val="36"/>
-          <w:szCs w:val="36"/>
-          <w:rtl/>
-          <w:lang w:bidi="fa-IR"/>
-        </w:rPr>
-        <w:t>می آ</w:t>
-      </w:r>
-      <w:r>
-        <w:rPr>
-          <w:rFonts w:cs="B Nazanin" w:hint="cs"/>
-          <w:sz w:val="36"/>
-          <w:szCs w:val="36"/>
-          <w:rtl/>
-          <w:lang w:bidi="fa-IR"/>
-        </w:rPr>
-        <w:t>ید</w:t>
-      </w:r>
-      <w:r>
-        <w:rPr>
-          <w:rFonts w:cs="B Nazanin"/>
-          <w:sz w:val="36"/>
-          <w:szCs w:val="36"/>
-          <w:lang w:bidi="fa-IR"/>
-        </w:rPr>
-        <w:t>.</w:t>
-      </w:r>
-      <w:r>
-        <w:rPr>
-          <w:rFonts w:cs="B Nazanin" w:hint="cs"/>
-          <w:sz w:val="36"/>
-          <w:szCs w:val="36"/>
-          <w:rtl/>
-          <w:lang w:bidi="fa-IR"/>
-        </w:rPr>
-        <w:t xml:space="preserve"> چون</w:t>
-      </w:r>
-      <w:r>
-        <w:rPr>
-          <w:rFonts w:cs="B Nazanin"/>
-          <w:sz w:val="36"/>
-          <w:szCs w:val="36"/>
-          <w:lang w:bidi="fa-IR"/>
-        </w:rPr>
-        <w:t xml:space="preserve">i/o </w:t>
-      </w:r>
-      <w:r>
-        <w:rPr>
-          <w:rFonts w:cs="B Nazanin" w:hint="cs"/>
-          <w:sz w:val="36"/>
-          <w:szCs w:val="36"/>
-          <w:rtl/>
-          <w:lang w:bidi="fa-IR"/>
-        </w:rPr>
-        <w:t xml:space="preserve"> محاوره ای با س</w:t>
-      </w:r>
-      <w:r>
-        <w:rPr>
-          <w:rFonts w:cs="B Nazanin" w:hint="cs"/>
-          <w:sz w:val="36"/>
-          <w:szCs w:val="36"/>
-          <w:rtl/>
-          <w:lang w:bidi="fa-IR"/>
-        </w:rPr>
-        <w:t>رعت تایپ انسانی اجرا می شود ممک</w:t>
-      </w:r>
-      <w:r>
-        <w:rPr>
-          <w:rFonts w:cs="B Nazanin" w:hint="cs"/>
-          <w:sz w:val="36"/>
-          <w:szCs w:val="36"/>
-          <w:rtl/>
-          <w:lang w:bidi="fa-IR"/>
-        </w:rPr>
-        <w:t xml:space="preserve">ن </w:t>
-      </w:r>
-      <w:r>
-        <w:rPr>
-          <w:rFonts w:cs="B Nazanin" w:hint="cs"/>
-          <w:sz w:val="36"/>
-          <w:szCs w:val="36"/>
-          <w:rtl/>
-          <w:lang w:bidi="fa-IR"/>
-        </w:rPr>
-        <w:t>اس</w:t>
-      </w:r>
-      <w:r>
-        <w:rPr>
-          <w:rFonts w:cs="B Nazanin" w:hint="cs"/>
-          <w:sz w:val="36"/>
-          <w:szCs w:val="36"/>
-          <w:rtl/>
-          <w:lang w:bidi="fa-IR"/>
-        </w:rPr>
-        <w:t xml:space="preserve">ت زمانی زیادی </w:t>
-      </w:r>
-      <w:r>
-        <w:rPr>
-          <w:rFonts w:cs="B Nazanin" w:hint="cs"/>
-          <w:sz w:val="36"/>
-          <w:szCs w:val="36"/>
-          <w:rtl/>
-          <w:lang w:bidi="fa-IR"/>
-        </w:rPr>
-        <w:t>م</w:t>
-      </w:r>
-      <w:r>
-        <w:rPr>
-          <w:rFonts w:cs="B Nazanin" w:hint="cs"/>
-          <w:sz w:val="36"/>
-          <w:szCs w:val="36"/>
-          <w:rtl/>
-          <w:lang w:bidi="fa-IR"/>
-        </w:rPr>
-        <w:t>صرف کند</w:t>
-      </w:r>
-      <w:r>
-        <w:rPr>
-          <w:rFonts w:cs="B Nazanin" w:hint="cs"/>
-          <w:sz w:val="36"/>
-          <w:szCs w:val="36"/>
-          <w:rtl/>
-          <w:lang w:bidi="fa-IR"/>
-        </w:rPr>
-        <w:t>.</w:t>
-      </w:r>
-      <w:r>
-        <w:rPr>
-          <w:rFonts w:cs="B Nazanin" w:hint="cs"/>
-          <w:sz w:val="36"/>
-          <w:szCs w:val="36"/>
-          <w:rtl/>
-          <w:lang w:bidi="fa-IR"/>
-        </w:rPr>
-        <w:t xml:space="preserve"> </w:t>
-      </w:r>
-      <w:r>
-        <w:rPr>
-          <w:rFonts w:cs="B Nazanin" w:hint="cs"/>
-          <w:sz w:val="36"/>
-          <w:szCs w:val="36"/>
-          <w:rtl/>
-          <w:lang w:bidi="fa-IR"/>
-        </w:rPr>
-        <w:t>ورودی ممکن</w:t>
-      </w:r>
-      <w:r>
-        <w:rPr>
-          <w:rFonts w:cs="B Nazanin" w:hint="cs"/>
-          <w:sz w:val="36"/>
-          <w:szCs w:val="36"/>
-          <w:rtl/>
-          <w:lang w:bidi="fa-IR"/>
-        </w:rPr>
-        <w:t xml:space="preserve"> است توسط سرعت تایپ انسانی</w:t>
-      </w:r>
-      <w:r>
-        <w:rPr>
-          <w:rFonts w:cs="B Nazanin" w:hint="cs"/>
-          <w:sz w:val="36"/>
-          <w:szCs w:val="36"/>
-          <w:rtl/>
-          <w:lang w:bidi="fa-IR"/>
-        </w:rPr>
-        <w:t xml:space="preserve"> </w:t>
-      </w:r>
-      <w:r>
-        <w:rPr>
-          <w:rFonts w:cs="B Nazanin" w:hint="cs"/>
-          <w:sz w:val="36"/>
-          <w:szCs w:val="36"/>
-          <w:rtl/>
-          <w:lang w:bidi="fa-IR"/>
-        </w:rPr>
         <w:t xml:space="preserve">محدود </w:t>
       </w:r>
       <w:r>
@@ -7215,16 +7620,6 @@
           <w:lang w:bidi="fa-IR"/>
         </w:rPr>
         <w:t xml:space="preserve">اما برای کامپیوتر ها کند است </w:t>
-      </w:r>
-      <w:r>
-        <w:rPr>
-          <w:rFonts w:cs="B Nazanin"/>
-          <w:sz w:val="36"/>
-          <w:szCs w:val="36"/>
-          <w:rtl/>
-          <w:lang w:bidi="fa-IR"/>
-        </w:rPr>
-        <w:br/>
       </w:r>
       <w:r>
         <w:rPr>
@@ -7310,6 +7705,7 @@
           <w:sz w:val="36"/>
           <w:szCs w:val="36"/>
           <w:highlight w:val="yellow"/>
+          <w:u w:val="single"/>
           <w:rtl/>
           <w:lang w:bidi="fa-IR"/>
         </w:rPr>
@@ -7321,6 +7717,7 @@
           <w:sz w:val="36"/>
           <w:szCs w:val="36"/>
           <w:highlight w:val="yellow"/>
+          <w:u w:val="single"/>
           <w:rtl/>
           <w:lang w:bidi="fa-IR"/>
         </w:rPr>
@@ -7332,6 +7729,7 @@
           <w:sz w:val="36"/>
           <w:szCs w:val="36"/>
           <w:highlight w:val="yellow"/>
+          <w:u w:val="single"/>
           <w:rtl/>
           <w:lang w:bidi="fa-IR"/>
         </w:rPr>
@@ -7343,6 +7741,7 @@
           <w:sz w:val="36"/>
           <w:szCs w:val="36"/>
           <w:highlight w:val="yellow"/>
+          <w:u w:val="single"/>
           <w:rtl/>
           <w:lang w:bidi="fa-IR"/>
         </w:rPr>
@@ -7354,6 +7753,7 @@
           <w:sz w:val="36"/>
           <w:szCs w:val="36"/>
           <w:highlight w:val="yellow"/>
+          <w:u w:val="single"/>
           <w:rtl/>
           <w:lang w:bidi="fa-IR"/>
         </w:rPr>
@@ -7447,14 +7847,26 @@
           <w:rtl/>
           <w:lang w:bidi="fa-IR"/>
         </w:rPr>
-        <w:t xml:space="preserve">از بین آن ها انتخاب کند </w:t>
-      </w:r>
-      <w:r>
-        <w:rPr>
-          <w:rFonts w:cs="B Nazanin" w:hint="cs"/>
-          <w:sz w:val="36"/>
-          <w:szCs w:val="36"/>
-          <w:highlight w:val="yellow"/>
+        <w:t>از بین آن ها انتخاب کند</w:t>
+      </w:r>
+      <w:r>
+        <w:rPr>
+          <w:rFonts w:cs="B Nazanin" w:hint="cs"/>
+          <w:sz w:val="36"/>
+          <w:szCs w:val="36"/>
+          <w:u w:val="single"/>
+          <w:rtl/>
+          <w:lang w:bidi="fa-IR"/>
+        </w:rPr>
+        <w:t xml:space="preserve"> </w:t>
+      </w:r>
+      <w:r>
+        <w:rPr>
+          <w:rFonts w:cs="B Nazanin" w:hint="cs"/>
+          <w:sz w:val="36"/>
+          <w:szCs w:val="36"/>
+          <w:highlight w:val="yellow"/>
+          <w:u w:val="single"/>
           <w:rtl/>
           <w:lang w:bidi="fa-IR"/>
         </w:rPr>
@@ -7466,6 +7878,7 @@
           <w:sz w:val="36"/>
           <w:szCs w:val="36"/>
           <w:highlight w:val="yellow"/>
+          <w:u w:val="single"/>
           <w:lang w:bidi="fa-IR"/>
         </w:rPr>
         <w:t>job Scheduling</w:t>
@@ -7476,6 +7889,7 @@
           <w:sz w:val="36"/>
           <w:szCs w:val="36"/>
           <w:highlight w:val="yellow"/>
+          <w:u w:val="single"/>
           <w:rtl/>
           <w:lang w:bidi="fa-IR"/>
         </w:rPr>
@@ -7487,6 +7901,7 @@
           <w:sz w:val="36"/>
           <w:szCs w:val="36"/>
           <w:highlight w:val="yellow"/>
+          <w:u w:val="single"/>
           <w:rtl/>
           <w:lang w:bidi="fa-IR"/>
         </w:rPr>
@@ -7498,6 +7913,7 @@
           <w:sz w:val="36"/>
           <w:szCs w:val="36"/>
           <w:highlight w:val="yellow"/>
+          <w:u w:val="single"/>
           <w:lang w:bidi="fa-IR"/>
         </w:rPr>
         <w:t xml:space="preserve"> </w:t>
@@ -7508,6 +7924,7 @@
           <w:sz w:val="36"/>
           <w:szCs w:val="36"/>
           <w:highlight w:val="yellow"/>
+          <w:u w:val="single"/>
           <w:rtl/>
           <w:lang w:bidi="fa-IR"/>
         </w:rPr>
@@ -7518,6 +7935,7 @@
           <w:rFonts w:cs="B Nazanin" w:hint="cs"/>
           <w:sz w:val="36"/>
           <w:szCs w:val="36"/>
+          <w:u w:val="single"/>
           <w:rtl/>
           <w:lang w:bidi="fa-IR"/>
         </w:rPr>
@@ -7726,7 +8144,17 @@
           <w:rtl/>
           <w:lang w:bidi="fa-IR"/>
         </w:rPr>
-        <w:t xml:space="preserve">سیستم باید کارهایی را از بین آن ها انتخاب کند </w:t>
+        <w:t>سیستم باید کار</w:t>
+      </w:r>
+      <w:r>
+        <w:rPr>
+          <w:rFonts w:cs="B Nazanin" w:hint="cs"/>
+          <w:sz w:val="36"/>
+          <w:szCs w:val="36"/>
+          <w:rtl/>
+          <w:lang w:bidi="fa-IR"/>
+        </w:rPr>
+        <w:t xml:space="preserve">هایی را از بین آن ها انتخاب کند، </w:t>
       </w:r>
       <w:r>
         <w:rPr>
@@ -7815,18 +8243,7 @@
           <w:rtl/>
           <w:lang w:bidi="fa-IR"/>
         </w:rPr>
-        <w:t xml:space="preserve"> امکان </w:t>
-      </w:r>
-      <w:r>
-        <w:rPr>
-          <w:rFonts w:cs="B Nazanin" w:hint="cs"/>
-          <w:sz w:val="36"/>
-          <w:szCs w:val="36"/>
-          <w:rtl/>
-          <w:lang w:bidi="fa-IR"/>
-        </w:rPr>
-        <w:lastRenderedPageBreak/>
-        <w:t xml:space="preserve">تاثیر </w:t>
+        <w:t xml:space="preserve"> امکان تاثیر </w:t>
       </w:r>
       <w:r>
         <w:rPr>
@@ -7916,6 +8333,7 @@
           <w:rFonts w:cs="B Nazanin"/>
           <w:sz w:val="36"/>
           <w:szCs w:val="36"/>
+          <w:u w:val="single"/>
           <w:rtl/>
           <w:lang w:bidi="fa-IR"/>
         </w:rPr>
@@ -8082,8 +8500,6 @@
         </w:rPr>
         <w:t xml:space="preserve">  </w:t>
       </w:r>
-      <w:bookmarkStart w:id="0" w:name="_GoBack"/>
-      <w:bookmarkEnd w:id="0"/>
       <w:r>
         <w:rPr>
           <w:rFonts w:cs="B Nazanin" w:hint="cs"/>
@@ -8200,7 +8616,19 @@
           <w:rtl/>
           <w:lang w:bidi="fa-IR"/>
         </w:rPr>
-        <w:t xml:space="preserve"> متداول ترین روش برای دستیابی به این هدف استفاده از </w:t>
+        <w:t xml:space="preserve"> متداول ترین روش </w:t>
+      </w:r>
+      <w:r>
+        <w:rPr>
+          <w:rFonts w:cs="B Nazanin" w:hint="cs"/>
+          <w:sz w:val="36"/>
+          <w:szCs w:val="36"/>
+          <w:highlight w:val="yellow"/>
+          <w:rtl/>
+          <w:lang w:bidi="fa-IR"/>
+        </w:rPr>
+        <w:lastRenderedPageBreak/>
+        <w:t xml:space="preserve">برای دستیابی به این هدف استفاده از </w:t>
       </w:r>
       <w:r>
         <w:rPr>
@@ -8311,12 +8739,14 @@
         </w:rPr>
         <w:t xml:space="preserve">تکنینک فرایندی که کاملا در حافظه نیست می تواند اجرا شود امتیاز اصلی طرح حافطه مجازی این است که کاربران را قادر می سازد </w:t>
       </w:r>
-      <w:r>
-        <w:rPr>
-          <w:rFonts w:cs="B Nazanin" w:hint="cs"/>
-          <w:sz w:val="36"/>
-          <w:szCs w:val="36"/>
-          <w:highlight w:val="yellow"/>
+      <w:bookmarkStart w:id="0" w:name="_GoBack"/>
+      <w:r>
+        <w:rPr>
+          <w:rFonts w:cs="B Nazanin" w:hint="cs"/>
+          <w:sz w:val="36"/>
+          <w:szCs w:val="36"/>
+          <w:highlight w:val="yellow"/>
+          <w:u w:val="single"/>
           <w:rtl/>
           <w:lang w:bidi="fa-IR"/>
         </w:rPr>
@@ -8328,6 +8758,7 @@
           <w:sz w:val="36"/>
           <w:szCs w:val="36"/>
           <w:highlight w:val="yellow"/>
+          <w:u w:val="single"/>
           <w:rtl/>
           <w:lang w:bidi="fa-IR"/>
         </w:rPr>
@@ -8341,6 +8772,7 @@
           <w:sz w:val="36"/>
           <w:szCs w:val="36"/>
           <w:highlight w:val="yellow"/>
+          <w:u w:val="single"/>
           <w:rtl/>
           <w:lang w:bidi="fa-IR"/>
         </w:rPr>
@@ -8354,6 +8786,7 @@
           <w:sz w:val="36"/>
           <w:szCs w:val="36"/>
           <w:highlight w:val="yellow"/>
+          <w:u w:val="single"/>
           <w:rtl/>
           <w:lang w:bidi="fa-IR"/>
         </w:rPr>
@@ -8365,6 +8798,7 @@
           <w:sz w:val="36"/>
           <w:szCs w:val="36"/>
           <w:highlight w:val="yellow"/>
+          <w:u w:val="single"/>
           <w:rtl/>
           <w:lang w:bidi="fa-IR"/>
         </w:rPr>
@@ -8375,12 +8809,14 @@
           <w:rFonts w:cs="B Nazanin" w:hint="cs"/>
           <w:sz w:val="36"/>
           <w:szCs w:val="36"/>
+          <w:u w:val="single"/>
           <w:rtl/>
           <w:lang w:bidi="fa-IR"/>
         </w:rPr>
         <w:t>.</w:t>
       </w:r>
     </w:p>
+    <w:bookmarkEnd w:id="0"/>
     <w:p>
       <w:pPr>
         <w:bidi/>

</xml_diff>